<commit_message>
adicionado os motivos de ser fn2 e fn3
</commit_message>
<xml_diff>
--- a/Relatório.docx
+++ b/Relatório.docx
@@ -257,6 +257,12 @@
                 <w:lang w:val="en"/>
               </w:rPr>
             </w:pPr>
+            <w:r>
+              <w:rPr>
+                <w:lang w:val="en"/>
+              </w:rPr>
+              <w:t>202300276</w:t>
+            </w:r>
           </w:p>
         </w:tc>
         <w:tc>
@@ -282,6 +288,12 @@
                 <w:lang w:val="en"/>
               </w:rPr>
             </w:pPr>
+            <w:r>
+              <w:rPr>
+                <w:lang w:val="en"/>
+              </w:rPr>
+              <w:t>Guilherme Ferreira Klippel</w:t>
+            </w:r>
           </w:p>
         </w:tc>
       </w:tr>
@@ -908,14 +920,7 @@
           <w:bCs/>
           <w:lang w:val="pt-BR"/>
         </w:rPr>
-        <w:t xml:space="preserve"> </w:t>
-      </w:r>
-      <w:r>
-        <w:rPr>
-          <w:bCs/>
-          <w:lang w:val="pt-BR"/>
-        </w:rPr>
-        <w:t>O município está conectado ao contrato, pois é a classe mais específica. Assim, é possível determinar o distrito e o país a partir do município, mas não o contrário.</w:t>
+        <w:t xml:space="preserve"> O município está conectado ao contrato, pois é a classe mais específica. Assim, é possível determinar o distrito e o país a partir do município, mas não o contrário.</w:t>
       </w:r>
       <w:r>
         <w:rPr>
@@ -1715,16 +1720,7 @@
           <w:lang w:val="pt-BR"/>
           <w14:ligatures w14:val="none"/>
         </w:rPr>
-        <w:t>, evitamos a necessidade de associar um novo objeto ou classe para cada ocorrência de uma data, o que tornaria o modelo mais complexo e dificultaria o gerenciamento e a leitura dos dados, além de potencialmente resultar em maior custo de processamento e manutenção.</w:t>
-      </w:r>
-      <w:r>
-        <w:rPr>
-          <w:rFonts w:eastAsia="Times New Roman" w:cs="Times New Roman"/>
-          <w:kern w:val="0"/>
-          <w:lang w:val="pt-BR"/>
-          <w14:ligatures w14:val="none"/>
-        </w:rPr>
-        <w:t xml:space="preserve"> </w:t>
+        <w:t xml:space="preserve">, evitamos a necessidade de associar um novo objeto ou classe para cada ocorrência de uma data, o que tornaria o modelo mais complexo e dificultaria o gerenciamento e a leitura dos dados, além de potencialmente resultar em maior custo de processamento e manutenção. </w:t>
       </w:r>
     </w:p>
     <w:p>
@@ -2106,6 +2102,7 @@
       <w:pPr>
         <w:jc w:val="both"/>
         <w:rPr>
+          <w:u w:val="single"/>
           <w:lang w:val="pt-BR"/>
         </w:rPr>
       </w:pPr>
@@ -2506,7 +2503,20 @@
         <w:rPr>
           <w:lang w:val="pt-BR"/>
         </w:rPr>
-        <w:t>Por fim, para facilitar a leitura do modelo relacional, é importante observar que cada chave estrangeira (FK) possui uma seta na linha que indica a direção para a chave primária (PK) correspondente da outra tabela.</w:t>
+        <w:t xml:space="preserve">Por fim, para facilitar a leitura do modelo relacional, é importante observar que cada chave estrangeira (FK) possui uma seta na linha que indica a direção </w:t>
+      </w:r>
+      <w:r>
+        <w:rPr>
+          <w:u w:val="single"/>
+          <w:lang w:val="pt-BR"/>
+        </w:rPr>
+        <w:t>para</w:t>
+      </w:r>
+      <w:r>
+        <w:rPr>
+          <w:lang w:val="pt-BR"/>
+        </w:rPr>
+        <w:t xml:space="preserve"> a chave primária (PK) correspondente da outra tabela.</w:t>
       </w:r>
     </w:p>
     <w:p>
@@ -2520,6 +2530,7 @@
         <w:rPr>
           <w:b/>
           <w:noProof/>
+          <w:u w:val="single"/>
           <w:lang w:val="pt-PT"/>
         </w:rPr>
         <w:drawing>
@@ -2576,6 +2587,306 @@
       <w:pPr>
         <w:jc w:val="both"/>
         <w:rPr>
+          <w:lang w:val="pt-PT"/>
+        </w:rPr>
+      </w:pPr>
+      <w:r>
+        <w:rPr>
+          <w:lang w:val="pt-PT"/>
+        </w:rPr>
+        <w:t>Com isso, também conseguimos atingir as exigências para nos enquadrarmos no modelo 2FN e 3FN.</w:t>
+      </w:r>
+    </w:p>
+    <w:p>
+      <w:pPr>
+        <w:jc w:val="both"/>
+        <w:rPr>
+          <w:lang w:val="pt-BR"/>
+        </w:rPr>
+      </w:pPr>
+      <w:r>
+        <w:rPr>
+          <w:lang w:val="pt-BR"/>
+        </w:rPr>
+        <w:t>A 2FN exige que não existam dependências parciais, ou seja, todos os atributos não chave devem depender completamente da chave primária. No modelo relacional apresentado:</w:t>
+      </w:r>
+    </w:p>
+    <w:p>
+      <w:pPr>
+        <w:numPr>
+          <w:ilvl w:val="0"/>
+          <w:numId w:val="15"/>
+        </w:numPr>
+        <w:jc w:val="both"/>
+        <w:rPr>
+          <w:lang w:val="pt-BR"/>
+        </w:rPr>
+      </w:pPr>
+      <w:r>
+        <w:rPr>
+          <w:b/>
+          <w:bCs/>
+          <w:lang w:val="pt-BR"/>
+        </w:rPr>
+        <w:lastRenderedPageBreak/>
+        <w:t>Tabelas Associativas</w:t>
+      </w:r>
+      <w:r>
+        <w:rPr>
+          <w:lang w:val="pt-BR"/>
+        </w:rPr>
+        <w:t xml:space="preserve">: Para relações de muitos-para-muitos, como contratos e </w:t>
+      </w:r>
+      <w:proofErr w:type="spellStart"/>
+      <w:r>
+        <w:rPr>
+          <w:lang w:val="pt-BR"/>
+        </w:rPr>
+        <w:t>CPVs</w:t>
+      </w:r>
+      <w:proofErr w:type="spellEnd"/>
+      <w:r>
+        <w:rPr>
+          <w:lang w:val="pt-BR"/>
+        </w:rPr>
+        <w:t>,</w:t>
+      </w:r>
+      <w:r>
+        <w:rPr>
+          <w:lang w:val="pt-BR"/>
+        </w:rPr>
+        <w:t xml:space="preserve"> </w:t>
+      </w:r>
+      <w:r>
+        <w:rPr>
+          <w:lang w:val="pt-BR"/>
+        </w:rPr>
+        <w:t>foram criadas tabelas associativas (ex.: </w:t>
+      </w:r>
+      <w:proofErr w:type="spellStart"/>
+      <w:r>
+        <w:rPr>
+          <w:b/>
+          <w:bCs/>
+          <w:lang w:val="pt-BR"/>
+        </w:rPr>
+        <w:t>CPVsContratos</w:t>
+      </w:r>
+      <w:proofErr w:type="spellEnd"/>
+      <w:r>
+        <w:rPr>
+          <w:lang w:val="pt-BR"/>
+        </w:rPr>
+        <w:t> e </w:t>
+      </w:r>
+      <w:proofErr w:type="spellStart"/>
+      <w:r>
+        <w:rPr>
+          <w:b/>
+          <w:bCs/>
+          <w:lang w:val="pt-BR"/>
+        </w:rPr>
+        <w:t>ClassificacoesContratos</w:t>
+      </w:r>
+      <w:proofErr w:type="spellEnd"/>
+      <w:r>
+        <w:rPr>
+          <w:lang w:val="pt-BR"/>
+        </w:rPr>
+        <w:t>), garantindo que a associação esteja normalizada e eliminando redundâncias.</w:t>
+      </w:r>
+    </w:p>
+    <w:p>
+      <w:pPr>
+        <w:numPr>
+          <w:ilvl w:val="0"/>
+          <w:numId w:val="15"/>
+        </w:numPr>
+        <w:jc w:val="both"/>
+        <w:rPr>
+          <w:lang w:val="pt-BR"/>
+        </w:rPr>
+      </w:pPr>
+      <w:r>
+        <w:rPr>
+          <w:b/>
+          <w:bCs/>
+          <w:lang w:val="pt-BR"/>
+        </w:rPr>
+        <w:t>Locais de Execução</w:t>
+      </w:r>
+      <w:r>
+        <w:rPr>
+          <w:lang w:val="pt-BR"/>
+        </w:rPr>
+        <w:t>: A separação em País, Distrito e Município evita que atributos como Município dependam apenas parcialmente da chave da tabela Contratos. Cada nível é representado por identificadores únicos, assegurando dependência total.</w:t>
+      </w:r>
+    </w:p>
+    <w:p>
+      <w:pPr>
+        <w:numPr>
+          <w:ilvl w:val="0"/>
+          <w:numId w:val="15"/>
+        </w:numPr>
+        <w:jc w:val="both"/>
+        <w:rPr>
+          <w:lang w:val="pt-BR"/>
+        </w:rPr>
+      </w:pPr>
+      <w:r>
+        <w:rPr>
+          <w:b/>
+          <w:bCs/>
+          <w:lang w:val="pt-BR"/>
+        </w:rPr>
+        <w:t>Descrição do Acordo Quadro</w:t>
+      </w:r>
+      <w:r>
+        <w:rPr>
+          <w:lang w:val="pt-BR"/>
+        </w:rPr>
+        <w:t>: A decisão de manter essa descrição fora da tabela Contratos, devido à baixa ocorrência (30%), evita o uso excessivo de valores nulos, respeitando as diretrizes da 2FN.</w:t>
+      </w:r>
+    </w:p>
+    <w:p>
+      <w:pPr>
+        <w:ind w:left="360"/>
+        <w:jc w:val="both"/>
+        <w:rPr>
+          <w:lang w:val="pt-BR"/>
+        </w:rPr>
+      </w:pPr>
+      <w:r>
+        <w:rPr>
+          <w:lang w:val="pt-BR"/>
+        </w:rPr>
+        <w:t>A 3FN elimina dependências transitivas, assegurando que atributos não chave dependam diretamente apenas da chave primária:</w:t>
+      </w:r>
+    </w:p>
+    <w:p>
+      <w:pPr>
+        <w:numPr>
+          <w:ilvl w:val="0"/>
+          <w:numId w:val="16"/>
+        </w:numPr>
+        <w:jc w:val="both"/>
+        <w:rPr>
+          <w:lang w:val="pt-BR"/>
+        </w:rPr>
+      </w:pPr>
+      <w:r>
+        <w:rPr>
+          <w:b/>
+          <w:bCs/>
+          <w:lang w:val="pt-BR"/>
+        </w:rPr>
+        <w:t>Descrição e Código CPV</w:t>
+      </w:r>
+      <w:r>
+        <w:rPr>
+          <w:lang w:val="pt-BR"/>
+        </w:rPr>
+        <w:t xml:space="preserve">: A separação entre o código e a descrição garante que não existam dependências transitivas dentro da tabela </w:t>
+      </w:r>
+      <w:proofErr w:type="spellStart"/>
+      <w:r>
+        <w:rPr>
+          <w:lang w:val="pt-BR"/>
+        </w:rPr>
+        <w:t>CPVs</w:t>
+      </w:r>
+      <w:proofErr w:type="spellEnd"/>
+      <w:r>
+        <w:rPr>
+          <w:lang w:val="pt-BR"/>
+        </w:rPr>
+        <w:t>. Ambos os atributos são diretamente relacionados à chave primária.</w:t>
+      </w:r>
+    </w:p>
+    <w:p>
+      <w:pPr>
+        <w:numPr>
+          <w:ilvl w:val="0"/>
+          <w:numId w:val="16"/>
+        </w:numPr>
+        <w:jc w:val="both"/>
+        <w:rPr>
+          <w:lang w:val="pt-BR"/>
+        </w:rPr>
+      </w:pPr>
+      <w:r>
+        <w:rPr>
+          <w:b/>
+          <w:bCs/>
+          <w:lang w:val="pt-BR"/>
+        </w:rPr>
+        <w:t>Locais de Execução</w:t>
+      </w:r>
+      <w:r>
+        <w:rPr>
+          <w:lang w:val="pt-BR"/>
+        </w:rPr>
+        <w:t>: A modelagem hierárquica evita dependências transitivas entre Município, Distrito e País. A associação é feita por meio de chaves estrangeiras que garantem a integridade referencial.</w:t>
+      </w:r>
+    </w:p>
+    <w:p>
+      <w:pPr>
+        <w:numPr>
+          <w:ilvl w:val="0"/>
+          <w:numId w:val="16"/>
+        </w:numPr>
+        <w:jc w:val="both"/>
+        <w:rPr>
+          <w:lang w:val="pt-BR"/>
+        </w:rPr>
+      </w:pPr>
+      <w:r>
+        <w:rPr>
+          <w:b/>
+          <w:bCs/>
+          <w:lang w:val="pt-BR"/>
+        </w:rPr>
+        <w:t>Nomes Diferenciados nos Atributos</w:t>
+      </w:r>
+      <w:r>
+        <w:rPr>
+          <w:lang w:val="pt-BR"/>
+        </w:rPr>
+        <w:t xml:space="preserve">: A escolha de nomes distintos para atributos relacionados a diferentes tabelas (como </w:t>
+      </w:r>
+      <w:proofErr w:type="spellStart"/>
+      <w:r>
+        <w:rPr>
+          <w:lang w:val="pt-BR"/>
+        </w:rPr>
+        <w:t>idPais</w:t>
+      </w:r>
+      <w:proofErr w:type="spellEnd"/>
+      <w:r>
+        <w:rPr>
+          <w:lang w:val="pt-BR"/>
+        </w:rPr>
+        <w:t xml:space="preserve"> e </w:t>
+      </w:r>
+      <w:proofErr w:type="spellStart"/>
+      <w:r>
+        <w:rPr>
+          <w:lang w:val="pt-BR"/>
+        </w:rPr>
+        <w:t>idContrato</w:t>
+      </w:r>
+      <w:proofErr w:type="spellEnd"/>
+      <w:r>
+        <w:rPr>
+          <w:lang w:val="pt-BR"/>
+        </w:rPr>
+        <w:t>) melhora a legibilidade e minimiza ambiguidades, permitindo consultas mais precisas e promovendo a independência entre atributos.</w:t>
+      </w:r>
+    </w:p>
+    <w:p>
+      <w:pPr>
+        <w:jc w:val="both"/>
+        <w:rPr>
           <w:b/>
           <w:lang w:val="pt-PT"/>
         </w:rPr>
@@ -2661,40 +2972,23 @@
           <w:lang w:val="pt-BR"/>
           <w14:ligatures w14:val="none"/>
         </w:rPr>
-        <w:t xml:space="preserve">, conforme demonstrado nas aulas. Este processo envolveu a definição da estrutura </w:t>
-      </w:r>
-      <w:r>
-        <w:rPr>
-          <w:rFonts w:eastAsia="Times New Roman" w:cs="Times New Roman"/>
-          <w:kern w:val="0"/>
-          <w:lang w:val="pt-BR"/>
-          <w14:ligatures w14:val="none"/>
+        <w:t>, conforme demonstrado nas aulas. Este processo envolveu a definição da estrutura das tabelas, incluindo as chaves primárias (PK) e as chaves estrangeiras (FK), para garantir a integridade referencial dos dados. Abaixo segue um exemplo de código para a criação de uma tabela:</w:t>
+      </w:r>
+    </w:p>
+    <w:p>
+      <w:pPr>
+        <w:ind w:left="360"/>
+        <w:jc w:val="both"/>
+        <w:rPr>
+          <w:lang w:val="pt-PT"/>
+        </w:rPr>
+      </w:pPr>
+      <w:r>
+        <w:rPr>
+          <w:noProof/>
+          <w:lang w:val="pt-PT"/>
         </w:rPr>
         <w:lastRenderedPageBreak/>
-        <w:t>das tabelas, incluindo as chaves primárias (PK) e as chaves estrangeiras (FK), para garantir a integridade referencial dos dados. Abaixo segue um exemplo de código para a criação de uma tabela</w:t>
-      </w:r>
-      <w:r>
-        <w:rPr>
-          <w:rFonts w:eastAsia="Times New Roman" w:cs="Times New Roman"/>
-          <w:kern w:val="0"/>
-          <w:lang w:val="pt-BR"/>
-          <w14:ligatures w14:val="none"/>
-        </w:rPr>
-        <w:t>:</w:t>
-      </w:r>
-    </w:p>
-    <w:p>
-      <w:pPr>
-        <w:ind w:left="360"/>
-        <w:jc w:val="both"/>
-        <w:rPr>
-          <w:lang w:val="pt-PT"/>
-        </w:rPr>
-      </w:pPr>
-      <w:r>
-        <w:rPr>
-          <w:lang w:val="pt-PT"/>
-        </w:rPr>
         <w:drawing>
           <wp:inline distT="0" distB="0" distL="0" distR="0" wp14:anchorId="6C281881" wp14:editId="6846F507">
             <wp:extent cx="2432050" cy="1038896"/>
@@ -2768,6 +3062,7 @@
       </w:r>
       <w:r>
         <w:rPr>
+          <w:noProof/>
           <w:lang w:val="pt-BR"/>
         </w:rPr>
         <w:drawing>
@@ -2986,9 +3281,9 @@
       </w:pPr>
       <w:r>
         <w:rPr>
+          <w:noProof/>
           <w:lang w:val="pt-PT"/>
         </w:rPr>
-        <w:lastRenderedPageBreak/>
         <w:drawing>
           <wp:inline distT="0" distB="0" distL="0" distR="0" wp14:anchorId="709CB3C4" wp14:editId="46A9576B">
             <wp:extent cx="4248150" cy="1896236"/>
@@ -3039,117 +3334,14 @@
           <w:bCs/>
           <w:lang w:val="pt-BR"/>
         </w:rPr>
-        <w:t>2. V</w:t>
-      </w:r>
-      <w:r>
-        <w:rPr>
-          <w:b/>
-          <w:bCs/>
-          <w:lang w:val="pt-BR"/>
-        </w:rPr>
-        <w:t>erificação de duplicidade:</w:t>
-      </w:r>
-      <w:r>
-        <w:rPr>
-          <w:lang w:val="pt-BR"/>
-        </w:rPr>
-        <w:t xml:space="preserve"> Antes de inserir qualquer dado, </w:t>
-      </w:r>
-      <w:r>
-        <w:rPr>
-          <w:lang w:val="pt-BR"/>
-        </w:rPr>
-        <w:t>é</w:t>
-      </w:r>
-      <w:r>
-        <w:rPr>
-          <w:lang w:val="pt-BR"/>
-        </w:rPr>
-        <w:t xml:space="preserve"> realizada uma verificação para garantir que não </w:t>
-      </w:r>
-      <w:r>
-        <w:rPr>
-          <w:lang w:val="pt-BR"/>
-        </w:rPr>
-        <w:t>exista</w:t>
-      </w:r>
-      <w:r>
-        <w:rPr>
-          <w:lang w:val="pt-BR"/>
-        </w:rPr>
-        <w:t xml:space="preserve"> registros duplicados. Para isso, foi criado um processo de checagem que verific</w:t>
-      </w:r>
-      <w:r>
-        <w:rPr>
-          <w:lang w:val="pt-BR"/>
-        </w:rPr>
-        <w:t>a</w:t>
-      </w:r>
-      <w:r>
-        <w:rPr>
-          <w:lang w:val="pt-BR"/>
-        </w:rPr>
-        <w:t xml:space="preserve"> a existência de um determinado valor na tabela antes de adicionar o novo valor. Caso o dado já exist</w:t>
-      </w:r>
-      <w:r>
-        <w:rPr>
-          <w:lang w:val="pt-BR"/>
-        </w:rPr>
-        <w:t>a</w:t>
-      </w:r>
-      <w:r>
-        <w:rPr>
-          <w:lang w:val="pt-BR"/>
-        </w:rPr>
-        <w:t xml:space="preserve"> na tabela, o código peg</w:t>
-      </w:r>
-      <w:r>
-        <w:rPr>
-          <w:lang w:val="pt-BR"/>
-        </w:rPr>
-        <w:t>a</w:t>
-      </w:r>
-      <w:r>
-        <w:rPr>
-          <w:lang w:val="pt-BR"/>
-        </w:rPr>
-        <w:t xml:space="preserve"> o id correspondente a esse valor. Caso contrário, o valor </w:t>
-      </w:r>
-      <w:r>
-        <w:rPr>
-          <w:lang w:val="pt-BR"/>
-        </w:rPr>
-        <w:t xml:space="preserve">é </w:t>
-      </w:r>
-      <w:r>
-        <w:rPr>
-          <w:lang w:val="pt-BR"/>
-        </w:rPr>
-        <w:t xml:space="preserve"> inserido na tabela e o id gerado </w:t>
-      </w:r>
-      <w:r>
-        <w:rPr>
-          <w:lang w:val="pt-BR"/>
-        </w:rPr>
-        <w:t>é</w:t>
-      </w:r>
-      <w:r>
-        <w:rPr>
-          <w:lang w:val="pt-BR"/>
-        </w:rPr>
-        <w:t xml:space="preserve"> recuperado. Esse processo </w:t>
-      </w:r>
-      <w:r>
-        <w:rPr>
-          <w:lang w:val="pt-BR"/>
-        </w:rPr>
-        <w:t>é</w:t>
-      </w:r>
-      <w:r>
-        <w:rPr>
-          <w:lang w:val="pt-BR"/>
-        </w:rPr>
-        <w:t xml:space="preserve"> essencial para garantir a integridade dos dados e permitir a associação entre as tabelas utilizando o id obtido.</w:t>
+        <w:lastRenderedPageBreak/>
+        <w:t>2. Verificação de duplicidade:</w:t>
+      </w:r>
+      <w:r>
+        <w:rPr>
+          <w:lang w:val="pt-BR"/>
+        </w:rPr>
+        <w:t xml:space="preserve"> Antes de inserir qualquer dado, é realizada uma verificação para garantir que não exista registros duplicados. Para isso, foi criado um processo de checagem que verifica a existência de um determinado valor na tabela antes de adicionar o novo valor. Caso o dado já exista na tabela, o código pega o id correspondente a esse valor. Caso contrário, o valor é  inserido na tabela e o id gerado é recuperado. Esse processo é essencial para garantir a integridade dos dados e permitir a associação entre as tabelas utilizando o id obtido.</w:t>
       </w:r>
     </w:p>
     <w:p>
@@ -3209,6 +3401,7 @@
       </w:r>
       <w:r>
         <w:rPr>
+          <w:noProof/>
           <w:lang w:val="pt-PT"/>
         </w:rPr>
         <w:drawing>
@@ -3257,6 +3450,7 @@
       </w:pPr>
       <w:r>
         <w:rPr>
+          <w:noProof/>
           <w:lang w:val="pt-PT"/>
         </w:rPr>
         <w:drawing>
@@ -3310,99 +3504,98 @@
           <w:bCs/>
           <w:lang w:val="pt-BR"/>
         </w:rPr>
+        <w:t>3. Processamento de dados</w:t>
+      </w:r>
+      <w:r>
+        <w:rPr>
+          <w:bCs/>
+          <w:lang w:val="pt-BR"/>
+        </w:rPr>
+        <w:t xml:space="preserve">: Para facilitar a manutenção e melhorar a legibilidade do código, optamos por criar funções específicas para o processamento de cada coluna das tabelas. Isso permitiu isolar as tarefas de processamento, tornando o código mais modular, organizado e de fácil entendimento. Por exemplo, para processar os tipos de contratos, criamos uma função específica dedicada a essa tarefa. Dentro dessa função, chamamos uma função mais geral que executa operações comuns, como a verificação de duplicidade e a obtenção do </w:t>
+      </w:r>
+      <w:r>
+        <w:rPr>
+          <w:b/>
+          <w:bCs/>
+          <w:lang w:val="pt-BR"/>
+        </w:rPr>
+        <w:t>id</w:t>
+      </w:r>
+      <w:r>
+        <w:rPr>
+          <w:bCs/>
+          <w:lang w:val="pt-BR"/>
+        </w:rPr>
+        <w:t>.</w:t>
+      </w:r>
+    </w:p>
+    <w:p>
+      <w:pPr>
+        <w:jc w:val="both"/>
+        <w:rPr>
+          <w:bCs/>
+          <w:lang w:val="pt-BR"/>
+        </w:rPr>
+      </w:pPr>
+      <w:r>
+        <w:rPr>
+          <w:bCs/>
+          <w:lang w:val="pt-BR"/>
+        </w:rPr>
+        <w:t xml:space="preserve">Além disso, existem casos muito específicos de processamento, como no caso dos </w:t>
+      </w:r>
+      <w:r>
+        <w:rPr>
+          <w:b/>
+          <w:bCs/>
+          <w:lang w:val="pt-BR"/>
+        </w:rPr>
+        <w:t>locais de execução</w:t>
+      </w:r>
+      <w:r>
+        <w:rPr>
+          <w:bCs/>
+          <w:lang w:val="pt-BR"/>
+        </w:rPr>
+        <w:t xml:space="preserve">, </w:t>
+      </w:r>
+      <w:r>
+        <w:rPr>
+          <w:b/>
+          <w:bCs/>
+          <w:lang w:val="pt-BR"/>
+        </w:rPr>
+        <w:t>entidades</w:t>
+      </w:r>
+      <w:r>
+        <w:rPr>
+          <w:bCs/>
+          <w:lang w:val="pt-BR"/>
+        </w:rPr>
+        <w:t xml:space="preserve"> ou </w:t>
+      </w:r>
+      <w:r>
+        <w:rPr>
+          <w:b/>
+          <w:bCs/>
+          <w:lang w:val="pt-BR"/>
+        </w:rPr>
+        <w:t>fundamentação</w:t>
+      </w:r>
+      <w:r>
+        <w:rPr>
+          <w:bCs/>
+          <w:lang w:val="pt-BR"/>
+        </w:rPr>
+        <w:t xml:space="preserve">, que exigem um tratamento mais detalhado e </w:t>
+      </w:r>
+      <w:r>
+        <w:rPr>
+          <w:bCs/>
+          <w:lang w:val="pt-BR"/>
+        </w:rPr>
         <w:lastRenderedPageBreak/>
-        <w:t xml:space="preserve">3. </w:t>
-      </w:r>
-      <w:r>
-        <w:rPr>
-          <w:b/>
-          <w:bCs/>
-          <w:lang w:val="pt-BR"/>
-        </w:rPr>
-        <w:t>Processamento de dados</w:t>
-      </w:r>
-      <w:r>
-        <w:rPr>
-          <w:bCs/>
-          <w:lang w:val="pt-BR"/>
-        </w:rPr>
-        <w:t xml:space="preserve">: Para facilitar a manutenção e melhorar a legibilidade do código, optamos por criar funções específicas para o processamento de cada coluna das tabelas. Isso permitiu isolar as tarefas de processamento, tornando o código mais modular, organizado e de fácil entendimento. Por exemplo, para processar os tipos de contratos, criamos uma função específica dedicada a essa tarefa. Dentro dessa função, chamamos uma função mais geral que executa operações comuns, como a verificação de duplicidade e a obtenção do </w:t>
-      </w:r>
-      <w:r>
-        <w:rPr>
-          <w:b/>
-          <w:bCs/>
-          <w:lang w:val="pt-BR"/>
-        </w:rPr>
-        <w:t>id</w:t>
-      </w:r>
-      <w:r>
-        <w:rPr>
-          <w:bCs/>
-          <w:lang w:val="pt-BR"/>
-        </w:rPr>
-        <w:t>.</w:t>
-      </w:r>
-    </w:p>
-    <w:p>
-      <w:pPr>
-        <w:jc w:val="both"/>
-        <w:rPr>
-          <w:bCs/>
-          <w:lang w:val="pt-BR"/>
-        </w:rPr>
-      </w:pPr>
-      <w:r>
-        <w:rPr>
-          <w:bCs/>
-          <w:lang w:val="pt-BR"/>
-        </w:rPr>
-        <w:t xml:space="preserve">Além disso, existem casos muito específicos de processamento, como no caso dos </w:t>
-      </w:r>
-      <w:r>
-        <w:rPr>
-          <w:b/>
-          <w:bCs/>
-          <w:lang w:val="pt-BR"/>
-        </w:rPr>
-        <w:t>locais de execução</w:t>
-      </w:r>
-      <w:r>
-        <w:rPr>
-          <w:bCs/>
-          <w:lang w:val="pt-BR"/>
-        </w:rPr>
-        <w:t xml:space="preserve">, </w:t>
-      </w:r>
-      <w:r>
-        <w:rPr>
-          <w:b/>
-          <w:bCs/>
-          <w:lang w:val="pt-BR"/>
-        </w:rPr>
-        <w:t>entidades</w:t>
-      </w:r>
-      <w:r>
-        <w:rPr>
-          <w:bCs/>
-          <w:lang w:val="pt-BR"/>
-        </w:rPr>
-        <w:t xml:space="preserve"> ou </w:t>
-      </w:r>
-      <w:r>
-        <w:rPr>
-          <w:b/>
-          <w:bCs/>
-          <w:lang w:val="pt-BR"/>
-        </w:rPr>
-        <w:t>fundamentação</w:t>
-      </w:r>
-      <w:r>
-        <w:rPr>
-          <w:bCs/>
-          <w:lang w:val="pt-BR"/>
-        </w:rPr>
-        <w:t>, que exigem um tratamento mais detalhado e customizado. Nestes casos, a criação de funções específicas para cada um desses casos de processamento foi fundamental para garantir a consistência e a clareza do código. A separação das lógicas de processamento em funções distintas ajuda a evitar que o código se torne confuso e difícil de manter, especialmente quando há diferentes formas de tratar dados dependendo das tabelas ou dos atributos envolvidos.</w:t>
+        <w:t>customizado. Nestes casos, a criação de funções específicas para cada um desses casos de processamento foi fundamental para garantir a consistência e a clareza do código. A separação das lógicas de processamento em funções distintas ajuda a evitar que o código se torne confuso e difícil de manter, especialmente quando há diferentes formas de tratar dados dependendo das tabelas ou dos atributos envolvidos.</w:t>
       </w:r>
     </w:p>
     <w:p>
@@ -3460,6 +3653,7 @@
       </w:r>
       <w:r>
         <w:rPr>
+          <w:noProof/>
           <w:lang w:val="pt-PT"/>
         </w:rPr>
         <w:drawing>
@@ -3513,15 +3707,7 @@
           <w:bCs/>
           <w:lang w:val="pt-BR"/>
         </w:rPr>
-        <w:t>4. A</w:t>
-      </w:r>
-      <w:r>
-        <w:rPr>
-          <w:b/>
-          <w:bCs/>
-          <w:lang w:val="pt-BR"/>
-        </w:rPr>
-        <w:t>ssociação com o contrato</w:t>
+        <w:t>4. Associação com o contrato</w:t>
       </w:r>
       <w:r>
         <w:rPr>
@@ -3558,14 +3744,7 @@
           <w:bCs/>
           <w:lang w:val="pt-BR"/>
         </w:rPr>
-        <w:t>.</w:t>
-      </w:r>
-      <w:r>
-        <w:rPr>
-          <w:bCs/>
-          <w:lang w:val="pt-BR"/>
-        </w:rPr>
-        <w:t xml:space="preserve"> Para isso criamos funções especificas para cada situação, com a mesma justificação do tópico anterior, facilidar a legibilidade e manutenção do código.</w:t>
+        <w:t>. Para isso criamos funções especificas para cada situação, com a mesma justificação do tópico anterior, facilidar a legibilidade e manutenção do código.</w:t>
       </w:r>
     </w:p>
     <w:p>
@@ -3611,90 +3790,84 @@
           <w:bCs/>
           <w:lang w:val="pt-BR"/>
         </w:rPr>
-        <w:t xml:space="preserve"> de um </w:t>
-      </w:r>
-      <w:r>
-        <w:rPr>
-          <w:bCs/>
-          <w:lang w:val="pt-BR"/>
+        <w:t xml:space="preserve"> de um contrato com o tipo de contrato correspondente. Ela chama uma função específica para processar os tipos de contrato (como a process_contract_types mostrada anteriormente) para garantir que o tipo seja adicionado à tabela </w:t>
+      </w:r>
+      <w:r>
+        <w:rPr>
+          <w:b/>
+          <w:bCs/>
+          <w:lang w:val="pt-BR"/>
+        </w:rPr>
+        <w:t>TiposContratos</w:t>
+      </w:r>
+      <w:r>
+        <w:rPr>
+          <w:bCs/>
+          <w:lang w:val="pt-BR"/>
+        </w:rPr>
+        <w:t xml:space="preserve"> caso ainda não exista, e para recuperar o </w:t>
+      </w:r>
+      <w:r>
+        <w:rPr>
+          <w:b/>
+          <w:bCs/>
+          <w:lang w:val="pt-BR"/>
+        </w:rPr>
+        <w:t>id</w:t>
+      </w:r>
+      <w:r>
+        <w:rPr>
+          <w:bCs/>
+          <w:lang w:val="pt-BR"/>
+        </w:rPr>
+        <w:t xml:space="preserve"> do tipo de contrato. Em seguida, ela chama uma função genérica para realizar a associação entre o </w:t>
+      </w:r>
+      <w:r>
+        <w:rPr>
+          <w:b/>
+          <w:bCs/>
+          <w:lang w:val="pt-BR"/>
+        </w:rPr>
+        <w:t>id</w:t>
+      </w:r>
+      <w:r>
+        <w:rPr>
+          <w:bCs/>
+          <w:lang w:val="pt-BR"/>
+        </w:rPr>
+        <w:t xml:space="preserve"> do contrato e o </w:t>
+      </w:r>
+      <w:r>
+        <w:rPr>
+          <w:b/>
+          <w:bCs/>
+          <w:lang w:val="pt-BR"/>
+        </w:rPr>
+        <w:t>id</w:t>
+      </w:r>
+      <w:r>
+        <w:rPr>
+          <w:bCs/>
+          <w:lang w:val="pt-BR"/>
+        </w:rPr>
+        <w:t xml:space="preserve"> do tipo de contrato na tabela de associação.</w:t>
+      </w:r>
+    </w:p>
+    <w:p>
+      <w:pPr>
+        <w:jc w:val="both"/>
+        <w:rPr>
+          <w:bCs/>
+          <w:lang w:val="pt-PT"/>
+        </w:rPr>
+      </w:pPr>
+      <w:r>
+        <w:rPr>
+          <w:bCs/>
+          <w:noProof/>
+          <w:lang w:val="pt-PT"/>
         </w:rPr>
         <w:lastRenderedPageBreak/>
-        <w:t xml:space="preserve">contrato com o tipo de contrato correspondente. Ela chama uma função específica para processar os tipos de contrato (como a process_contract_types mostrada anteriormente) para garantir que o tipo seja adicionado à tabela </w:t>
-      </w:r>
-      <w:r>
-        <w:rPr>
-          <w:b/>
-          <w:bCs/>
-          <w:lang w:val="pt-BR"/>
-        </w:rPr>
-        <w:t>TiposContratos</w:t>
-      </w:r>
-      <w:r>
-        <w:rPr>
-          <w:bCs/>
-          <w:lang w:val="pt-BR"/>
-        </w:rPr>
-        <w:t xml:space="preserve"> caso ainda não exista, e para recuperar o </w:t>
-      </w:r>
-      <w:r>
-        <w:rPr>
-          <w:b/>
-          <w:bCs/>
-          <w:lang w:val="pt-BR"/>
-        </w:rPr>
-        <w:t>id</w:t>
-      </w:r>
-      <w:r>
-        <w:rPr>
-          <w:bCs/>
-          <w:lang w:val="pt-BR"/>
-        </w:rPr>
-        <w:t xml:space="preserve"> do tipo de contrato. Em seguida, ela chama uma função genérica para realizar a associação entre o </w:t>
-      </w:r>
-      <w:r>
-        <w:rPr>
-          <w:b/>
-          <w:bCs/>
-          <w:lang w:val="pt-BR"/>
-        </w:rPr>
-        <w:t>id</w:t>
-      </w:r>
-      <w:r>
-        <w:rPr>
-          <w:bCs/>
-          <w:lang w:val="pt-BR"/>
-        </w:rPr>
-        <w:t xml:space="preserve"> do contrato e o </w:t>
-      </w:r>
-      <w:r>
-        <w:rPr>
-          <w:b/>
-          <w:bCs/>
-          <w:lang w:val="pt-BR"/>
-        </w:rPr>
-        <w:t>id</w:t>
-      </w:r>
-      <w:r>
-        <w:rPr>
-          <w:bCs/>
-          <w:lang w:val="pt-BR"/>
-        </w:rPr>
-        <w:t xml:space="preserve"> do tipo de contrato na tabela de associação.</w:t>
-      </w:r>
-    </w:p>
-    <w:p>
-      <w:pPr>
-        <w:jc w:val="both"/>
-        <w:rPr>
-          <w:bCs/>
-          <w:lang w:val="pt-PT"/>
-        </w:rPr>
-      </w:pPr>
-      <w:r>
-        <w:rPr>
-          <w:bCs/>
-          <w:lang w:val="pt-PT"/>
-        </w:rPr>
         <w:drawing>
           <wp:inline distT="0" distB="0" distL="0" distR="0" wp14:anchorId="67DD4D5A" wp14:editId="670C6D24">
             <wp:extent cx="5943600" cy="1280795"/>
@@ -3746,36 +3919,14 @@
           <w:bCs/>
           <w:lang w:val="pt-BR"/>
         </w:rPr>
-        <w:t>5. P</w:t>
-      </w:r>
-      <w:r>
-        <w:rPr>
-          <w:b/>
-          <w:bCs/>
-          <w:lang w:val="pt-BR"/>
-        </w:rPr>
-        <w:t>ovoamento de Locais de Execução</w:t>
-      </w:r>
-      <w:r>
-        <w:rPr>
-          <w:bCs/>
-          <w:lang w:val="pt-BR"/>
-        </w:rPr>
-        <w:t xml:space="preserve">: </w:t>
-      </w:r>
-      <w:r>
-        <w:rPr>
-          <w:bCs/>
-          <w:lang w:val="pt-BR"/>
-        </w:rPr>
-        <w:t>Um dos casos</w:t>
-      </w:r>
-      <w:r>
-        <w:rPr>
-          <w:bCs/>
-          <w:lang w:val="pt-BR"/>
-        </w:rPr>
-        <w:t xml:space="preserve"> mais complexo de povoamento foi o da tabela </w:t>
+        <w:t>5. Povoamento de Locais de Execução</w:t>
+      </w:r>
+      <w:r>
+        <w:rPr>
+          <w:bCs/>
+          <w:lang w:val="pt-BR"/>
+        </w:rPr>
+        <w:t xml:space="preserve">: Um dos casos mais complexo de povoamento foi o da tabela </w:t>
       </w:r>
       <w:r>
         <w:rPr>
@@ -3790,21 +3941,7 @@
           <w:bCs/>
           <w:lang w:val="pt-BR"/>
         </w:rPr>
-        <w:t>, pois os dados de localização eram fornecidos de diferentes maneiras: país, distrito e município, ou apenas país e distrito. Por isso, criamos um processo específico para separar corretamente essas informações e garantir que, quando um campo não fosse fornecido (como o</w:t>
-      </w:r>
-      <w:r>
-        <w:rPr>
-          <w:bCs/>
-          <w:lang w:val="pt-BR"/>
-        </w:rPr>
-        <w:t xml:space="preserve"> distrito</w:t>
-      </w:r>
-      <w:r>
-        <w:rPr>
-          <w:bCs/>
-          <w:lang w:val="pt-BR"/>
-        </w:rPr>
-        <w:t xml:space="preserve"> ou </w:t>
+        <w:t xml:space="preserve">, pois os dados de localização eram fornecidos de diferentes maneiras: país, distrito e município, ou apenas país e distrito. Por isso, criamos um processo específico para separar corretamente essas informações e garantir que, quando um campo não fosse fornecido (como o distrito ou </w:t>
       </w:r>
       <w:r>
         <w:rPr>
@@ -3839,6 +3976,7 @@
       <w:r>
         <w:rPr>
           <w:bCs/>
+          <w:noProof/>
           <w:lang w:val="pt-PT"/>
         </w:rPr>
         <w:drawing>
@@ -3950,6 +4088,7 @@
       <w:r>
         <w:rPr>
           <w:bCs/>
+          <w:noProof/>
           <w:lang w:val="pt-PT"/>
         </w:rPr>
         <w:lastRenderedPageBreak/>
@@ -4008,6 +4147,7 @@
       <w:r>
         <w:rPr>
           <w:b/>
+          <w:noProof/>
           <w:lang w:val="pt-PT"/>
         </w:rPr>
         <w:drawing>
@@ -4133,6 +4273,7 @@
       <w:r>
         <w:rPr>
           <w:b/>
+          <w:noProof/>
           <w:lang w:val="pt-PT"/>
         </w:rPr>
         <w:lastRenderedPageBreak/>
@@ -4187,36 +4328,14 @@
           <w:bCs/>
           <w:lang w:val="pt-BR"/>
         </w:rPr>
-        <w:t>8. R</w:t>
-      </w:r>
-      <w:r>
-        <w:rPr>
-          <w:b/>
-          <w:bCs/>
-          <w:lang w:val="pt-BR"/>
-        </w:rPr>
-        <w:t>epresentação do atributo ProcedimentoCentralizado</w:t>
-      </w:r>
-      <w:r>
-        <w:rPr>
-          <w:bCs/>
-          <w:lang w:val="pt-BR"/>
-        </w:rPr>
-        <w:t>: A única diferença em relação à representação dos dados</w:t>
-      </w:r>
-      <w:r>
-        <w:rPr>
-          <w:bCs/>
-          <w:lang w:val="pt-BR"/>
-        </w:rPr>
-        <w:t xml:space="preserve"> fornecidos</w:t>
-      </w:r>
-      <w:r>
-        <w:rPr>
-          <w:bCs/>
-          <w:lang w:val="pt-BR"/>
-        </w:rPr>
-        <w:t xml:space="preserve"> foi no atributo </w:t>
+        <w:t>8. Representação do atributo ProcedimentoCentralizado</w:t>
+      </w:r>
+      <w:r>
+        <w:rPr>
+          <w:bCs/>
+          <w:lang w:val="pt-BR"/>
+        </w:rPr>
+        <w:t xml:space="preserve">: A única diferença em relação à representação dos dados fornecidos foi no atributo </w:t>
       </w:r>
       <w:r>
         <w:rPr>
@@ -4261,21 +4380,7 @@
           <w:bCs/>
           <w:lang w:val="pt-BR"/>
         </w:rPr>
-        <w:t xml:space="preserve">, optamos por não </w:t>
-      </w:r>
-      <w:r>
-        <w:rPr>
-          <w:bCs/>
-          <w:lang w:val="pt-BR"/>
-        </w:rPr>
-        <w:t>foi possivel representa-lo</w:t>
-      </w:r>
-      <w:r>
-        <w:rPr>
-          <w:bCs/>
-          <w:lang w:val="pt-BR"/>
-        </w:rPr>
-        <w:t xml:space="preserve"> como tipo </w:t>
+        <w:t xml:space="preserve">, optamos por não foi possivel representa-lo como tipo </w:t>
       </w:r>
       <w:r>
         <w:rPr>
@@ -4290,14 +4395,7 @@
           <w:bCs/>
           <w:lang w:val="pt-BR"/>
         </w:rPr>
-        <w:t>, uma vez que o SQLite não oferece suporte nativo a esse tipo de dado</w:t>
-      </w:r>
-      <w:r>
-        <w:rPr>
-          <w:bCs/>
-          <w:lang w:val="pt-BR"/>
-        </w:rPr>
-        <w:t xml:space="preserve"> </w:t>
+        <w:t xml:space="preserve">, uma vez que o SQLite não oferece suporte nativo a esse tipo de dado </w:t>
       </w:r>
       <w:hyperlink r:id="rId19" w:anchor="boolean_datatype" w:history="1">
         <w:r>
@@ -5654,13 +5752,7 @@
         <w:rPr>
           <w:lang w:val="pt-BR"/>
         </w:rPr>
-        <w:t xml:space="preserve"> </w:t>
-      </w:r>
-      <w:r>
-        <w:rPr>
-          <w:lang w:val="pt-BR"/>
-        </w:rPr>
-        <w:t>Quais são os tipos de contrato em ordem alfabética?</w:t>
+        <w:t xml:space="preserve"> Quais são os tipos de contrato em ordem alfabética?</w:t>
       </w:r>
     </w:p>
     <w:p>
@@ -5686,6 +5778,7 @@
       </w:pPr>
       <w:r>
         <w:rPr>
+          <w:noProof/>
           <w:lang w:val="pt-PT"/>
         </w:rPr>
         <w:lastRenderedPageBreak/>
@@ -5749,6 +5842,7 @@
       </w:pPr>
       <w:r>
         <w:rPr>
+          <w:noProof/>
           <w:lang w:val="pt-BR"/>
         </w:rPr>
         <w:drawing>
@@ -5799,19 +5893,7 @@
         <w:rPr>
           <w:lang w:val="pt-PT"/>
         </w:rPr>
-        <w:t>Q</w:t>
-      </w:r>
-      <w:r>
-        <w:rPr>
-          <w:lang w:val="pt-PT"/>
-        </w:rPr>
-        <w:t>2</w:t>
-      </w:r>
-      <w:r>
-        <w:rPr>
-          <w:lang w:val="pt-PT"/>
-        </w:rPr>
-        <w:t>.</w:t>
+        <w:t>Q2.</w:t>
       </w:r>
       <w:r>
         <w:rPr>
@@ -5843,6 +5925,7 @@
       </w:pPr>
       <w:r>
         <w:rPr>
+          <w:noProof/>
           <w:lang w:val="pt-PT"/>
         </w:rPr>
         <w:drawing>
@@ -5905,6 +5988,7 @@
       </w:pPr>
       <w:r>
         <w:rPr>
+          <w:noProof/>
           <w:lang w:val="pt-BR"/>
         </w:rPr>
         <w:drawing>
@@ -5955,19 +6039,7 @@
         <w:rPr>
           <w:lang w:val="pt-PT"/>
         </w:rPr>
-        <w:t>Q</w:t>
-      </w:r>
-      <w:r>
-        <w:rPr>
-          <w:lang w:val="pt-PT"/>
-        </w:rPr>
-        <w:t>3</w:t>
-      </w:r>
-      <w:r>
-        <w:rPr>
-          <w:lang w:val="pt-PT"/>
-        </w:rPr>
-        <w:t>.</w:t>
+        <w:t>Q3.</w:t>
       </w:r>
       <w:r>
         <w:rPr>
@@ -5999,6 +6071,7 @@
       </w:pPr>
       <w:r>
         <w:rPr>
+          <w:noProof/>
           <w:lang w:val="pt-BR"/>
         </w:rPr>
         <w:lastRenderedPageBreak/>
@@ -6062,6 +6135,7 @@
       </w:pPr>
       <w:r>
         <w:rPr>
+          <w:noProof/>
           <w:lang w:val="pt-BR"/>
         </w:rPr>
         <w:drawing>
@@ -6112,19 +6186,7 @@
         <w:rPr>
           <w:lang w:val="pt-PT"/>
         </w:rPr>
-        <w:t>Q</w:t>
-      </w:r>
-      <w:r>
-        <w:rPr>
-          <w:lang w:val="pt-PT"/>
-        </w:rPr>
-        <w:t>4</w:t>
-      </w:r>
-      <w:r>
-        <w:rPr>
-          <w:lang w:val="pt-PT"/>
-        </w:rPr>
-        <w:t>.</w:t>
+        <w:t>Q4.</w:t>
       </w:r>
       <w:r>
         <w:rPr>
@@ -6162,6 +6224,7 @@
       </w:pPr>
       <w:r>
         <w:rPr>
+          <w:noProof/>
           <w:lang w:val="pt-BR"/>
         </w:rPr>
         <w:drawing>
@@ -6224,6 +6287,7 @@
       </w:pPr>
       <w:r>
         <w:rPr>
+          <w:noProof/>
           <w:lang w:val="pt-BR"/>
         </w:rPr>
         <w:drawing>
@@ -6306,6 +6370,7 @@
       </w:pPr>
       <w:r>
         <w:rPr>
+          <w:noProof/>
           <w:lang w:val="pt-BR"/>
         </w:rPr>
         <w:drawing>
@@ -6368,6 +6433,7 @@
       </w:pPr>
       <w:r>
         <w:rPr>
+          <w:noProof/>
           <w:lang w:val="pt-BR"/>
         </w:rPr>
         <w:lastRenderedPageBreak/>
@@ -6419,13 +6485,7 @@
         <w:rPr>
           <w:lang w:val="pt-BR"/>
         </w:rPr>
-        <w:t xml:space="preserve">Q6. </w:t>
-      </w:r>
-      <w:r>
-        <w:rPr>
-          <w:lang w:val="pt-BR"/>
-        </w:rPr>
-        <w:t>Quais são os adjudicatários que começam com a letra ‘M’?</w:t>
+        <w:t>Q6. Quais são os adjudicatários que começam com a letra ‘M’?</w:t>
       </w:r>
     </w:p>
     <w:p>
@@ -6451,6 +6511,7 @@
       </w:pPr>
       <w:r>
         <w:rPr>
+          <w:noProof/>
           <w:lang w:val="pt-BR"/>
         </w:rPr>
         <w:drawing>
@@ -6513,6 +6574,7 @@
       </w:pPr>
       <w:r>
         <w:rPr>
+          <w:noProof/>
           <w:lang w:val="pt-PT"/>
         </w:rPr>
         <w:drawing>
@@ -6590,19 +6652,7 @@
           <w:lang w:val="pt-BR"/>
         </w:rPr>
         <w:lastRenderedPageBreak/>
-        <w:t>Q</w:t>
-      </w:r>
-      <w:r>
-        <w:rPr>
-          <w:lang w:val="pt-BR"/>
-        </w:rPr>
-        <w:t>7</w:t>
-      </w:r>
-      <w:r>
-        <w:rPr>
-          <w:lang w:val="pt-BR"/>
-        </w:rPr>
-        <w:t xml:space="preserve">. </w:t>
+        <w:t xml:space="preserve">Q7. </w:t>
       </w:r>
       <w:r>
         <w:rPr>
@@ -6634,6 +6684,7 @@
       </w:pPr>
       <w:r>
         <w:rPr>
+          <w:noProof/>
           <w:lang w:val="pt-BR"/>
         </w:rPr>
         <w:drawing>
@@ -6696,6 +6747,7 @@
       </w:pPr>
       <w:r>
         <w:rPr>
+          <w:noProof/>
           <w:lang w:val="pt-PT"/>
         </w:rPr>
         <w:drawing>
@@ -6746,19 +6798,7 @@
         <w:rPr>
           <w:lang w:val="pt-BR"/>
         </w:rPr>
-        <w:t>Q</w:t>
-      </w:r>
-      <w:r>
-        <w:rPr>
-          <w:lang w:val="pt-BR"/>
-        </w:rPr>
-        <w:t>8</w:t>
-      </w:r>
-      <w:r>
-        <w:rPr>
-          <w:lang w:val="pt-BR"/>
-        </w:rPr>
-        <w:t>. Qual o nome do adjudicatário que tem o maior número de contratos realizados?</w:t>
+        <w:t>Q8. Qual o nome do adjudicatário que tem o maior número de contratos realizados?</w:t>
       </w:r>
     </w:p>
     <w:p>
@@ -6784,6 +6824,7 @@
       </w:pPr>
       <w:r>
         <w:rPr>
+          <w:noProof/>
           <w:lang w:val="pt-BR"/>
         </w:rPr>
         <w:drawing>
@@ -6846,6 +6887,7 @@
       </w:pPr>
       <w:r>
         <w:rPr>
+          <w:noProof/>
           <w:lang w:val="pt-BR"/>
         </w:rPr>
         <w:drawing>
@@ -6946,6 +6988,7 @@
       </w:pPr>
       <w:r>
         <w:rPr>
+          <w:noProof/>
           <w:lang w:val="pt-BR"/>
         </w:rPr>
         <w:lastRenderedPageBreak/>
@@ -7009,6 +7052,7 @@
       </w:pPr>
       <w:r>
         <w:rPr>
+          <w:noProof/>
           <w:lang w:val="pt-BR"/>
         </w:rPr>
         <w:drawing>
@@ -7059,19 +7103,7 @@
         <w:rPr>
           <w:lang w:val="pt-BR"/>
         </w:rPr>
-        <w:t>Q</w:t>
-      </w:r>
-      <w:r>
-        <w:rPr>
-          <w:lang w:val="pt-BR"/>
-        </w:rPr>
-        <w:t>10. Q</w:t>
-      </w:r>
-      <w:r>
-        <w:rPr>
-          <w:lang w:val="pt-BR"/>
-        </w:rPr>
-        <w:t>uais municípios cadastrados não possuem contratos que sejam procedimentos centralizados, ordene os municipios por ordem crescente?</w:t>
+        <w:t>Q10. Quais municípios cadastrados não possuem contratos que sejam procedimentos centralizados, ordene os municipios por ordem crescente?</w:t>
       </w:r>
     </w:p>
     <w:p>
@@ -7097,6 +7129,7 @@
       </w:pPr>
       <w:r>
         <w:rPr>
+          <w:noProof/>
           <w:lang w:val="pt-PT"/>
         </w:rPr>
         <w:drawing>
@@ -7147,24 +7180,19 @@
         <w:rPr>
           <w:lang w:val="pt-BR"/>
         </w:rPr>
-        <w:t>Extrato do resultado</w:t>
-      </w:r>
-      <w:r>
-        <w:rPr>
-          <w:lang w:val="pt-BR"/>
-        </w:rPr>
-        <w:t>s</w:t>
-      </w:r>
-    </w:p>
-    <w:p>
-      <w:pPr>
-        <w:jc w:val="both"/>
-        <w:rPr>
-          <w:lang w:val="pt-BR"/>
-        </w:rPr>
-      </w:pPr>
-      <w:r>
-        <w:rPr>
+        <w:t>Extrato do resultados</w:t>
+      </w:r>
+    </w:p>
+    <w:p>
+      <w:pPr>
+        <w:jc w:val="both"/>
+        <w:rPr>
+          <w:lang w:val="pt-BR"/>
+        </w:rPr>
+      </w:pPr>
+      <w:r>
+        <w:rPr>
+          <w:noProof/>
           <w:lang w:val="pt-PT"/>
         </w:rPr>
         <w:lastRenderedPageBreak/>
@@ -7234,19 +7262,7 @@
         <w:rPr>
           <w:lang w:val="pt-BR"/>
         </w:rPr>
-        <w:t>Ordene a designa</w:t>
-      </w:r>
-      <w:r>
-        <w:rPr>
-          <w:lang w:val="pt-BR"/>
-        </w:rPr>
-        <w:t>çã</w:t>
-      </w:r>
-      <w:r>
-        <w:rPr>
-          <w:lang w:val="pt-BR"/>
-        </w:rPr>
-        <w:t>o por ordem crescente.*/</w:t>
+        <w:t>Ordene a designação por ordem crescente.*/</w:t>
       </w:r>
     </w:p>
     <w:p>
@@ -7272,6 +7288,7 @@
       </w:pPr>
       <w:r>
         <w:rPr>
+          <w:noProof/>
           <w:lang w:val="pt-PT"/>
         </w:rPr>
         <w:drawing>
@@ -7334,6 +7351,7 @@
       </w:pPr>
       <w:r>
         <w:rPr>
+          <w:noProof/>
           <w:lang w:val="pt-PT"/>
         </w:rPr>
         <w:lastRenderedPageBreak/>
@@ -7401,16 +7419,7 @@
           <w:highlight w:val="yellow"/>
           <w:lang w:val="pt-PT"/>
         </w:rPr>
-        <w:t xml:space="preserve">Perguntas </w:t>
-      </w:r>
-      <w:r>
-        <w:rPr>
-          <w:b/>
-          <w:bCs/>
-          <w:highlight w:val="yellow"/>
-          <w:lang w:val="pt-PT"/>
-        </w:rPr>
-        <w:t>Dificeis</w:t>
+        <w:t>Perguntas Dificeis</w:t>
       </w:r>
     </w:p>
     <w:p>
@@ -7855,39 +7864,17 @@
         <w:rPr>
           <w:lang w:val="pt-BR"/>
         </w:rPr>
-        <w:t xml:space="preserve"> </w:t>
-      </w:r>
-      <w:r>
-        <w:rPr>
-          <w:lang w:val="pt-BR"/>
-        </w:rPr>
-        <w:t xml:space="preserve">SQLite Documentation. Boolean Datatype. Disponível em: </w:t>
-      </w:r>
-      <w:r>
-        <w:fldChar w:fldCharType="begin"/>
-      </w:r>
-      <w:r>
-        <w:rPr>
-          <w:lang w:val="pt-BR"/>
-        </w:rPr>
-        <w:instrText>HYPERLINK "https://www.sqlite.org/datatype3.html" \l "boolean_datatype" \t "_new"</w:instrText>
-      </w:r>
-      <w:r>
-        <w:fldChar w:fldCharType="separate"/>
-      </w:r>
-      <w:r>
-        <w:rPr>
-          <w:rStyle w:val="Hyperlink"/>
-          <w:lang w:val="pt-BR"/>
-        </w:rPr>
-        <w:t>https://www.sqlite.org/datatype3.html#boolean_datatype</w:t>
-      </w:r>
-      <w:r>
-        <w:rPr>
-          <w:lang w:val="pt-PT"/>
-        </w:rPr>
-        <w:fldChar w:fldCharType="end"/>
-      </w:r>
+        <w:t xml:space="preserve"> SQLite Documentation. Boolean Datatype. Disponível em: </w:t>
+      </w:r>
+      <w:hyperlink r:id="rId43" w:anchor="boolean_datatype" w:tgtFrame="_new" w:history="1">
+        <w:r>
+          <w:rPr>
+            <w:rStyle w:val="Hyperlink"/>
+            <w:lang w:val="pt-BR"/>
+          </w:rPr>
+          <w:t>https://www.sqlite.org/datatype3.html#boolean_datatype</w:t>
+        </w:r>
+      </w:hyperlink>
       <w:r>
         <w:rPr>
           <w:lang w:val="pt-BR"/>
@@ -8993,6 +8980,119 @@
     </w:lvl>
   </w:abstractNum>
   <w:abstractNum w:abstractNumId="8" w15:restartNumberingAfterBreak="0">
+    <w:nsid w:val="39AE1226"/>
+    <w:multiLevelType w:val="multilevel"/>
+    <w:tmpl w:val="BEBEF6EE"/>
+    <w:lvl w:ilvl="0">
+      <w:start w:val="1"/>
+      <w:numFmt w:val="decimal"/>
+      <w:lvlText w:val="%1."/>
+      <w:lvlJc w:val="left"/>
+      <w:pPr>
+        <w:tabs>
+          <w:tab w:val="num" w:pos="720"/>
+        </w:tabs>
+        <w:ind w:left="720" w:hanging="360"/>
+      </w:pPr>
+    </w:lvl>
+    <w:lvl w:ilvl="1" w:tentative="1">
+      <w:start w:val="1"/>
+      <w:numFmt w:val="decimal"/>
+      <w:lvlText w:val="%2."/>
+      <w:lvlJc w:val="left"/>
+      <w:pPr>
+        <w:tabs>
+          <w:tab w:val="num" w:pos="1440"/>
+        </w:tabs>
+        <w:ind w:left="1440" w:hanging="360"/>
+      </w:pPr>
+    </w:lvl>
+    <w:lvl w:ilvl="2" w:tentative="1">
+      <w:start w:val="1"/>
+      <w:numFmt w:val="decimal"/>
+      <w:lvlText w:val="%3."/>
+      <w:lvlJc w:val="left"/>
+      <w:pPr>
+        <w:tabs>
+          <w:tab w:val="num" w:pos="2160"/>
+        </w:tabs>
+        <w:ind w:left="2160" w:hanging="360"/>
+      </w:pPr>
+    </w:lvl>
+    <w:lvl w:ilvl="3" w:tentative="1">
+      <w:start w:val="1"/>
+      <w:numFmt w:val="decimal"/>
+      <w:lvlText w:val="%4."/>
+      <w:lvlJc w:val="left"/>
+      <w:pPr>
+        <w:tabs>
+          <w:tab w:val="num" w:pos="2880"/>
+        </w:tabs>
+        <w:ind w:left="2880" w:hanging="360"/>
+      </w:pPr>
+    </w:lvl>
+    <w:lvl w:ilvl="4" w:tentative="1">
+      <w:start w:val="1"/>
+      <w:numFmt w:val="decimal"/>
+      <w:lvlText w:val="%5."/>
+      <w:lvlJc w:val="left"/>
+      <w:pPr>
+        <w:tabs>
+          <w:tab w:val="num" w:pos="3600"/>
+        </w:tabs>
+        <w:ind w:left="3600" w:hanging="360"/>
+      </w:pPr>
+    </w:lvl>
+    <w:lvl w:ilvl="5" w:tentative="1">
+      <w:start w:val="1"/>
+      <w:numFmt w:val="decimal"/>
+      <w:lvlText w:val="%6."/>
+      <w:lvlJc w:val="left"/>
+      <w:pPr>
+        <w:tabs>
+          <w:tab w:val="num" w:pos="4320"/>
+        </w:tabs>
+        <w:ind w:left="4320" w:hanging="360"/>
+      </w:pPr>
+    </w:lvl>
+    <w:lvl w:ilvl="6" w:tentative="1">
+      <w:start w:val="1"/>
+      <w:numFmt w:val="decimal"/>
+      <w:lvlText w:val="%7."/>
+      <w:lvlJc w:val="left"/>
+      <w:pPr>
+        <w:tabs>
+          <w:tab w:val="num" w:pos="5040"/>
+        </w:tabs>
+        <w:ind w:left="5040" w:hanging="360"/>
+      </w:pPr>
+    </w:lvl>
+    <w:lvl w:ilvl="7" w:tentative="1">
+      <w:start w:val="1"/>
+      <w:numFmt w:val="decimal"/>
+      <w:lvlText w:val="%8."/>
+      <w:lvlJc w:val="left"/>
+      <w:pPr>
+        <w:tabs>
+          <w:tab w:val="num" w:pos="5760"/>
+        </w:tabs>
+        <w:ind w:left="5760" w:hanging="360"/>
+      </w:pPr>
+    </w:lvl>
+    <w:lvl w:ilvl="8" w:tentative="1">
+      <w:start w:val="1"/>
+      <w:numFmt w:val="decimal"/>
+      <w:lvlText w:val="%9."/>
+      <w:lvlJc w:val="left"/>
+      <w:pPr>
+        <w:tabs>
+          <w:tab w:val="num" w:pos="6480"/>
+        </w:tabs>
+        <w:ind w:left="6480" w:hanging="360"/>
+      </w:pPr>
+    </w:lvl>
+  </w:abstractNum>
+  <w:abstractNum w:abstractNumId="9" w15:restartNumberingAfterBreak="0">
     <w:nsid w:val="48CA2BE2"/>
     <w:multiLevelType w:val="multilevel"/>
     <w:tmpl w:val="843A49D4"/>
@@ -9141,7 +9241,7 @@
       </w:rPr>
     </w:lvl>
   </w:abstractNum>
-  <w:abstractNum w:abstractNumId="9" w15:restartNumberingAfterBreak="0">
+  <w:abstractNum w:abstractNumId="10" w15:restartNumberingAfterBreak="0">
     <w:nsid w:val="4E753086"/>
     <w:multiLevelType w:val="multilevel"/>
     <w:tmpl w:val="6E564722"/>
@@ -9290,7 +9390,7 @@
       </w:rPr>
     </w:lvl>
   </w:abstractNum>
-  <w:abstractNum w:abstractNumId="10" w15:restartNumberingAfterBreak="0">
+  <w:abstractNum w:abstractNumId="11" w15:restartNumberingAfterBreak="0">
     <w:nsid w:val="4E8453B0"/>
     <w:multiLevelType w:val="multilevel"/>
     <w:tmpl w:val="8618EE14"/>
@@ -9439,7 +9539,7 @@
       </w:rPr>
     </w:lvl>
   </w:abstractNum>
-  <w:abstractNum w:abstractNumId="11" w15:restartNumberingAfterBreak="0">
+  <w:abstractNum w:abstractNumId="12" w15:restartNumberingAfterBreak="0">
     <w:nsid w:val="60794F97"/>
     <w:multiLevelType w:val="multilevel"/>
     <w:tmpl w:val="27C652E4"/>
@@ -9588,7 +9688,120 @@
       </w:rPr>
     </w:lvl>
   </w:abstractNum>
-  <w:abstractNum w:abstractNumId="12" w15:restartNumberingAfterBreak="0">
+  <w:abstractNum w:abstractNumId="13" w15:restartNumberingAfterBreak="0">
+    <w:nsid w:val="73D91957"/>
+    <w:multiLevelType w:val="multilevel"/>
+    <w:tmpl w:val="CDD4C26A"/>
+    <w:lvl w:ilvl="0">
+      <w:start w:val="1"/>
+      <w:numFmt w:val="decimal"/>
+      <w:lvlText w:val="%1."/>
+      <w:lvlJc w:val="left"/>
+      <w:pPr>
+        <w:tabs>
+          <w:tab w:val="num" w:pos="720"/>
+        </w:tabs>
+        <w:ind w:left="720" w:hanging="360"/>
+      </w:pPr>
+    </w:lvl>
+    <w:lvl w:ilvl="1" w:tentative="1">
+      <w:start w:val="1"/>
+      <w:numFmt w:val="decimal"/>
+      <w:lvlText w:val="%2."/>
+      <w:lvlJc w:val="left"/>
+      <w:pPr>
+        <w:tabs>
+          <w:tab w:val="num" w:pos="1440"/>
+        </w:tabs>
+        <w:ind w:left="1440" w:hanging="360"/>
+      </w:pPr>
+    </w:lvl>
+    <w:lvl w:ilvl="2" w:tentative="1">
+      <w:start w:val="1"/>
+      <w:numFmt w:val="decimal"/>
+      <w:lvlText w:val="%3."/>
+      <w:lvlJc w:val="left"/>
+      <w:pPr>
+        <w:tabs>
+          <w:tab w:val="num" w:pos="2160"/>
+        </w:tabs>
+        <w:ind w:left="2160" w:hanging="360"/>
+      </w:pPr>
+    </w:lvl>
+    <w:lvl w:ilvl="3" w:tentative="1">
+      <w:start w:val="1"/>
+      <w:numFmt w:val="decimal"/>
+      <w:lvlText w:val="%4."/>
+      <w:lvlJc w:val="left"/>
+      <w:pPr>
+        <w:tabs>
+          <w:tab w:val="num" w:pos="2880"/>
+        </w:tabs>
+        <w:ind w:left="2880" w:hanging="360"/>
+      </w:pPr>
+    </w:lvl>
+    <w:lvl w:ilvl="4" w:tentative="1">
+      <w:start w:val="1"/>
+      <w:numFmt w:val="decimal"/>
+      <w:lvlText w:val="%5."/>
+      <w:lvlJc w:val="left"/>
+      <w:pPr>
+        <w:tabs>
+          <w:tab w:val="num" w:pos="3600"/>
+        </w:tabs>
+        <w:ind w:left="3600" w:hanging="360"/>
+      </w:pPr>
+    </w:lvl>
+    <w:lvl w:ilvl="5" w:tentative="1">
+      <w:start w:val="1"/>
+      <w:numFmt w:val="decimal"/>
+      <w:lvlText w:val="%6."/>
+      <w:lvlJc w:val="left"/>
+      <w:pPr>
+        <w:tabs>
+          <w:tab w:val="num" w:pos="4320"/>
+        </w:tabs>
+        <w:ind w:left="4320" w:hanging="360"/>
+      </w:pPr>
+    </w:lvl>
+    <w:lvl w:ilvl="6" w:tentative="1">
+      <w:start w:val="1"/>
+      <w:numFmt w:val="decimal"/>
+      <w:lvlText w:val="%7."/>
+      <w:lvlJc w:val="left"/>
+      <w:pPr>
+        <w:tabs>
+          <w:tab w:val="num" w:pos="5040"/>
+        </w:tabs>
+        <w:ind w:left="5040" w:hanging="360"/>
+      </w:pPr>
+    </w:lvl>
+    <w:lvl w:ilvl="7" w:tentative="1">
+      <w:start w:val="1"/>
+      <w:numFmt w:val="decimal"/>
+      <w:lvlText w:val="%8."/>
+      <w:lvlJc w:val="left"/>
+      <w:pPr>
+        <w:tabs>
+          <w:tab w:val="num" w:pos="5760"/>
+        </w:tabs>
+        <w:ind w:left="5760" w:hanging="360"/>
+      </w:pPr>
+    </w:lvl>
+    <w:lvl w:ilvl="8" w:tentative="1">
+      <w:start w:val="1"/>
+      <w:numFmt w:val="decimal"/>
+      <w:lvlText w:val="%9."/>
+      <w:lvlJc w:val="left"/>
+      <w:pPr>
+        <w:tabs>
+          <w:tab w:val="num" w:pos="6480"/>
+        </w:tabs>
+        <w:ind w:left="6480" w:hanging="360"/>
+      </w:pPr>
+    </w:lvl>
+  </w:abstractNum>
+  <w:abstractNum w:abstractNumId="14" w15:restartNumberingAfterBreak="0">
     <w:nsid w:val="77762ADF"/>
     <w:multiLevelType w:val="multilevel"/>
     <w:tmpl w:val="F530C42A"/>
@@ -9737,7 +9950,7 @@
       </w:rPr>
     </w:lvl>
   </w:abstractNum>
-  <w:abstractNum w:abstractNumId="13" w15:restartNumberingAfterBreak="0">
+  <w:abstractNum w:abstractNumId="15" w15:restartNumberingAfterBreak="0">
     <w:nsid w:val="78A92DF7"/>
     <w:multiLevelType w:val="multilevel"/>
     <w:tmpl w:val="356CC4CA"/>
@@ -9887,16 +10100,16 @@
     </w:lvl>
   </w:abstractNum>
   <w:num w:numId="1" w16cid:durableId="783618668">
-    <w:abstractNumId w:val="9"/>
+    <w:abstractNumId w:val="10"/>
   </w:num>
   <w:num w:numId="2" w16cid:durableId="388263945">
+    <w:abstractNumId w:val="14"/>
+  </w:num>
+  <w:num w:numId="3" w16cid:durableId="1031758512">
     <w:abstractNumId w:val="12"/>
   </w:num>
-  <w:num w:numId="3" w16cid:durableId="1031758512">
-    <w:abstractNumId w:val="11"/>
-  </w:num>
   <w:num w:numId="4" w16cid:durableId="1545676829">
-    <w:abstractNumId w:val="8"/>
+    <w:abstractNumId w:val="9"/>
   </w:num>
   <w:num w:numId="5" w16cid:durableId="998580326">
     <w:abstractNumId w:val="2"/>
@@ -9908,10 +10121,10 @@
     <w:abstractNumId w:val="7"/>
   </w:num>
   <w:num w:numId="8" w16cid:durableId="2004625822">
-    <w:abstractNumId w:val="13"/>
+    <w:abstractNumId w:val="15"/>
   </w:num>
   <w:num w:numId="9" w16cid:durableId="394813915">
-    <w:abstractNumId w:val="10"/>
+    <w:abstractNumId w:val="11"/>
   </w:num>
   <w:num w:numId="10" w16cid:durableId="768309396">
     <w:abstractNumId w:val="0"/>
@@ -9927,6 +10140,12 @@
   </w:num>
   <w:num w:numId="14" w16cid:durableId="70467231">
     <w:abstractNumId w:val="1"/>
+  </w:num>
+  <w:num w:numId="15" w16cid:durableId="28190987">
+    <w:abstractNumId w:val="13"/>
+  </w:num>
+  <w:num w:numId="16" w16cid:durableId="1707438971">
+    <w:abstractNumId w:val="8"/>
   </w:num>
 </w:numbering>
 </file>
@@ -10333,11 +10552,11 @@
     <w:qFormat/>
     <w:rsid w:val="00D42D4D"/>
   </w:style>
-  <w:style w:type="paragraph" w:styleId="Heading1">
+  <w:style w:type="paragraph" w:styleId="Ttulo1">
     <w:name w:val="heading 1"/>
     <w:basedOn w:val="Normal"/>
     <w:next w:val="Normal"/>
-    <w:link w:val="Heading1Char"/>
+    <w:link w:val="Ttulo1Char"/>
     <w:uiPriority w:val="9"/>
     <w:qFormat/>
     <w:rsid w:val="00A412E9"/>
@@ -10354,11 +10573,11 @@
       <w:szCs w:val="40"/>
     </w:rPr>
   </w:style>
-  <w:style w:type="paragraph" w:styleId="Heading2">
+  <w:style w:type="paragraph" w:styleId="Ttulo2">
     <w:name w:val="heading 2"/>
     <w:basedOn w:val="Normal"/>
     <w:next w:val="Normal"/>
-    <w:link w:val="Heading2Char"/>
+    <w:link w:val="Ttulo2Char"/>
     <w:uiPriority w:val="9"/>
     <w:semiHidden/>
     <w:unhideWhenUsed/>
@@ -10377,11 +10596,11 @@
       <w:szCs w:val="32"/>
     </w:rPr>
   </w:style>
-  <w:style w:type="paragraph" w:styleId="Heading3">
+  <w:style w:type="paragraph" w:styleId="Ttulo3">
     <w:name w:val="heading 3"/>
     <w:basedOn w:val="Normal"/>
     <w:next w:val="Normal"/>
-    <w:link w:val="Heading3Char"/>
+    <w:link w:val="Ttulo3Char"/>
     <w:uiPriority w:val="9"/>
     <w:semiHidden/>
     <w:unhideWhenUsed/>
@@ -10400,11 +10619,11 @@
       <w:szCs w:val="28"/>
     </w:rPr>
   </w:style>
-  <w:style w:type="paragraph" w:styleId="Heading4">
+  <w:style w:type="paragraph" w:styleId="Ttulo4">
     <w:name w:val="heading 4"/>
     <w:basedOn w:val="Normal"/>
     <w:next w:val="Normal"/>
-    <w:link w:val="Heading4Char"/>
+    <w:link w:val="Ttulo4Char"/>
     <w:uiPriority w:val="9"/>
     <w:semiHidden/>
     <w:unhideWhenUsed/>
@@ -10423,11 +10642,11 @@
       <w:color w:val="0F4761" w:themeColor="accent1" w:themeShade="BF"/>
     </w:rPr>
   </w:style>
-  <w:style w:type="paragraph" w:styleId="Heading5">
+  <w:style w:type="paragraph" w:styleId="Ttulo5">
     <w:name w:val="heading 5"/>
     <w:basedOn w:val="Normal"/>
     <w:next w:val="Normal"/>
-    <w:link w:val="Heading5Char"/>
+    <w:link w:val="Ttulo5Char"/>
     <w:uiPriority w:val="9"/>
     <w:semiHidden/>
     <w:unhideWhenUsed/>
@@ -10444,11 +10663,11 @@
       <w:color w:val="0F4761" w:themeColor="accent1" w:themeShade="BF"/>
     </w:rPr>
   </w:style>
-  <w:style w:type="paragraph" w:styleId="Heading6">
+  <w:style w:type="paragraph" w:styleId="Ttulo6">
     <w:name w:val="heading 6"/>
     <w:basedOn w:val="Normal"/>
     <w:next w:val="Normal"/>
-    <w:link w:val="Heading6Char"/>
+    <w:link w:val="Ttulo6Char"/>
     <w:uiPriority w:val="9"/>
     <w:semiHidden/>
     <w:unhideWhenUsed/>
@@ -10467,11 +10686,11 @@
       <w:color w:val="595959" w:themeColor="text1" w:themeTint="A6"/>
     </w:rPr>
   </w:style>
-  <w:style w:type="paragraph" w:styleId="Heading7">
+  <w:style w:type="paragraph" w:styleId="Ttulo7">
     <w:name w:val="heading 7"/>
     <w:basedOn w:val="Normal"/>
     <w:next w:val="Normal"/>
-    <w:link w:val="Heading7Char"/>
+    <w:link w:val="Ttulo7Char"/>
     <w:uiPriority w:val="9"/>
     <w:semiHidden/>
     <w:unhideWhenUsed/>
@@ -10488,11 +10707,11 @@
       <w:color w:val="595959" w:themeColor="text1" w:themeTint="A6"/>
     </w:rPr>
   </w:style>
-  <w:style w:type="paragraph" w:styleId="Heading8">
+  <w:style w:type="paragraph" w:styleId="Ttulo8">
     <w:name w:val="heading 8"/>
     <w:basedOn w:val="Normal"/>
     <w:next w:val="Normal"/>
-    <w:link w:val="Heading8Char"/>
+    <w:link w:val="Ttulo8Char"/>
     <w:uiPriority w:val="9"/>
     <w:semiHidden/>
     <w:unhideWhenUsed/>
@@ -10511,11 +10730,11 @@
       <w:color w:val="272727" w:themeColor="text1" w:themeTint="D8"/>
     </w:rPr>
   </w:style>
-  <w:style w:type="paragraph" w:styleId="Heading9">
+  <w:style w:type="paragraph" w:styleId="Ttulo9">
     <w:name w:val="heading 9"/>
     <w:basedOn w:val="Normal"/>
     <w:next w:val="Normal"/>
-    <w:link w:val="Heading9Char"/>
+    <w:link w:val="Ttulo9Char"/>
     <w:uiPriority w:val="9"/>
     <w:semiHidden/>
     <w:unhideWhenUsed/>
@@ -10532,12 +10751,12 @@
       <w:color w:val="272727" w:themeColor="text1" w:themeTint="D8"/>
     </w:rPr>
   </w:style>
-  <w:style w:type="character" w:default="1" w:styleId="DefaultParagraphFont">
+  <w:style w:type="character" w:default="1" w:styleId="Fontepargpadro">
     <w:name w:val="Default Paragraph Font"/>
     <w:uiPriority w:val="1"/>
     <w:unhideWhenUsed/>
   </w:style>
-  <w:style w:type="table" w:default="1" w:styleId="TableNormal">
+  <w:style w:type="table" w:default="1" w:styleId="Tabelanormal">
     <w:name w:val="Normal Table"/>
     <w:uiPriority w:val="99"/>
     <w:semiHidden/>
@@ -10552,16 +10771,16 @@
       </w:tblCellMar>
     </w:tblPr>
   </w:style>
-  <w:style w:type="numbering" w:default="1" w:styleId="NoList">
+  <w:style w:type="numbering" w:default="1" w:styleId="Semlista">
     <w:name w:val="No List"/>
     <w:uiPriority w:val="99"/>
     <w:semiHidden/>
     <w:unhideWhenUsed/>
   </w:style>
-  <w:style w:type="character" w:customStyle="1" w:styleId="Heading1Char">
-    <w:name w:val="Heading 1 Char"/>
-    <w:basedOn w:val="DefaultParagraphFont"/>
-    <w:link w:val="Heading1"/>
+  <w:style w:type="character" w:customStyle="1" w:styleId="Ttulo1Char">
+    <w:name w:val="Título 1 Char"/>
+    <w:basedOn w:val="Fontepargpadro"/>
+    <w:link w:val="Ttulo1"/>
     <w:uiPriority w:val="9"/>
     <w:rsid w:val="00A412E9"/>
     <w:rPr>
@@ -10571,10 +10790,10 @@
       <w:szCs w:val="40"/>
     </w:rPr>
   </w:style>
-  <w:style w:type="character" w:customStyle="1" w:styleId="Heading2Char">
-    <w:name w:val="Heading 2 Char"/>
-    <w:basedOn w:val="DefaultParagraphFont"/>
-    <w:link w:val="Heading2"/>
+  <w:style w:type="character" w:customStyle="1" w:styleId="Ttulo2Char">
+    <w:name w:val="Título 2 Char"/>
+    <w:basedOn w:val="Fontepargpadro"/>
+    <w:link w:val="Ttulo2"/>
     <w:uiPriority w:val="9"/>
     <w:semiHidden/>
     <w:rsid w:val="00A412E9"/>
@@ -10585,10 +10804,10 @@
       <w:szCs w:val="32"/>
     </w:rPr>
   </w:style>
-  <w:style w:type="character" w:customStyle="1" w:styleId="Heading3Char">
-    <w:name w:val="Heading 3 Char"/>
-    <w:basedOn w:val="DefaultParagraphFont"/>
-    <w:link w:val="Heading3"/>
+  <w:style w:type="character" w:customStyle="1" w:styleId="Ttulo3Char">
+    <w:name w:val="Título 3 Char"/>
+    <w:basedOn w:val="Fontepargpadro"/>
+    <w:link w:val="Ttulo3"/>
     <w:uiPriority w:val="9"/>
     <w:semiHidden/>
     <w:rsid w:val="00A412E9"/>
@@ -10599,10 +10818,10 @@
       <w:szCs w:val="28"/>
     </w:rPr>
   </w:style>
-  <w:style w:type="character" w:customStyle="1" w:styleId="Heading4Char">
-    <w:name w:val="Heading 4 Char"/>
-    <w:basedOn w:val="DefaultParagraphFont"/>
-    <w:link w:val="Heading4"/>
+  <w:style w:type="character" w:customStyle="1" w:styleId="Ttulo4Char">
+    <w:name w:val="Título 4 Char"/>
+    <w:basedOn w:val="Fontepargpadro"/>
+    <w:link w:val="Ttulo4"/>
     <w:uiPriority w:val="9"/>
     <w:semiHidden/>
     <w:rsid w:val="00A412E9"/>
@@ -10613,10 +10832,10 @@
       <w:color w:val="0F4761" w:themeColor="accent1" w:themeShade="BF"/>
     </w:rPr>
   </w:style>
-  <w:style w:type="character" w:customStyle="1" w:styleId="Heading5Char">
-    <w:name w:val="Heading 5 Char"/>
-    <w:basedOn w:val="DefaultParagraphFont"/>
-    <w:link w:val="Heading5"/>
+  <w:style w:type="character" w:customStyle="1" w:styleId="Ttulo5Char">
+    <w:name w:val="Título 5 Char"/>
+    <w:basedOn w:val="Fontepargpadro"/>
+    <w:link w:val="Ttulo5"/>
     <w:uiPriority w:val="9"/>
     <w:semiHidden/>
     <w:rsid w:val="00A412E9"/>
@@ -10625,10 +10844,10 @@
       <w:color w:val="0F4761" w:themeColor="accent1" w:themeShade="BF"/>
     </w:rPr>
   </w:style>
-  <w:style w:type="character" w:customStyle="1" w:styleId="Heading6Char">
-    <w:name w:val="Heading 6 Char"/>
-    <w:basedOn w:val="DefaultParagraphFont"/>
-    <w:link w:val="Heading6"/>
+  <w:style w:type="character" w:customStyle="1" w:styleId="Ttulo6Char">
+    <w:name w:val="Título 6 Char"/>
+    <w:basedOn w:val="Fontepargpadro"/>
+    <w:link w:val="Ttulo6"/>
     <w:uiPriority w:val="9"/>
     <w:semiHidden/>
     <w:rsid w:val="00A412E9"/>
@@ -10639,10 +10858,10 @@
       <w:color w:val="595959" w:themeColor="text1" w:themeTint="A6"/>
     </w:rPr>
   </w:style>
-  <w:style w:type="character" w:customStyle="1" w:styleId="Heading7Char">
-    <w:name w:val="Heading 7 Char"/>
-    <w:basedOn w:val="DefaultParagraphFont"/>
-    <w:link w:val="Heading7"/>
+  <w:style w:type="character" w:customStyle="1" w:styleId="Ttulo7Char">
+    <w:name w:val="Título 7 Char"/>
+    <w:basedOn w:val="Fontepargpadro"/>
+    <w:link w:val="Ttulo7"/>
     <w:uiPriority w:val="9"/>
     <w:semiHidden/>
     <w:rsid w:val="00A412E9"/>
@@ -10651,10 +10870,10 @@
       <w:color w:val="595959" w:themeColor="text1" w:themeTint="A6"/>
     </w:rPr>
   </w:style>
-  <w:style w:type="character" w:customStyle="1" w:styleId="Heading8Char">
-    <w:name w:val="Heading 8 Char"/>
-    <w:basedOn w:val="DefaultParagraphFont"/>
-    <w:link w:val="Heading8"/>
+  <w:style w:type="character" w:customStyle="1" w:styleId="Ttulo8Char">
+    <w:name w:val="Título 8 Char"/>
+    <w:basedOn w:val="Fontepargpadro"/>
+    <w:link w:val="Ttulo8"/>
     <w:uiPriority w:val="9"/>
     <w:semiHidden/>
     <w:rsid w:val="00A412E9"/>
@@ -10665,10 +10884,10 @@
       <w:color w:val="272727" w:themeColor="text1" w:themeTint="D8"/>
     </w:rPr>
   </w:style>
-  <w:style w:type="character" w:customStyle="1" w:styleId="Heading9Char">
-    <w:name w:val="Heading 9 Char"/>
-    <w:basedOn w:val="DefaultParagraphFont"/>
-    <w:link w:val="Heading9"/>
+  <w:style w:type="character" w:customStyle="1" w:styleId="Ttulo9Char">
+    <w:name w:val="Título 9 Char"/>
+    <w:basedOn w:val="Fontepargpadro"/>
+    <w:link w:val="Ttulo9"/>
     <w:uiPriority w:val="9"/>
     <w:semiHidden/>
     <w:rsid w:val="00A412E9"/>
@@ -10677,11 +10896,11 @@
       <w:color w:val="272727" w:themeColor="text1" w:themeTint="D8"/>
     </w:rPr>
   </w:style>
-  <w:style w:type="paragraph" w:styleId="Title">
+  <w:style w:type="paragraph" w:styleId="Ttulo">
     <w:name w:val="Title"/>
     <w:basedOn w:val="Normal"/>
     <w:next w:val="Normal"/>
-    <w:link w:val="TitleChar"/>
+    <w:link w:val="TtuloChar"/>
     <w:uiPriority w:val="10"/>
     <w:qFormat/>
     <w:rsid w:val="00A412E9"/>
@@ -10697,10 +10916,10 @@
       <w:szCs w:val="56"/>
     </w:rPr>
   </w:style>
-  <w:style w:type="character" w:customStyle="1" w:styleId="TitleChar">
-    <w:name w:val="Title Char"/>
-    <w:basedOn w:val="DefaultParagraphFont"/>
-    <w:link w:val="Title"/>
+  <w:style w:type="character" w:customStyle="1" w:styleId="TtuloChar">
+    <w:name w:val="Título Char"/>
+    <w:basedOn w:val="Fontepargpadro"/>
+    <w:link w:val="Ttulo"/>
     <w:uiPriority w:val="10"/>
     <w:rsid w:val="00A412E9"/>
     <w:rPr>
@@ -10711,11 +10930,11 @@
       <w:szCs w:val="56"/>
     </w:rPr>
   </w:style>
-  <w:style w:type="paragraph" w:styleId="Subtitle">
+  <w:style w:type="paragraph" w:styleId="Subttulo">
     <w:name w:val="Subtitle"/>
     <w:basedOn w:val="Normal"/>
     <w:next w:val="Normal"/>
-    <w:link w:val="SubtitleChar"/>
+    <w:link w:val="SubttuloChar"/>
     <w:uiPriority w:val="11"/>
     <w:qFormat/>
     <w:rsid w:val="00A412E9"/>
@@ -10732,10 +10951,10 @@
       <w:szCs w:val="28"/>
     </w:rPr>
   </w:style>
-  <w:style w:type="character" w:customStyle="1" w:styleId="SubtitleChar">
-    <w:name w:val="Subtitle Char"/>
-    <w:basedOn w:val="DefaultParagraphFont"/>
-    <w:link w:val="Subtitle"/>
+  <w:style w:type="character" w:customStyle="1" w:styleId="SubttuloChar">
+    <w:name w:val="Subtítulo Char"/>
+    <w:basedOn w:val="Fontepargpadro"/>
+    <w:link w:val="Subttulo"/>
     <w:uiPriority w:val="11"/>
     <w:rsid w:val="00A412E9"/>
     <w:rPr>
@@ -10746,11 +10965,11 @@
       <w:szCs w:val="28"/>
     </w:rPr>
   </w:style>
-  <w:style w:type="paragraph" w:styleId="Quote">
+  <w:style w:type="paragraph" w:styleId="Citao">
     <w:name w:val="Quote"/>
     <w:basedOn w:val="Normal"/>
     <w:next w:val="Normal"/>
-    <w:link w:val="QuoteChar"/>
+    <w:link w:val="CitaoChar"/>
     <w:uiPriority w:val="29"/>
     <w:qFormat/>
     <w:rsid w:val="00A412E9"/>
@@ -10764,10 +10983,10 @@
       <w:color w:val="404040" w:themeColor="text1" w:themeTint="BF"/>
     </w:rPr>
   </w:style>
-  <w:style w:type="character" w:customStyle="1" w:styleId="QuoteChar">
-    <w:name w:val="Quote Char"/>
-    <w:basedOn w:val="DefaultParagraphFont"/>
-    <w:link w:val="Quote"/>
+  <w:style w:type="character" w:customStyle="1" w:styleId="CitaoChar">
+    <w:name w:val="Citação Char"/>
+    <w:basedOn w:val="Fontepargpadro"/>
+    <w:link w:val="Citao"/>
     <w:uiPriority w:val="29"/>
     <w:rsid w:val="00A412E9"/>
     <w:rPr>
@@ -10776,7 +10995,7 @@
       <w:color w:val="404040" w:themeColor="text1" w:themeTint="BF"/>
     </w:rPr>
   </w:style>
-  <w:style w:type="paragraph" w:styleId="ListParagraph">
+  <w:style w:type="paragraph" w:styleId="PargrafodaLista">
     <w:name w:val="List Paragraph"/>
     <w:basedOn w:val="Normal"/>
     <w:uiPriority w:val="34"/>
@@ -10787,9 +11006,9 @@
       <w:contextualSpacing/>
     </w:pPr>
   </w:style>
-  <w:style w:type="character" w:styleId="IntenseEmphasis">
+  <w:style w:type="character" w:styleId="nfaseIntensa">
     <w:name w:val="Intense Emphasis"/>
-    <w:basedOn w:val="DefaultParagraphFont"/>
+    <w:basedOn w:val="Fontepargpadro"/>
     <w:uiPriority w:val="21"/>
     <w:qFormat/>
     <w:rsid w:val="00A412E9"/>
@@ -10799,11 +11018,11 @@
       <w:color w:val="0F4761" w:themeColor="accent1" w:themeShade="BF"/>
     </w:rPr>
   </w:style>
-  <w:style w:type="paragraph" w:styleId="IntenseQuote">
+  <w:style w:type="paragraph" w:styleId="CitaoIntensa">
     <w:name w:val="Intense Quote"/>
     <w:basedOn w:val="Normal"/>
     <w:next w:val="Normal"/>
-    <w:link w:val="IntenseQuoteChar"/>
+    <w:link w:val="CitaoIntensaChar"/>
     <w:uiPriority w:val="30"/>
     <w:qFormat/>
     <w:rsid w:val="00A412E9"/>
@@ -10822,10 +11041,10 @@
       <w:color w:val="0F4761" w:themeColor="accent1" w:themeShade="BF"/>
     </w:rPr>
   </w:style>
-  <w:style w:type="character" w:customStyle="1" w:styleId="IntenseQuoteChar">
-    <w:name w:val="Intense Quote Char"/>
-    <w:basedOn w:val="DefaultParagraphFont"/>
-    <w:link w:val="IntenseQuote"/>
+  <w:style w:type="character" w:customStyle="1" w:styleId="CitaoIntensaChar">
+    <w:name w:val="Citação Intensa Char"/>
+    <w:basedOn w:val="Fontepargpadro"/>
+    <w:link w:val="CitaoIntensa"/>
     <w:uiPriority w:val="30"/>
     <w:rsid w:val="00A412E9"/>
     <w:rPr>
@@ -10834,9 +11053,9 @@
       <w:color w:val="0F4761" w:themeColor="accent1" w:themeShade="BF"/>
     </w:rPr>
   </w:style>
-  <w:style w:type="character" w:styleId="IntenseReference">
+  <w:style w:type="character" w:styleId="RefernciaIntensa">
     <w:name w:val="Intense Reference"/>
-    <w:basedOn w:val="DefaultParagraphFont"/>
+    <w:basedOn w:val="Fontepargpadro"/>
     <w:uiPriority w:val="32"/>
     <w:qFormat/>
     <w:rsid w:val="00A412E9"/>
@@ -10850,7 +11069,7 @@
   </w:style>
   <w:style w:type="character" w:styleId="Hyperlink">
     <w:name w:val="Hyperlink"/>
-    <w:basedOn w:val="DefaultParagraphFont"/>
+    <w:basedOn w:val="Fontepargpadro"/>
     <w:uiPriority w:val="99"/>
     <w:unhideWhenUsed/>
     <w:rsid w:val="00106550"/>
@@ -10859,9 +11078,9 @@
       <w:u w:val="single"/>
     </w:rPr>
   </w:style>
-  <w:style w:type="character" w:styleId="UnresolvedMention">
+  <w:style w:type="character" w:styleId="MenoPendente">
     <w:name w:val="Unresolved Mention"/>
-    <w:basedOn w:val="DefaultParagraphFont"/>
+    <w:basedOn w:val="Fontepargpadro"/>
     <w:uiPriority w:val="99"/>
     <w:semiHidden/>
     <w:unhideWhenUsed/>
@@ -10882,9 +11101,9 @@
       <w:rFonts w:ascii="Times New Roman" w:hAnsi="Times New Roman" w:cs="Times New Roman"/>
     </w:rPr>
   </w:style>
-  <w:style w:type="character" w:styleId="Strong">
+  <w:style w:type="character" w:styleId="Forte">
     <w:name w:val="Strong"/>
-    <w:basedOn w:val="DefaultParagraphFont"/>
+    <w:basedOn w:val="Fontepargpadro"/>
     <w:uiPriority w:val="22"/>
     <w:qFormat/>
     <w:rsid w:val="00472706"/>
@@ -10893,10 +11112,10 @@
       <w:bCs/>
     </w:rPr>
   </w:style>
-  <w:style w:type="paragraph" w:styleId="HTMLPreformatted">
+  <w:style w:type="paragraph" w:styleId="Pr-formataoHTML">
     <w:name w:val="HTML Preformatted"/>
     <w:basedOn w:val="Normal"/>
-    <w:link w:val="HTMLPreformattedChar"/>
+    <w:link w:val="Pr-formataoHTMLChar"/>
     <w:uiPriority w:val="99"/>
     <w:semiHidden/>
     <w:unhideWhenUsed/>
@@ -10930,10 +11149,10 @@
       <w14:ligatures w14:val="none"/>
     </w:rPr>
   </w:style>
-  <w:style w:type="character" w:customStyle="1" w:styleId="HTMLPreformattedChar">
-    <w:name w:val="HTML Preformatted Char"/>
-    <w:basedOn w:val="DefaultParagraphFont"/>
-    <w:link w:val="HTMLPreformatted"/>
+  <w:style w:type="character" w:customStyle="1" w:styleId="Pr-formataoHTMLChar">
+    <w:name w:val="Pré-formatação HTML Char"/>
+    <w:basedOn w:val="Fontepargpadro"/>
+    <w:link w:val="Pr-formataoHTML"/>
     <w:uiPriority w:val="99"/>
     <w:semiHidden/>
     <w:rsid w:val="00EB6AD2"/>

</xml_diff>

<commit_message>
Adicionei 3 questoes dificeis, os fn2 e fn3 e a conclusao
</commit_message>
<xml_diff>
--- a/Relatório.docx
+++ b/Relatório.docx
@@ -2615,7 +2615,7 @@
       <w:pPr>
         <w:numPr>
           <w:ilvl w:val="0"/>
-          <w:numId w:val="15"/>
+          <w:numId w:val="17"/>
         </w:numPr>
         <w:jc w:val="both"/>
         <w:rPr>
@@ -2624,83 +2624,31 @@
       </w:pPr>
       <w:r>
         <w:rPr>
-          <w:b/>
-          <w:bCs/>
           <w:lang w:val="pt-BR"/>
         </w:rPr>
         <w:lastRenderedPageBreak/>
-        <w:t>Tabelas Associativas</w:t>
-      </w:r>
-      <w:r>
-        <w:rPr>
-          <w:lang w:val="pt-BR"/>
-        </w:rPr>
-        <w:t xml:space="preserve">: Para relações de muitos-para-muitos, como contratos e </w:t>
+        <w:t>Tabelas Associativas: Foram criadas tabelas associativas como CPVsContratos, ClassificacoesContratos, Fundamentacoes, LocaisDeExecucao, e </w:t>
       </w:r>
       <w:proofErr w:type="spellStart"/>
       <w:r>
         <w:rPr>
           <w:lang w:val="pt-BR"/>
         </w:rPr>
-        <w:t>CPVs</w:t>
+        <w:t>Adjudicatarios</w:t>
       </w:r>
       <w:proofErr w:type="spellEnd"/>
       <w:r>
         <w:rPr>
           <w:lang w:val="pt-BR"/>
         </w:rPr>
-        <w:t>,</w:t>
-      </w:r>
-      <w:r>
-        <w:rPr>
-          <w:lang w:val="pt-BR"/>
-        </w:rPr>
-        <w:t xml:space="preserve"> </w:t>
-      </w:r>
-      <w:r>
-        <w:rPr>
-          <w:lang w:val="pt-BR"/>
-        </w:rPr>
-        <w:t>foram criadas tabelas associativas (ex.: </w:t>
-      </w:r>
-      <w:proofErr w:type="spellStart"/>
-      <w:r>
-        <w:rPr>
-          <w:b/>
-          <w:bCs/>
-          <w:lang w:val="pt-BR"/>
-        </w:rPr>
-        <w:t>CPVsContratos</w:t>
-      </w:r>
-      <w:proofErr w:type="spellEnd"/>
-      <w:r>
-        <w:rPr>
-          <w:lang w:val="pt-BR"/>
-        </w:rPr>
-        <w:t> e </w:t>
-      </w:r>
-      <w:proofErr w:type="spellStart"/>
-      <w:r>
-        <w:rPr>
-          <w:b/>
-          <w:bCs/>
-          <w:lang w:val="pt-BR"/>
-        </w:rPr>
-        <w:t>ClassificacoesContratos</w:t>
-      </w:r>
-      <w:proofErr w:type="spellEnd"/>
-      <w:r>
-        <w:rPr>
-          <w:lang w:val="pt-BR"/>
-        </w:rPr>
-        <w:t>), garantindo que a associação esteja normalizada e eliminando redundâncias.</w:t>
+        <w:t> para representar as relações muitos-para-muitos entre contratos e outras entidades. Essa abordagem assegura que a tabela principal (por exemplo, Contratos) não armazene dados redundantes que dependam apenas de parte da chave primária, eliminando dependências parciais.</w:t>
       </w:r>
     </w:p>
     <w:p>
       <w:pPr>
         <w:numPr>
           <w:ilvl w:val="0"/>
-          <w:numId w:val="15"/>
+          <w:numId w:val="17"/>
         </w:numPr>
         <w:jc w:val="both"/>
         <w:rPr>
@@ -2709,24 +2657,28 @@
       </w:pPr>
       <w:r>
         <w:rPr>
-          <w:b/>
-          <w:bCs/>
-          <w:lang w:val="pt-BR"/>
-        </w:rPr>
-        <w:t>Locais de Execução</w:t>
-      </w:r>
-      <w:r>
-        <w:rPr>
-          <w:lang w:val="pt-BR"/>
-        </w:rPr>
-        <w:t>: A separação em País, Distrito e Município evita que atributos como Município dependam apenas parcialmente da chave da tabela Contratos. Cada nível é representado por identificadores únicos, assegurando dependência total.</w:t>
+          <w:lang w:val="pt-BR"/>
+        </w:rPr>
+        <w:t xml:space="preserve">Locais de Execução: A modelagem de locais de execução em três tabelas separadas (País, </w:t>
+      </w:r>
+      <w:r>
+        <w:rPr>
+          <w:lang w:val="pt-BR"/>
+        </w:rPr>
+        <w:t>Distrito e Município</w:t>
+      </w:r>
+      <w:r>
+        <w:rPr>
+          <w:lang w:val="pt-BR"/>
+        </w:rPr>
+        <w:t>) impede que atributos como Município dependam apenas de parte da chave (por exemplo, a chave primária em Contratos). Cada nível de localização é representado por identificadores únicos, garantindo que as dependências sejam completas e não parciais.</w:t>
       </w:r>
     </w:p>
     <w:p>
       <w:pPr>
         <w:numPr>
           <w:ilvl w:val="0"/>
-          <w:numId w:val="15"/>
+          <w:numId w:val="17"/>
         </w:numPr>
         <w:jc w:val="both"/>
         <w:rPr>
@@ -2735,17 +2687,21 @@
       </w:pPr>
       <w:r>
         <w:rPr>
-          <w:b/>
-          <w:bCs/>
-          <w:lang w:val="pt-BR"/>
-        </w:rPr>
-        <w:t>Descrição do Acordo Quadro</w:t>
-      </w:r>
-      <w:r>
-        <w:rPr>
-          <w:lang w:val="pt-BR"/>
-        </w:rPr>
-        <w:t>: A decisão de manter essa descrição fora da tabela Contratos, devido à baixa ocorrência (30%), evita o uso excessivo de valores nulos, respeitando as diretrizes da 2FN.</w:t>
+          <w:lang w:val="pt-BR"/>
+        </w:rPr>
+        <w:t xml:space="preserve">Descrição do Acordo Quadro: O fato de manter a Descrição do Acordo Quadro fora da tabela Contratos, devido à baixa ocorrência, ajuda a evitar </w:t>
+      </w:r>
+      <w:r>
+        <w:rPr>
+          <w:lang w:val="pt-BR"/>
+        </w:rPr>
+        <w:t>muitos valores nulos</w:t>
+      </w:r>
+      <w:r>
+        <w:rPr>
+          <w:lang w:val="pt-BR"/>
+        </w:rPr>
+        <w:t xml:space="preserve"> na tabela Contratos. Essa decisão, por sua vez, mantém a integridade da 2FN ao evitar a dependência de atributos não chave que poderiam ter um impacto em uma chave composta.</w:t>
       </w:r>
     </w:p>
     <w:p>
@@ -2767,7 +2723,7 @@
       <w:pPr>
         <w:numPr>
           <w:ilvl w:val="0"/>
-          <w:numId w:val="16"/>
+          <w:numId w:val="18"/>
         </w:numPr>
         <w:jc w:val="both"/>
         <w:rPr>
@@ -2776,17 +2732,9 @@
       </w:pPr>
       <w:r>
         <w:rPr>
-          <w:b/>
-          <w:bCs/>
-          <w:lang w:val="pt-BR"/>
-        </w:rPr>
-        <w:t>Descrição e Código CPV</w:t>
-      </w:r>
-      <w:r>
-        <w:rPr>
-          <w:lang w:val="pt-BR"/>
-        </w:rPr>
-        <w:t xml:space="preserve">: A separação entre o código e a descrição garante que não existam dependências transitivas dentro da tabela </w:t>
+          <w:lang w:val="pt-BR"/>
+        </w:rPr>
+        <w:t>Descrição e Código CPV: A separação entre o Código CPV e a Descrição CPV garante que não haja dependências transitivas dentro da tabela </w:t>
       </w:r>
       <w:proofErr w:type="spellStart"/>
       <w:r>
@@ -2800,14 +2748,14 @@
         <w:rPr>
           <w:lang w:val="pt-BR"/>
         </w:rPr>
-        <w:t>. Ambos os atributos são diretamente relacionados à chave primária.</w:t>
+        <w:t>. Ambos os atributos dependem diretamente da chave primária, evitando dependências entre atributos não chave.</w:t>
       </w:r>
     </w:p>
     <w:p>
       <w:pPr>
         <w:numPr>
           <w:ilvl w:val="0"/>
-          <w:numId w:val="16"/>
+          <w:numId w:val="18"/>
         </w:numPr>
         <w:jc w:val="both"/>
         <w:rPr>
@@ -2816,24 +2764,16 @@
       </w:pPr>
       <w:r>
         <w:rPr>
-          <w:b/>
-          <w:bCs/>
-          <w:lang w:val="pt-BR"/>
-        </w:rPr>
-        <w:t>Locais de Execução</w:t>
-      </w:r>
-      <w:r>
-        <w:rPr>
-          <w:lang w:val="pt-BR"/>
-        </w:rPr>
-        <w:t>: A modelagem hierárquica evita dependências transitivas entre Município, Distrito e País. A associação é feita por meio de chaves estrangeiras que garantem a integridade referencial.</w:t>
+          <w:lang w:val="pt-BR"/>
+        </w:rPr>
+        <w:t>Locais de Execução: A modelagem hierárquica entre País, Distrito, e Município evita dependências transitivas. A tabela Município está conectada a Distrito e País por chaves estrangeiras, garantindo que as dependências sejam diretas e que as tabelas não contenham atributos não chave que dependam de outros atributos não chave.</w:t>
       </w:r>
     </w:p>
     <w:p>
       <w:pPr>
         <w:numPr>
           <w:ilvl w:val="0"/>
-          <w:numId w:val="16"/>
+          <w:numId w:val="18"/>
         </w:numPr>
         <w:jc w:val="both"/>
         <w:rPr>
@@ -2842,17 +2782,9 @@
       </w:pPr>
       <w:r>
         <w:rPr>
-          <w:b/>
-          <w:bCs/>
-          <w:lang w:val="pt-BR"/>
-        </w:rPr>
-        <w:t>Nomes Diferenciados nos Atributos</w:t>
-      </w:r>
-      <w:r>
-        <w:rPr>
-          <w:lang w:val="pt-BR"/>
-        </w:rPr>
-        <w:t xml:space="preserve">: A escolha de nomes distintos para atributos relacionados a diferentes tabelas (como </w:t>
+          <w:lang w:val="pt-BR"/>
+        </w:rPr>
+        <w:t>Nomes Diferenciados nos Atributos: A escolha de nomes distintos para atributos em diferentes tabelas, como </w:t>
       </w:r>
       <w:proofErr w:type="spellStart"/>
       <w:r>
@@ -2866,7 +2798,7 @@
         <w:rPr>
           <w:lang w:val="pt-BR"/>
         </w:rPr>
-        <w:t xml:space="preserve"> e </w:t>
+        <w:t> e </w:t>
       </w:r>
       <w:proofErr w:type="spellStart"/>
       <w:r>
@@ -2880,7 +2812,7 @@
         <w:rPr>
           <w:lang w:val="pt-BR"/>
         </w:rPr>
-        <w:t>) melhora a legibilidade e minimiza ambiguidades, permitindo consultas mais precisas e promovendo a independência entre atributos.</w:t>
+        <w:t>, ajuda a evitar ambiguidades e facilita a identificação de qual tabela um atributo pertence. Essa prática promove consultas mais precisas e evita dependências transitivas, pois cada tabela tem seus próprios atributos e chaves que são dependentes apenas da chave primária da tabela.</w:t>
       </w:r>
     </w:p>
     <w:p>
@@ -2932,6 +2864,7 @@
           <w:lang w:val="pt-BR"/>
           <w14:ligatures w14:val="none"/>
         </w:rPr>
+        <w:lastRenderedPageBreak/>
         <w:t xml:space="preserve">A criação das tabelas na base de dados foi realizada utilizando </w:t>
       </w:r>
       <w:r>
@@ -2988,7 +2921,6 @@
           <w:noProof/>
           <w:lang w:val="pt-PT"/>
         </w:rPr>
-        <w:lastRenderedPageBreak/>
         <w:drawing>
           <wp:inline distT="0" distB="0" distL="0" distR="0" wp14:anchorId="6C281881" wp14:editId="6846F507">
             <wp:extent cx="2432050" cy="1038896"/>
@@ -3284,6 +3216,7 @@
           <w:noProof/>
           <w:lang w:val="pt-PT"/>
         </w:rPr>
+        <w:lastRenderedPageBreak/>
         <w:drawing>
           <wp:inline distT="0" distB="0" distL="0" distR="0" wp14:anchorId="709CB3C4" wp14:editId="46A9576B">
             <wp:extent cx="4248150" cy="1896236"/>
@@ -3334,7 +3267,6 @@
           <w:bCs/>
           <w:lang w:val="pt-BR"/>
         </w:rPr>
-        <w:lastRenderedPageBreak/>
         <w:t>2. Verificação de duplicidade:</w:t>
       </w:r>
       <w:r>
@@ -3504,6 +3436,7 @@
           <w:bCs/>
           <w:lang w:val="pt-BR"/>
         </w:rPr>
+        <w:lastRenderedPageBreak/>
         <w:t>3. Processamento de dados</w:t>
       </w:r>
       <w:r>
@@ -3587,15 +3520,7 @@
           <w:bCs/>
           <w:lang w:val="pt-BR"/>
         </w:rPr>
-        <w:t xml:space="preserve">, que exigem um tratamento mais detalhado e </w:t>
-      </w:r>
-      <w:r>
-        <w:rPr>
-          <w:bCs/>
-          <w:lang w:val="pt-BR"/>
-        </w:rPr>
-        <w:lastRenderedPageBreak/>
-        <w:t>customizado. Nestes casos, a criação de funções específicas para cada um desses casos de processamento foi fundamental para garantir a consistência e a clareza do código. A separação das lógicas de processamento em funções distintas ajuda a evitar que o código se torne confuso e difícil de manter, especialmente quando há diferentes formas de tratar dados dependendo das tabelas ou dos atributos envolvidos.</w:t>
+        <w:t>, que exigem um tratamento mais detalhado e customizado. Nestes casos, a criação de funções específicas para cada um desses casos de processamento foi fundamental para garantir a consistência e a clareza do código. A separação das lógicas de processamento em funções distintas ajuda a evitar que o código se torne confuso e difícil de manter, especialmente quando há diferentes formas de tratar dados dependendo das tabelas ou dos atributos envolvidos.</w:t>
       </w:r>
     </w:p>
     <w:p>
@@ -3790,7 +3715,15 @@
           <w:bCs/>
           <w:lang w:val="pt-BR"/>
         </w:rPr>
-        <w:t xml:space="preserve"> de um contrato com o tipo de contrato correspondente. Ela chama uma função específica para processar os tipos de contrato (como a process_contract_types mostrada anteriormente) para garantir que o tipo seja adicionado à tabela </w:t>
+        <w:t xml:space="preserve"> de um </w:t>
+      </w:r>
+      <w:r>
+        <w:rPr>
+          <w:bCs/>
+          <w:lang w:val="pt-BR"/>
+        </w:rPr>
+        <w:lastRenderedPageBreak/>
+        <w:t xml:space="preserve">contrato com o tipo de contrato correspondente. Ela chama uma função específica para processar os tipos de contrato (como a process_contract_types mostrada anteriormente) para garantir que o tipo seja adicionado à tabela </w:t>
       </w:r>
       <w:r>
         <w:rPr>
@@ -3867,7 +3800,6 @@
           <w:noProof/>
           <w:lang w:val="pt-PT"/>
         </w:rPr>
-        <w:lastRenderedPageBreak/>
         <w:drawing>
           <wp:inline distT="0" distB="0" distL="0" distR="0" wp14:anchorId="67DD4D5A" wp14:editId="670C6D24">
             <wp:extent cx="5943600" cy="1280795"/>
@@ -7424,37 +7356,515 @@
     </w:p>
     <w:p>
       <w:pPr>
-        <w:jc w:val="both"/>
-        <w:rPr>
-          <w:highlight w:val="yellow"/>
+        <w:rPr>
+          <w:lang w:val="pt-BR"/>
+        </w:rPr>
+      </w:pPr>
+      <w:r>
+        <w:rPr>
           <w:lang w:val="pt-PT"/>
         </w:rPr>
-      </w:pPr>
-    </w:p>
-    <w:p>
-      <w:pPr>
-        <w:jc w:val="both"/>
-        <w:rPr>
-          <w:b/>
-          <w:lang w:val="pt-PT"/>
-        </w:rPr>
-      </w:pPr>
-      <w:r>
-        <w:rPr>
-          <w:b/>
-          <w:highlight w:val="yellow"/>
-          <w:lang w:val="pt-PT"/>
-        </w:rPr>
-        <w:t>Para cada interrogação, indique o que se pretende obter, o respetivo código SQL e (um extrato de) o resultado.</w:t>
-      </w:r>
-    </w:p>
-    <w:p>
-      <w:pPr>
-        <w:jc w:val="both"/>
-        <w:rPr>
-          <w:lang w:val="pt-BR"/>
-        </w:rPr>
-      </w:pPr>
+        <w:t xml:space="preserve">Q12. </w:t>
+      </w:r>
+      <w:r>
+        <w:rPr>
+          <w:lang w:val="pt-BR"/>
+        </w:rPr>
+        <w:t xml:space="preserve">Qual o ID e o código CPV do contrato com o maior valor em cada país? Ordene por ordem </w:t>
+      </w:r>
+      <w:r>
+        <w:rPr>
+          <w:lang w:val="pt-BR"/>
+        </w:rPr>
+        <w:t>crescente de</w:t>
+      </w:r>
+      <w:r>
+        <w:rPr>
+          <w:lang w:val="pt-BR"/>
+        </w:rPr>
+        <w:t xml:space="preserve"> id de contrato, para o caso </w:t>
+      </w:r>
+      <w:proofErr w:type="gramStart"/>
+      <w:r>
+        <w:rPr>
+          <w:lang w:val="pt-BR"/>
+        </w:rPr>
+        <w:t>do</w:t>
+      </w:r>
+      <w:proofErr w:type="gramEnd"/>
+      <w:r>
+        <w:rPr>
+          <w:lang w:val="pt-BR"/>
+        </w:rPr>
+        <w:t xml:space="preserve"> contrato ter mais de um CPV. </w:t>
+      </w:r>
+    </w:p>
+    <w:p>
+      <w:pPr>
+        <w:rPr>
+          <w:lang w:val="pt-BR"/>
+        </w:rPr>
+      </w:pPr>
+      <w:r>
+        <w:rPr>
+          <w:lang w:val="pt-BR"/>
+        </w:rPr>
+        <w:t>Código SQL:</w:t>
+      </w:r>
+    </w:p>
+    <w:p>
+      <w:pPr>
+        <w:rPr>
+          <w:lang w:val="pt-BR"/>
+        </w:rPr>
+      </w:pPr>
+      <w:r>
+        <w:rPr>
+          <w:lang w:val="pt-BR"/>
+        </w:rPr>
+        <w:drawing>
+          <wp:inline distT="0" distB="0" distL="0" distR="0" wp14:anchorId="6D9EA348" wp14:editId="441680D5">
+            <wp:extent cx="4363059" cy="3019846"/>
+            <wp:effectExtent l="0" t="0" r="0" b="0"/>
+            <wp:docPr id="698763982" name="Imagem 1" descr="Texto&#10;&#10;Descrição gerada automaticamente"/>
+            <wp:cNvGraphicFramePr>
+              <a:graphicFrameLocks xmlns:a="http://schemas.openxmlformats.org/drawingml/2006/main" noChangeAspect="1"/>
+            </wp:cNvGraphicFramePr>
+            <a:graphic xmlns:a="http://schemas.openxmlformats.org/drawingml/2006/main">
+              <a:graphicData uri="http://schemas.openxmlformats.org/drawingml/2006/picture">
+                <pic:pic xmlns:pic="http://schemas.openxmlformats.org/drawingml/2006/picture">
+                  <pic:nvPicPr>
+                    <pic:cNvPr id="698763982" name="Imagem 1" descr="Texto&#10;&#10;Descrição gerada automaticamente"/>
+                    <pic:cNvPicPr/>
+                  </pic:nvPicPr>
+                  <pic:blipFill>
+                    <a:blip r:embed="rId42"/>
+                    <a:stretch>
+                      <a:fillRect/>
+                    </a:stretch>
+                  </pic:blipFill>
+                  <pic:spPr>
+                    <a:xfrm>
+                      <a:off x="0" y="0"/>
+                      <a:ext cx="4363059" cy="3019846"/>
+                    </a:xfrm>
+                    <a:prstGeom prst="rect">
+                      <a:avLst/>
+                    </a:prstGeom>
+                  </pic:spPr>
+                </pic:pic>
+              </a:graphicData>
+            </a:graphic>
+          </wp:inline>
+        </w:drawing>
+      </w:r>
+    </w:p>
+    <w:p>
+      <w:pPr>
+        <w:rPr>
+          <w:lang w:val="pt-BR"/>
+        </w:rPr>
+      </w:pPr>
+      <w:r>
+        <w:rPr>
+          <w:lang w:val="pt-BR"/>
+        </w:rPr>
+        <w:t xml:space="preserve">Extrato do resultado: </w:t>
+      </w:r>
+    </w:p>
+    <w:p>
+      <w:pPr>
+        <w:jc w:val="both"/>
+        <w:rPr>
+          <w:lang w:val="pt-BR"/>
+        </w:rPr>
+      </w:pPr>
+      <w:r>
+        <w:rPr>
+          <w:lang w:val="pt-BR"/>
+        </w:rPr>
+        <w:lastRenderedPageBreak/>
+        <w:drawing>
+          <wp:inline distT="0" distB="0" distL="0" distR="0" wp14:anchorId="64E4A17F" wp14:editId="4722A6C4">
+            <wp:extent cx="1790700" cy="2345342"/>
+            <wp:effectExtent l="0" t="0" r="0" b="0"/>
+            <wp:docPr id="1953959977" name="Imagem 1" descr="Tabela&#10;&#10;Descrição gerada automaticamente"/>
+            <wp:cNvGraphicFramePr>
+              <a:graphicFrameLocks xmlns:a="http://schemas.openxmlformats.org/drawingml/2006/main" noChangeAspect="1"/>
+            </wp:cNvGraphicFramePr>
+            <a:graphic xmlns:a="http://schemas.openxmlformats.org/drawingml/2006/main">
+              <a:graphicData uri="http://schemas.openxmlformats.org/drawingml/2006/picture">
+                <pic:pic xmlns:pic="http://schemas.openxmlformats.org/drawingml/2006/picture">
+                  <pic:nvPicPr>
+                    <pic:cNvPr id="1953959977" name="Imagem 1" descr="Tabela&#10;&#10;Descrição gerada automaticamente"/>
+                    <pic:cNvPicPr/>
+                  </pic:nvPicPr>
+                  <pic:blipFill>
+                    <a:blip r:embed="rId43"/>
+                    <a:stretch>
+                      <a:fillRect/>
+                    </a:stretch>
+                  </pic:blipFill>
+                  <pic:spPr>
+                    <a:xfrm>
+                      <a:off x="0" y="0"/>
+                      <a:ext cx="1795805" cy="2352029"/>
+                    </a:xfrm>
+                    <a:prstGeom prst="rect">
+                      <a:avLst/>
+                    </a:prstGeom>
+                  </pic:spPr>
+                </pic:pic>
+              </a:graphicData>
+            </a:graphic>
+          </wp:inline>
+        </w:drawing>
+      </w:r>
+    </w:p>
+    <w:p>
+      <w:pPr>
+        <w:rPr>
+          <w:lang w:val="pt-BR"/>
+        </w:rPr>
+      </w:pPr>
+      <w:r>
+        <w:rPr>
+          <w:lang w:val="pt-BR"/>
+        </w:rPr>
+        <w:t xml:space="preserve">Q13. </w:t>
+      </w:r>
+      <w:r>
+        <w:rPr>
+          <w:lang w:val="pt-BR"/>
+        </w:rPr>
+        <w:t>Quais são os tipos de contrato que tiveram a data de celebração no dia 15/01/2024, com a contagem de contratos por município?</w:t>
+      </w:r>
+    </w:p>
+    <w:p>
+      <w:pPr>
+        <w:rPr>
+          <w:lang w:val="pt-BR"/>
+        </w:rPr>
+      </w:pPr>
+      <w:r>
+        <w:rPr>
+          <w:lang w:val="pt-BR"/>
+        </w:rPr>
+        <w:t>Código SQL:</w:t>
+      </w:r>
+    </w:p>
+    <w:p>
+      <w:pPr>
+        <w:jc w:val="both"/>
+        <w:rPr>
+          <w:lang w:val="pt-BR"/>
+        </w:rPr>
+      </w:pPr>
+      <w:r>
+        <w:rPr>
+          <w:lang w:val="pt-BR"/>
+        </w:rPr>
+        <w:drawing>
+          <wp:inline distT="0" distB="0" distL="0" distR="0" wp14:anchorId="6ADC128C" wp14:editId="7D4A4541">
+            <wp:extent cx="5943600" cy="1489710"/>
+            <wp:effectExtent l="0" t="0" r="0" b="0"/>
+            <wp:docPr id="1436190474" name="Imagem 1" descr="Texto&#10;&#10;Descrição gerada automaticamente"/>
+            <wp:cNvGraphicFramePr>
+              <a:graphicFrameLocks xmlns:a="http://schemas.openxmlformats.org/drawingml/2006/main" noChangeAspect="1"/>
+            </wp:cNvGraphicFramePr>
+            <a:graphic xmlns:a="http://schemas.openxmlformats.org/drawingml/2006/main">
+              <a:graphicData uri="http://schemas.openxmlformats.org/drawingml/2006/picture">
+                <pic:pic xmlns:pic="http://schemas.openxmlformats.org/drawingml/2006/picture">
+                  <pic:nvPicPr>
+                    <pic:cNvPr id="1436190474" name="Imagem 1" descr="Texto&#10;&#10;Descrição gerada automaticamente"/>
+                    <pic:cNvPicPr/>
+                  </pic:nvPicPr>
+                  <pic:blipFill>
+                    <a:blip r:embed="rId44"/>
+                    <a:stretch>
+                      <a:fillRect/>
+                    </a:stretch>
+                  </pic:blipFill>
+                  <pic:spPr>
+                    <a:xfrm>
+                      <a:off x="0" y="0"/>
+                      <a:ext cx="5943600" cy="1489710"/>
+                    </a:xfrm>
+                    <a:prstGeom prst="rect">
+                      <a:avLst/>
+                    </a:prstGeom>
+                  </pic:spPr>
+                </pic:pic>
+              </a:graphicData>
+            </a:graphic>
+          </wp:inline>
+        </w:drawing>
+      </w:r>
+    </w:p>
+    <w:p>
+      <w:pPr>
+        <w:rPr>
+          <w:lang w:val="pt-BR"/>
+        </w:rPr>
+      </w:pPr>
+      <w:r>
+        <w:rPr>
+          <w:lang w:val="pt-BR"/>
+        </w:rPr>
+        <w:t xml:space="preserve">Extrato do resultado: </w:t>
+      </w:r>
+    </w:p>
+    <w:p>
+      <w:pPr>
+        <w:jc w:val="both"/>
+        <w:rPr>
+          <w:lang w:val="pt-BR"/>
+        </w:rPr>
+      </w:pPr>
+      <w:r>
+        <w:rPr>
+          <w:noProof/>
+        </w:rPr>
+        <w:drawing>
+          <wp:inline distT="0" distB="0" distL="0" distR="0" wp14:anchorId="56FF3D3C" wp14:editId="0750BF39">
+            <wp:extent cx="4376495" cy="2438400"/>
+            <wp:effectExtent l="0" t="0" r="5080" b="0"/>
+            <wp:docPr id="1278481386" name="Imagem 2" descr="Tabela&#10;&#10;Descrição gerada automaticamente"/>
+            <wp:cNvGraphicFramePr>
+              <a:graphicFrameLocks xmlns:a="http://schemas.openxmlformats.org/drawingml/2006/main" noChangeAspect="1"/>
+            </wp:cNvGraphicFramePr>
+            <a:graphic xmlns:a="http://schemas.openxmlformats.org/drawingml/2006/main">
+              <a:graphicData uri="http://schemas.openxmlformats.org/drawingml/2006/picture">
+                <pic:pic xmlns:pic="http://schemas.openxmlformats.org/drawingml/2006/picture">
+                  <pic:nvPicPr>
+                    <pic:cNvPr id="1278481386" name="Imagem 2" descr="Tabela&#10;&#10;Descrição gerada automaticamente"/>
+                    <pic:cNvPicPr>
+                      <a:picLocks noChangeAspect="1" noChangeArrowheads="1"/>
+                    </pic:cNvPicPr>
+                  </pic:nvPicPr>
+                  <pic:blipFill>
+                    <a:blip r:embed="rId45">
+                      <a:extLst>
+                        <a:ext uri="{28A0092B-C50C-407E-A947-70E740481C1C}">
+                          <a14:useLocalDpi xmlns:a14="http://schemas.microsoft.com/office/drawing/2010/main" val="0"/>
+                        </a:ext>
+                      </a:extLst>
+                    </a:blip>
+                    <a:srcRect/>
+                    <a:stretch>
+                      <a:fillRect/>
+                    </a:stretch>
+                  </pic:blipFill>
+                  <pic:spPr bwMode="auto">
+                    <a:xfrm>
+                      <a:off x="0" y="0"/>
+                      <a:ext cx="4387571" cy="2444571"/>
+                    </a:xfrm>
+                    <a:prstGeom prst="rect">
+                      <a:avLst/>
+                    </a:prstGeom>
+                    <a:noFill/>
+                    <a:ln>
+                      <a:noFill/>
+                    </a:ln>
+                  </pic:spPr>
+                </pic:pic>
+              </a:graphicData>
+            </a:graphic>
+          </wp:inline>
+        </w:drawing>
+      </w:r>
+    </w:p>
+    <w:p>
+      <w:r>
+        <w:rPr>
+          <w:lang w:val="pt-BR"/>
+        </w:rPr>
+        <w:t xml:space="preserve">Q.14 </w:t>
+      </w:r>
+      <w:r>
+        <w:t xml:space="preserve">Qual é o valor </w:t>
+      </w:r>
+      <w:proofErr w:type="spellStart"/>
+      <w:r>
+        <w:t>médio</w:t>
+      </w:r>
+      <w:proofErr w:type="spellEnd"/>
+      <w:r>
+        <w:t xml:space="preserve"> dos </w:t>
+      </w:r>
+      <w:proofErr w:type="spellStart"/>
+      <w:r>
+        <w:t>contratos</w:t>
+      </w:r>
+      <w:proofErr w:type="spellEnd"/>
+      <w:r>
+        <w:t xml:space="preserve"> para </w:t>
+      </w:r>
+      <w:proofErr w:type="spellStart"/>
+      <w:r>
+        <w:t>cada</w:t>
+      </w:r>
+      <w:proofErr w:type="spellEnd"/>
+      <w:r>
+        <w:t xml:space="preserve"> </w:t>
+      </w:r>
+      <w:proofErr w:type="spellStart"/>
+      <w:r>
+        <w:t>tipo</w:t>
+      </w:r>
+      <w:proofErr w:type="spellEnd"/>
+      <w:r>
+        <w:t xml:space="preserve"> de </w:t>
+      </w:r>
+      <w:proofErr w:type="spellStart"/>
+      <w:r>
+        <w:t>procedimento</w:t>
+      </w:r>
+      <w:proofErr w:type="spellEnd"/>
+      <w:r>
+        <w:t xml:space="preserve"> </w:t>
+      </w:r>
+      <w:proofErr w:type="spellStart"/>
+      <w:r>
+        <w:t>em</w:t>
+      </w:r>
+      <w:proofErr w:type="spellEnd"/>
+      <w:r>
+        <w:t xml:space="preserve"> </w:t>
+      </w:r>
+      <w:proofErr w:type="spellStart"/>
+      <w:r>
+        <w:t>cada</w:t>
+      </w:r>
+      <w:proofErr w:type="spellEnd"/>
+      <w:r>
+        <w:t xml:space="preserve"> </w:t>
+      </w:r>
+      <w:proofErr w:type="spellStart"/>
+      <w:r>
+        <w:t>distrito</w:t>
+      </w:r>
+      <w:proofErr w:type="spellEnd"/>
+      <w:r>
+        <w:t>?</w:t>
+      </w:r>
+    </w:p>
+    <w:p>
+      <w:r>
+        <w:lastRenderedPageBreak/>
+        <w:t>Código SQL:</w:t>
+      </w:r>
+    </w:p>
+    <w:p>
+      <w:pPr>
+        <w:jc w:val="both"/>
+        <w:rPr>
+          <w:lang w:val="pt-BR"/>
+        </w:rPr>
+      </w:pPr>
+      <w:r>
+        <w:rPr>
+          <w:lang w:val="pt-BR"/>
+        </w:rPr>
+        <w:drawing>
+          <wp:inline distT="0" distB="0" distL="0" distR="0" wp14:anchorId="7E6BFFA5" wp14:editId="3C6B9CF6">
+            <wp:extent cx="5943600" cy="2672080"/>
+            <wp:effectExtent l="0" t="0" r="0" b="0"/>
+            <wp:docPr id="499916443" name="Imagem 1" descr="Texto&#10;&#10;Descrição gerada automaticamente"/>
+            <wp:cNvGraphicFramePr>
+              <a:graphicFrameLocks xmlns:a="http://schemas.openxmlformats.org/drawingml/2006/main" noChangeAspect="1"/>
+            </wp:cNvGraphicFramePr>
+            <a:graphic xmlns:a="http://schemas.openxmlformats.org/drawingml/2006/main">
+              <a:graphicData uri="http://schemas.openxmlformats.org/drawingml/2006/picture">
+                <pic:pic xmlns:pic="http://schemas.openxmlformats.org/drawingml/2006/picture">
+                  <pic:nvPicPr>
+                    <pic:cNvPr id="499916443" name="Imagem 1" descr="Texto&#10;&#10;Descrição gerada automaticamente"/>
+                    <pic:cNvPicPr/>
+                  </pic:nvPicPr>
+                  <pic:blipFill>
+                    <a:blip r:embed="rId46"/>
+                    <a:stretch>
+                      <a:fillRect/>
+                    </a:stretch>
+                  </pic:blipFill>
+                  <pic:spPr>
+                    <a:xfrm>
+                      <a:off x="0" y="0"/>
+                      <a:ext cx="5943600" cy="2672080"/>
+                    </a:xfrm>
+                    <a:prstGeom prst="rect">
+                      <a:avLst/>
+                    </a:prstGeom>
+                  </pic:spPr>
+                </pic:pic>
+              </a:graphicData>
+            </a:graphic>
+          </wp:inline>
+        </w:drawing>
+      </w:r>
+    </w:p>
+    <w:p>
+      <w:pPr>
+        <w:jc w:val="both"/>
+        <w:rPr>
+          <w:lang w:val="pt-BR"/>
+        </w:rPr>
+      </w:pPr>
+      <w:r>
+        <w:rPr>
+          <w:lang w:val="pt-BR"/>
+        </w:rPr>
+        <w:t xml:space="preserve">Extrato do resultado: </w:t>
+      </w:r>
+    </w:p>
+    <w:p>
+      <w:pPr>
+        <w:jc w:val="both"/>
+        <w:rPr>
+          <w:lang w:val="pt-BR"/>
+        </w:rPr>
+      </w:pPr>
+      <w:r>
+        <w:rPr>
+          <w:lang w:val="pt-BR"/>
+        </w:rPr>
+        <w:drawing>
+          <wp:inline distT="0" distB="0" distL="0" distR="0" wp14:anchorId="24EB1824" wp14:editId="247F07A2">
+            <wp:extent cx="5943600" cy="2733040"/>
+            <wp:effectExtent l="0" t="0" r="0" b="0"/>
+            <wp:docPr id="809991956" name="Imagem 1" descr="Interface gráfica do usuário, Texto, Aplicativo, Email&#10;&#10;Descrição gerada automaticamente"/>
+            <wp:cNvGraphicFramePr>
+              <a:graphicFrameLocks xmlns:a="http://schemas.openxmlformats.org/drawingml/2006/main" noChangeAspect="1"/>
+            </wp:cNvGraphicFramePr>
+            <a:graphic xmlns:a="http://schemas.openxmlformats.org/drawingml/2006/main">
+              <a:graphicData uri="http://schemas.openxmlformats.org/drawingml/2006/picture">
+                <pic:pic xmlns:pic="http://schemas.openxmlformats.org/drawingml/2006/picture">
+                  <pic:nvPicPr>
+                    <pic:cNvPr id="809991956" name="Imagem 1" descr="Interface gráfica do usuário, Texto, Aplicativo, Email&#10;&#10;Descrição gerada automaticamente"/>
+                    <pic:cNvPicPr/>
+                  </pic:nvPicPr>
+                  <pic:blipFill>
+                    <a:blip r:embed="rId47"/>
+                    <a:stretch>
+                      <a:fillRect/>
+                    </a:stretch>
+                  </pic:blipFill>
+                  <pic:spPr>
+                    <a:xfrm>
+                      <a:off x="0" y="0"/>
+                      <a:ext cx="5943600" cy="2733040"/>
+                    </a:xfrm>
+                    <a:prstGeom prst="rect">
+                      <a:avLst/>
+                    </a:prstGeom>
+                  </pic:spPr>
+                </pic:pic>
+              </a:graphicData>
+            </a:graphic>
+          </wp:inline>
+        </w:drawing>
+      </w:r>
     </w:p>
     <w:p>
       <w:pPr>
@@ -7564,6 +7974,7 @@
                 <w:b/>
                 <w:lang w:val="en"/>
               </w:rPr>
+              <w:lastRenderedPageBreak/>
               <w:t>“Endpoint”</w:t>
             </w:r>
           </w:p>
@@ -7800,7 +8211,6 @@
           <w:highlight w:val="yellow"/>
           <w:lang w:val="pt-PT"/>
         </w:rPr>
-        <w:lastRenderedPageBreak/>
         <w:t>6. Conclusão</w:t>
       </w:r>
     </w:p>
@@ -7808,50 +8218,218 @@
       <w:pPr>
         <w:jc w:val="both"/>
         <w:rPr>
-          <w:b/>
+          <w:bCs/>
+          <w:lang w:val="pt-BR"/>
+        </w:rPr>
+      </w:pPr>
+      <w:r>
+        <w:rPr>
+          <w:bCs/>
+          <w:lang w:val="pt-BR"/>
+        </w:rPr>
+        <w:t>Nesse trabalho, nosso grupo se dedicou a criar um modelo de base de dados focado nos contratos públicos celebrados em 2024</w:t>
+      </w:r>
+      <w:r>
+        <w:rPr>
+          <w:bCs/>
+          <w:lang w:val="pt-BR"/>
+        </w:rPr>
+        <w:t>.</w:t>
+      </w:r>
+      <w:r>
+        <w:rPr>
+          <w:bCs/>
+          <w:lang w:val="pt-BR"/>
+        </w:rPr>
+        <w:t xml:space="preserve"> Começamos entendendo o universo dos dados, analisando as informações relevantes e, com base nisso, montamos o modelo UML para organizar as classes e os relacionamentos.</w:t>
+      </w:r>
+    </w:p>
+    <w:p>
+      <w:pPr>
+        <w:jc w:val="both"/>
+        <w:rPr>
+          <w:bCs/>
+          <w:lang w:val="pt-BR"/>
+        </w:rPr>
+      </w:pPr>
+      <w:r>
+        <w:rPr>
+          <w:bCs/>
+          <w:lang w:val="pt-BR"/>
+        </w:rPr>
+        <w:t>Ao longo do desenvolvimento, fomos ajustando o modelo relacional, sempre buscando seguir as formas normais (1FN, 2FN e 3FN). Fizemos isso para garantir que os dados ficassem organizados, sem redundâncias e fáceis de consultar. Além disso, tomamos cuidado com detalhes, como evitar muitos valores nulos, para que o banco fosse o mais eficiente possível.</w:t>
+      </w:r>
+    </w:p>
+    <w:p>
+      <w:pPr>
+        <w:jc w:val="both"/>
+        <w:rPr>
+          <w:bCs/>
+          <w:lang w:val="pt-BR"/>
+        </w:rPr>
+      </w:pPr>
+      <w:r>
+        <w:rPr>
+          <w:bCs/>
+          <w:lang w:val="pt-BR"/>
+        </w:rPr>
+        <w:t>Na hora de povoar as tabelas, usamos Python com as bibliotecas </w:t>
+      </w:r>
+      <w:r>
+        <w:rPr>
+          <w:b/>
+          <w:lang w:val="pt-BR"/>
+        </w:rPr>
+        <w:t>sqlite3</w:t>
+      </w:r>
+      <w:r>
+        <w:rPr>
+          <w:bCs/>
+          <w:lang w:val="pt-BR"/>
+        </w:rPr>
+        <w:t>, </w:t>
+      </w:r>
+      <w:proofErr w:type="spellStart"/>
+      <w:r>
+        <w:rPr>
+          <w:b/>
+          <w:lang w:val="pt-BR"/>
+        </w:rPr>
+        <w:t>openpyxl</w:t>
+      </w:r>
+      <w:proofErr w:type="spellEnd"/>
+      <w:r>
+        <w:rPr>
+          <w:bCs/>
+          <w:lang w:val="pt-BR"/>
+        </w:rPr>
+        <w:t> e </w:t>
+      </w:r>
+      <w:proofErr w:type="spellStart"/>
+      <w:r>
+        <w:rPr>
+          <w:b/>
+          <w:lang w:val="pt-BR"/>
+        </w:rPr>
+        <w:t>re</w:t>
+      </w:r>
+      <w:proofErr w:type="spellEnd"/>
+      <w:r>
+        <w:rPr>
+          <w:bCs/>
+          <w:lang w:val="pt-BR"/>
+        </w:rPr>
+        <w:t>, o que facilitou muito o trabalho com os dados reais. Criamos funções específicas para tratar cada coluna, deixando o código modular e mais fácil de entender. Um dos maiores desafios foi lidar com as descrições variadas dos contratos, mas conseguimos criar uma lógica que tratasse essas diferenças de forma consistente.</w:t>
+      </w:r>
+    </w:p>
+    <w:p>
+      <w:pPr>
+        <w:jc w:val="both"/>
+        <w:rPr>
+          <w:bCs/>
+          <w:lang w:val="pt-BR"/>
+        </w:rPr>
+      </w:pPr>
+      <w:r>
+        <w:rPr>
+          <w:bCs/>
+          <w:lang w:val="pt-BR"/>
+        </w:rPr>
+        <w:t>Por fim, fizemos várias consultas SQL para explorar os dados, respondendo a perguntas que iam desde coisas simples até questões mais complexas</w:t>
+      </w:r>
+      <w:r>
+        <w:rPr>
+          <w:bCs/>
+          <w:lang w:val="pt-BR"/>
+        </w:rPr>
+        <w:t xml:space="preserve"> com o intuito de </w:t>
+      </w:r>
+      <w:r>
+        <w:rPr>
+          <w:bCs/>
+          <w:lang w:val="pt-BR"/>
+        </w:rPr>
+        <w:t>colocar em prática</w:t>
+      </w:r>
+      <w:r>
+        <w:rPr>
+          <w:bCs/>
+          <w:lang w:val="pt-BR"/>
+        </w:rPr>
+        <w:t xml:space="preserve"> tudo aquilo que aprendemos nas aulas de base de dados</w:t>
+      </w:r>
+      <w:r>
+        <w:rPr>
+          <w:bCs/>
+          <w:lang w:val="pt-BR"/>
+        </w:rPr>
+        <w:t xml:space="preserve"> </w:t>
+      </w:r>
+      <w:r>
+        <w:rPr>
+          <w:bCs/>
+          <w:lang w:val="pt-BR"/>
+        </w:rPr>
+        <w:t>e</w:t>
+      </w:r>
+      <w:r>
+        <w:rPr>
+          <w:bCs/>
+          <w:lang w:val="pt-BR"/>
+        </w:rPr>
+        <w:t xml:space="preserve"> </w:t>
+      </w:r>
+      <w:r>
+        <w:rPr>
+          <w:bCs/>
+          <w:lang w:val="pt-BR"/>
+        </w:rPr>
+        <w:t xml:space="preserve">demonstrar que o </w:t>
+      </w:r>
+      <w:r>
+        <w:rPr>
+          <w:bCs/>
+          <w:lang w:val="pt-BR"/>
+        </w:rPr>
+        <w:t xml:space="preserve">modelo que construímos </w:t>
+      </w:r>
+      <w:r>
+        <w:rPr>
+          <w:bCs/>
+          <w:lang w:val="pt-BR"/>
+        </w:rPr>
+        <w:t>está preparado</w:t>
+      </w:r>
+      <w:r>
+        <w:rPr>
+          <w:bCs/>
+          <w:lang w:val="pt-BR"/>
+        </w:rPr>
+        <w:t xml:space="preserve"> para análises detalhadas.</w:t>
+      </w:r>
+    </w:p>
+    <w:p>
+      <w:pPr>
+        <w:jc w:val="both"/>
+        <w:rPr>
           <w:lang w:val="pt-PT"/>
         </w:rPr>
       </w:pPr>
       <w:r>
         <w:rPr>
-          <w:b/>
-          <w:highlight w:val="yellow"/>
           <w:lang w:val="pt-PT"/>
         </w:rPr>
-        <w:t>Exprima a sua apreciação do trabalho realizado.</w:t>
-      </w:r>
-    </w:p>
-    <w:p>
-      <w:pPr>
-        <w:jc w:val="both"/>
-        <w:rPr>
-          <w:b/>
+        <w:t>7. Referências</w:t>
+      </w:r>
+    </w:p>
+    <w:p>
+      <w:pPr>
+        <w:jc w:val="both"/>
+        <w:rPr>
           <w:lang w:val="pt-PT"/>
         </w:rPr>
       </w:pPr>
-    </w:p>
-    <w:p>
-      <w:pPr>
-        <w:jc w:val="both"/>
-        <w:rPr>
-          <w:lang w:val="pt-PT"/>
-        </w:rPr>
-      </w:pPr>
-      <w:r>
-        <w:rPr>
-          <w:lang w:val="pt-PT"/>
-        </w:rPr>
-        <w:t>7. Referências</w:t>
-      </w:r>
-    </w:p>
-    <w:p>
-      <w:pPr>
-        <w:jc w:val="both"/>
-        <w:rPr>
-          <w:lang w:val="pt-PT"/>
-        </w:rPr>
-      </w:pPr>
-      <w:hyperlink r:id="rId42" w:anchor="boolean_datatype" w:history="1">
+      <w:hyperlink r:id="rId48" w:anchor="boolean_datatype" w:history="1">
         <w:r>
           <w:rPr>
             <w:rStyle w:val="Hyperlink"/>
@@ -7866,7 +8444,7 @@
         </w:rPr>
         <w:t xml:space="preserve"> SQLite Documentation. Boolean Datatype. Disponível em: </w:t>
       </w:r>
-      <w:hyperlink r:id="rId43" w:anchor="boolean_datatype" w:tgtFrame="_new" w:history="1">
+      <w:hyperlink r:id="rId49" w:anchor="boolean_datatype" w:tgtFrame="_new" w:history="1">
         <w:r>
           <w:rPr>
             <w:rStyle w:val="Hyperlink"/>
@@ -7935,6 +8513,119 @@
 <file path=word/numbering.xml><?xml version="1.0" encoding="utf-8"?>
 <w:numbering xmlns:wpc="http://schemas.microsoft.com/office/word/2010/wordprocessingCanvas" xmlns:cx="http://schemas.microsoft.com/office/drawing/2014/chartex" xmlns:cx1="http://schemas.microsoft.com/office/drawing/2015/9/8/chartex" xmlns:cx2="http://schemas.microsoft.com/office/drawing/2015/10/21/chartex" xmlns:cx3="http://schemas.microsoft.com/office/drawing/2016/5/9/chartex" xmlns:cx4="http://schemas.microsoft.com/office/drawing/2016/5/10/chartex" xmlns:cx5="http://schemas.microsoft.com/office/drawing/2016/5/11/chartex" xmlns:cx6="http://schemas.microsoft.com/office/drawing/2016/5/12/chartex" xmlns:cx7="http://schemas.microsoft.com/office/drawing/2016/5/13/chartex" xmlns:cx8="http://schemas.microsoft.com/office/drawing/2016/5/14/chartex" xmlns:mc="http://schemas.openxmlformats.org/markup-compatibility/2006" xmlns:aink="http://schemas.microsoft.com/office/drawing/2016/ink" xmlns:am3d="http://schemas.microsoft.com/office/drawing/2017/model3d" xmlns:o="urn:schemas-microsoft-com:office:office" xmlns:oel="http://schemas.microsoft.com/office/2019/extlst" xmlns:r="http://schemas.openxmlformats.org/officeDocument/2006/relationships" xmlns:m="http://schemas.openxmlformats.org/officeDocument/2006/math" xmlns:v="urn:schemas-microsoft-com:vml" xmlns:wp14="http://schemas.microsoft.com/office/word/2010/wordprocessingDrawing" xmlns:wp="http://schemas.openxmlformats.org/drawingml/2006/wordprocessingDrawing" xmlns:w10="urn:schemas-microsoft-com:office:word" xmlns:w="http://schemas.openxmlformats.org/wordprocessingml/2006/main" xmlns:w14="http://schemas.microsoft.com/office/word/2010/wordml" xmlns:w15="http://schemas.microsoft.com/office/word/2012/wordml" xmlns:w16cex="http://schemas.microsoft.com/office/word/2018/wordml/cex" xmlns:w16cid="http://schemas.microsoft.com/office/word/2016/wordml/cid" xmlns:w16="http://schemas.microsoft.com/office/word/2018/wordml" xmlns:w16du="http://schemas.microsoft.com/office/word/2023/wordml/word16du" xmlns:w16sdtdh="http://schemas.microsoft.com/office/word/2020/wordml/sdtdatahash" xmlns:w16se="http://schemas.microsoft.com/office/word/2015/wordml/symex" xmlns:wpg="http://schemas.microsoft.com/office/word/2010/wordprocessingGroup" xmlns:wpi="http://schemas.microsoft.com/office/word/2010/wordprocessingInk" xmlns:wne="http://schemas.microsoft.com/office/word/2006/wordml" xmlns:wps="http://schemas.microsoft.com/office/word/2010/wordprocessingShape" mc:Ignorable="w14 w15 w16se w16cid w16 w16cex w16sdtdh w16du wp14">
   <w:abstractNum w:abstractNumId="0" w15:restartNumberingAfterBreak="0">
+    <w:nsid w:val="034E7BFA"/>
+    <w:multiLevelType w:val="multilevel"/>
+    <w:tmpl w:val="F0209BEC"/>
+    <w:lvl w:ilvl="0">
+      <w:start w:val="1"/>
+      <w:numFmt w:val="decimal"/>
+      <w:lvlText w:val="%1."/>
+      <w:lvlJc w:val="left"/>
+      <w:pPr>
+        <w:tabs>
+          <w:tab w:val="num" w:pos="720"/>
+        </w:tabs>
+        <w:ind w:left="720" w:hanging="360"/>
+      </w:pPr>
+    </w:lvl>
+    <w:lvl w:ilvl="1" w:tentative="1">
+      <w:start w:val="1"/>
+      <w:numFmt w:val="decimal"/>
+      <w:lvlText w:val="%2."/>
+      <w:lvlJc w:val="left"/>
+      <w:pPr>
+        <w:tabs>
+          <w:tab w:val="num" w:pos="1440"/>
+        </w:tabs>
+        <w:ind w:left="1440" w:hanging="360"/>
+      </w:pPr>
+    </w:lvl>
+    <w:lvl w:ilvl="2" w:tentative="1">
+      <w:start w:val="1"/>
+      <w:numFmt w:val="decimal"/>
+      <w:lvlText w:val="%3."/>
+      <w:lvlJc w:val="left"/>
+      <w:pPr>
+        <w:tabs>
+          <w:tab w:val="num" w:pos="2160"/>
+        </w:tabs>
+        <w:ind w:left="2160" w:hanging="360"/>
+      </w:pPr>
+    </w:lvl>
+    <w:lvl w:ilvl="3" w:tentative="1">
+      <w:start w:val="1"/>
+      <w:numFmt w:val="decimal"/>
+      <w:lvlText w:val="%4."/>
+      <w:lvlJc w:val="left"/>
+      <w:pPr>
+        <w:tabs>
+          <w:tab w:val="num" w:pos="2880"/>
+        </w:tabs>
+        <w:ind w:left="2880" w:hanging="360"/>
+      </w:pPr>
+    </w:lvl>
+    <w:lvl w:ilvl="4" w:tentative="1">
+      <w:start w:val="1"/>
+      <w:numFmt w:val="decimal"/>
+      <w:lvlText w:val="%5."/>
+      <w:lvlJc w:val="left"/>
+      <w:pPr>
+        <w:tabs>
+          <w:tab w:val="num" w:pos="3600"/>
+        </w:tabs>
+        <w:ind w:left="3600" w:hanging="360"/>
+      </w:pPr>
+    </w:lvl>
+    <w:lvl w:ilvl="5" w:tentative="1">
+      <w:start w:val="1"/>
+      <w:numFmt w:val="decimal"/>
+      <w:lvlText w:val="%6."/>
+      <w:lvlJc w:val="left"/>
+      <w:pPr>
+        <w:tabs>
+          <w:tab w:val="num" w:pos="4320"/>
+        </w:tabs>
+        <w:ind w:left="4320" w:hanging="360"/>
+      </w:pPr>
+    </w:lvl>
+    <w:lvl w:ilvl="6" w:tentative="1">
+      <w:start w:val="1"/>
+      <w:numFmt w:val="decimal"/>
+      <w:lvlText w:val="%7."/>
+      <w:lvlJc w:val="left"/>
+      <w:pPr>
+        <w:tabs>
+          <w:tab w:val="num" w:pos="5040"/>
+        </w:tabs>
+        <w:ind w:left="5040" w:hanging="360"/>
+      </w:pPr>
+    </w:lvl>
+    <w:lvl w:ilvl="7" w:tentative="1">
+      <w:start w:val="1"/>
+      <w:numFmt w:val="decimal"/>
+      <w:lvlText w:val="%8."/>
+      <w:lvlJc w:val="left"/>
+      <w:pPr>
+        <w:tabs>
+          <w:tab w:val="num" w:pos="5760"/>
+        </w:tabs>
+        <w:ind w:left="5760" w:hanging="360"/>
+      </w:pPr>
+    </w:lvl>
+    <w:lvl w:ilvl="8" w:tentative="1">
+      <w:start w:val="1"/>
+      <w:numFmt w:val="decimal"/>
+      <w:lvlText w:val="%9."/>
+      <w:lvlJc w:val="left"/>
+      <w:pPr>
+        <w:tabs>
+          <w:tab w:val="num" w:pos="6480"/>
+        </w:tabs>
+        <w:ind w:left="6480" w:hanging="360"/>
+      </w:pPr>
+    </w:lvl>
+  </w:abstractNum>
+  <w:abstractNum w:abstractNumId="1" w15:restartNumberingAfterBreak="0">
     <w:nsid w:val="03AD37B4"/>
     <w:multiLevelType w:val="multilevel"/>
     <w:tmpl w:val="9266E13E"/>
@@ -8080,7 +8771,7 @@
       </w:rPr>
     </w:lvl>
   </w:abstractNum>
-  <w:abstractNum w:abstractNumId="1" w15:restartNumberingAfterBreak="0">
+  <w:abstractNum w:abstractNumId="2" w15:restartNumberingAfterBreak="0">
     <w:nsid w:val="0BE90C5D"/>
     <w:multiLevelType w:val="multilevel"/>
     <w:tmpl w:val="E48422A8"/>
@@ -8193,7 +8884,7 @@
       </w:pPr>
     </w:lvl>
   </w:abstractNum>
-  <w:abstractNum w:abstractNumId="2" w15:restartNumberingAfterBreak="0">
+  <w:abstractNum w:abstractNumId="3" w15:restartNumberingAfterBreak="0">
     <w:nsid w:val="0E7B2FC6"/>
     <w:multiLevelType w:val="multilevel"/>
     <w:tmpl w:val="00D2C718"/>
@@ -8342,7 +9033,7 @@
       </w:rPr>
     </w:lvl>
   </w:abstractNum>
-  <w:abstractNum w:abstractNumId="3" w15:restartNumberingAfterBreak="0">
+  <w:abstractNum w:abstractNumId="4" w15:restartNumberingAfterBreak="0">
     <w:nsid w:val="12557BA8"/>
     <w:multiLevelType w:val="multilevel"/>
     <w:tmpl w:val="56D45436"/>
@@ -8491,7 +9182,7 @@
       </w:rPr>
     </w:lvl>
   </w:abstractNum>
-  <w:abstractNum w:abstractNumId="4" w15:restartNumberingAfterBreak="0">
+  <w:abstractNum w:abstractNumId="5" w15:restartNumberingAfterBreak="0">
     <w:nsid w:val="18E41314"/>
     <w:multiLevelType w:val="multilevel"/>
     <w:tmpl w:val="3392F726"/>
@@ -8640,7 +9331,120 @@
       </w:rPr>
     </w:lvl>
   </w:abstractNum>
-  <w:abstractNum w:abstractNumId="5" w15:restartNumberingAfterBreak="0">
+  <w:abstractNum w:abstractNumId="6" w15:restartNumberingAfterBreak="0">
+    <w:nsid w:val="241A2020"/>
+    <w:multiLevelType w:val="multilevel"/>
+    <w:tmpl w:val="2F285FBE"/>
+    <w:lvl w:ilvl="0">
+      <w:start w:val="1"/>
+      <w:numFmt w:val="decimal"/>
+      <w:lvlText w:val="%1."/>
+      <w:lvlJc w:val="left"/>
+      <w:pPr>
+        <w:tabs>
+          <w:tab w:val="num" w:pos="720"/>
+        </w:tabs>
+        <w:ind w:left="720" w:hanging="360"/>
+      </w:pPr>
+    </w:lvl>
+    <w:lvl w:ilvl="1" w:tentative="1">
+      <w:start w:val="1"/>
+      <w:numFmt w:val="decimal"/>
+      <w:lvlText w:val="%2."/>
+      <w:lvlJc w:val="left"/>
+      <w:pPr>
+        <w:tabs>
+          <w:tab w:val="num" w:pos="1440"/>
+        </w:tabs>
+        <w:ind w:left="1440" w:hanging="360"/>
+      </w:pPr>
+    </w:lvl>
+    <w:lvl w:ilvl="2" w:tentative="1">
+      <w:start w:val="1"/>
+      <w:numFmt w:val="decimal"/>
+      <w:lvlText w:val="%3."/>
+      <w:lvlJc w:val="left"/>
+      <w:pPr>
+        <w:tabs>
+          <w:tab w:val="num" w:pos="2160"/>
+        </w:tabs>
+        <w:ind w:left="2160" w:hanging="360"/>
+      </w:pPr>
+    </w:lvl>
+    <w:lvl w:ilvl="3" w:tentative="1">
+      <w:start w:val="1"/>
+      <w:numFmt w:val="decimal"/>
+      <w:lvlText w:val="%4."/>
+      <w:lvlJc w:val="left"/>
+      <w:pPr>
+        <w:tabs>
+          <w:tab w:val="num" w:pos="2880"/>
+        </w:tabs>
+        <w:ind w:left="2880" w:hanging="360"/>
+      </w:pPr>
+    </w:lvl>
+    <w:lvl w:ilvl="4" w:tentative="1">
+      <w:start w:val="1"/>
+      <w:numFmt w:val="decimal"/>
+      <w:lvlText w:val="%5."/>
+      <w:lvlJc w:val="left"/>
+      <w:pPr>
+        <w:tabs>
+          <w:tab w:val="num" w:pos="3600"/>
+        </w:tabs>
+        <w:ind w:left="3600" w:hanging="360"/>
+      </w:pPr>
+    </w:lvl>
+    <w:lvl w:ilvl="5" w:tentative="1">
+      <w:start w:val="1"/>
+      <w:numFmt w:val="decimal"/>
+      <w:lvlText w:val="%6."/>
+      <w:lvlJc w:val="left"/>
+      <w:pPr>
+        <w:tabs>
+          <w:tab w:val="num" w:pos="4320"/>
+        </w:tabs>
+        <w:ind w:left="4320" w:hanging="360"/>
+      </w:pPr>
+    </w:lvl>
+    <w:lvl w:ilvl="6" w:tentative="1">
+      <w:start w:val="1"/>
+      <w:numFmt w:val="decimal"/>
+      <w:lvlText w:val="%7."/>
+      <w:lvlJc w:val="left"/>
+      <w:pPr>
+        <w:tabs>
+          <w:tab w:val="num" w:pos="5040"/>
+        </w:tabs>
+        <w:ind w:left="5040" w:hanging="360"/>
+      </w:pPr>
+    </w:lvl>
+    <w:lvl w:ilvl="7" w:tentative="1">
+      <w:start w:val="1"/>
+      <w:numFmt w:val="decimal"/>
+      <w:lvlText w:val="%8."/>
+      <w:lvlJc w:val="left"/>
+      <w:pPr>
+        <w:tabs>
+          <w:tab w:val="num" w:pos="5760"/>
+        </w:tabs>
+        <w:ind w:left="5760" w:hanging="360"/>
+      </w:pPr>
+    </w:lvl>
+    <w:lvl w:ilvl="8" w:tentative="1">
+      <w:start w:val="1"/>
+      <w:numFmt w:val="decimal"/>
+      <w:lvlText w:val="%9."/>
+      <w:lvlJc w:val="left"/>
+      <w:pPr>
+        <w:tabs>
+          <w:tab w:val="num" w:pos="6480"/>
+        </w:tabs>
+        <w:ind w:left="6480" w:hanging="360"/>
+      </w:pPr>
+    </w:lvl>
+  </w:abstractNum>
+  <w:abstractNum w:abstractNumId="7" w15:restartNumberingAfterBreak="0">
     <w:nsid w:val="2B3837BC"/>
     <w:multiLevelType w:val="multilevel"/>
     <w:tmpl w:val="E48422A8"/>
@@ -8753,7 +9557,93 @@
       </w:pPr>
     </w:lvl>
   </w:abstractNum>
-  <w:abstractNum w:abstractNumId="6" w15:restartNumberingAfterBreak="0">
+  <w:abstractNum w:abstractNumId="8" w15:restartNumberingAfterBreak="0">
+    <w:nsid w:val="2E6C22D3"/>
+    <w:multiLevelType w:val="hybridMultilevel"/>
+    <w:tmpl w:val="40B25FA0"/>
+    <w:lvl w:ilvl="0" w:tplc="0416000F">
+      <w:start w:val="1"/>
+      <w:numFmt w:val="decimal"/>
+      <w:lvlText w:val="%1."/>
+      <w:lvlJc w:val="left"/>
+      <w:pPr>
+        <w:ind w:left="720" w:hanging="360"/>
+      </w:pPr>
+    </w:lvl>
+    <w:lvl w:ilvl="1" w:tplc="04160019">
+      <w:start w:val="1"/>
+      <w:numFmt w:val="lowerLetter"/>
+      <w:lvlText w:val="%2."/>
+      <w:lvlJc w:val="left"/>
+      <w:pPr>
+        <w:ind w:left="1440" w:hanging="360"/>
+      </w:pPr>
+    </w:lvl>
+    <w:lvl w:ilvl="2" w:tplc="0416001B">
+      <w:start w:val="1"/>
+      <w:numFmt w:val="lowerRoman"/>
+      <w:lvlText w:val="%3."/>
+      <w:lvlJc w:val="right"/>
+      <w:pPr>
+        <w:ind w:left="2160" w:hanging="180"/>
+      </w:pPr>
+    </w:lvl>
+    <w:lvl w:ilvl="3" w:tplc="0416000F">
+      <w:start w:val="1"/>
+      <w:numFmt w:val="decimal"/>
+      <w:lvlText w:val="%4."/>
+      <w:lvlJc w:val="left"/>
+      <w:pPr>
+        <w:ind w:left="2880" w:hanging="360"/>
+      </w:pPr>
+    </w:lvl>
+    <w:lvl w:ilvl="4" w:tplc="04160019">
+      <w:start w:val="1"/>
+      <w:numFmt w:val="lowerLetter"/>
+      <w:lvlText w:val="%5."/>
+      <w:lvlJc w:val="left"/>
+      <w:pPr>
+        <w:ind w:left="3600" w:hanging="360"/>
+      </w:pPr>
+    </w:lvl>
+    <w:lvl w:ilvl="5" w:tplc="0416001B">
+      <w:start w:val="1"/>
+      <w:numFmt w:val="lowerRoman"/>
+      <w:lvlText w:val="%6."/>
+      <w:lvlJc w:val="right"/>
+      <w:pPr>
+        <w:ind w:left="4320" w:hanging="180"/>
+      </w:pPr>
+    </w:lvl>
+    <w:lvl w:ilvl="6" w:tplc="0416000F">
+      <w:start w:val="1"/>
+      <w:numFmt w:val="decimal"/>
+      <w:lvlText w:val="%7."/>
+      <w:lvlJc w:val="left"/>
+      <w:pPr>
+        <w:ind w:left="5040" w:hanging="360"/>
+      </w:pPr>
+    </w:lvl>
+    <w:lvl w:ilvl="7" w:tplc="04160019">
+      <w:start w:val="1"/>
+      <w:numFmt w:val="lowerLetter"/>
+      <w:lvlText w:val="%8."/>
+      <w:lvlJc w:val="left"/>
+      <w:pPr>
+        <w:ind w:left="5760" w:hanging="360"/>
+      </w:pPr>
+    </w:lvl>
+    <w:lvl w:ilvl="8" w:tplc="0416001B">
+      <w:start w:val="1"/>
+      <w:numFmt w:val="lowerRoman"/>
+      <w:lvlText w:val="%9."/>
+      <w:lvlJc w:val="right"/>
+      <w:pPr>
+        <w:ind w:left="6480" w:hanging="180"/>
+      </w:pPr>
+    </w:lvl>
+  </w:abstractNum>
+  <w:abstractNum w:abstractNumId="9" w15:restartNumberingAfterBreak="0">
     <w:nsid w:val="2F1C793B"/>
     <w:multiLevelType w:val="multilevel"/>
     <w:tmpl w:val="6F00DE30"/>
@@ -8866,7 +9756,7 @@
       </w:pPr>
     </w:lvl>
   </w:abstractNum>
-  <w:abstractNum w:abstractNumId="7" w15:restartNumberingAfterBreak="0">
+  <w:abstractNum w:abstractNumId="10" w15:restartNumberingAfterBreak="0">
     <w:nsid w:val="31B40883"/>
     <w:multiLevelType w:val="multilevel"/>
     <w:tmpl w:val="6F00DE30"/>
@@ -8979,7 +9869,7 @@
       </w:pPr>
     </w:lvl>
   </w:abstractNum>
-  <w:abstractNum w:abstractNumId="8" w15:restartNumberingAfterBreak="0">
+  <w:abstractNum w:abstractNumId="11" w15:restartNumberingAfterBreak="0">
     <w:nsid w:val="39AE1226"/>
     <w:multiLevelType w:val="multilevel"/>
     <w:tmpl w:val="BEBEF6EE"/>
@@ -9092,7 +9982,7 @@
       </w:pPr>
     </w:lvl>
   </w:abstractNum>
-  <w:abstractNum w:abstractNumId="9" w15:restartNumberingAfterBreak="0">
+  <w:abstractNum w:abstractNumId="12" w15:restartNumberingAfterBreak="0">
     <w:nsid w:val="48CA2BE2"/>
     <w:multiLevelType w:val="multilevel"/>
     <w:tmpl w:val="843A49D4"/>
@@ -9241,7 +10131,7 @@
       </w:rPr>
     </w:lvl>
   </w:abstractNum>
-  <w:abstractNum w:abstractNumId="10" w15:restartNumberingAfterBreak="0">
+  <w:abstractNum w:abstractNumId="13" w15:restartNumberingAfterBreak="0">
     <w:nsid w:val="4E753086"/>
     <w:multiLevelType w:val="multilevel"/>
     <w:tmpl w:val="6E564722"/>
@@ -9390,7 +10280,7 @@
       </w:rPr>
     </w:lvl>
   </w:abstractNum>
-  <w:abstractNum w:abstractNumId="11" w15:restartNumberingAfterBreak="0">
+  <w:abstractNum w:abstractNumId="14" w15:restartNumberingAfterBreak="0">
     <w:nsid w:val="4E8453B0"/>
     <w:multiLevelType w:val="multilevel"/>
     <w:tmpl w:val="8618EE14"/>
@@ -9539,7 +10429,7 @@
       </w:rPr>
     </w:lvl>
   </w:abstractNum>
-  <w:abstractNum w:abstractNumId="12" w15:restartNumberingAfterBreak="0">
+  <w:abstractNum w:abstractNumId="15" w15:restartNumberingAfterBreak="0">
     <w:nsid w:val="60794F97"/>
     <w:multiLevelType w:val="multilevel"/>
     <w:tmpl w:val="27C652E4"/>
@@ -9688,7 +10578,7 @@
       </w:rPr>
     </w:lvl>
   </w:abstractNum>
-  <w:abstractNum w:abstractNumId="13" w15:restartNumberingAfterBreak="0">
+  <w:abstractNum w:abstractNumId="16" w15:restartNumberingAfterBreak="0">
     <w:nsid w:val="73D91957"/>
     <w:multiLevelType w:val="multilevel"/>
     <w:tmpl w:val="CDD4C26A"/>
@@ -9801,7 +10691,7 @@
       </w:pPr>
     </w:lvl>
   </w:abstractNum>
-  <w:abstractNum w:abstractNumId="14" w15:restartNumberingAfterBreak="0">
+  <w:abstractNum w:abstractNumId="17" w15:restartNumberingAfterBreak="0">
     <w:nsid w:val="77762ADF"/>
     <w:multiLevelType w:val="multilevel"/>
     <w:tmpl w:val="F530C42A"/>
@@ -9950,7 +10840,7 @@
       </w:rPr>
     </w:lvl>
   </w:abstractNum>
-  <w:abstractNum w:abstractNumId="15" w15:restartNumberingAfterBreak="0">
+  <w:abstractNum w:abstractNumId="18" w15:restartNumberingAfterBreak="0">
     <w:nsid w:val="78A92DF7"/>
     <w:multiLevelType w:val="multilevel"/>
     <w:tmpl w:val="356CC4CA"/>
@@ -10100,52 +10990,88 @@
     </w:lvl>
   </w:abstractNum>
   <w:num w:numId="1" w16cid:durableId="783618668">
+    <w:abstractNumId w:val="13"/>
+  </w:num>
+  <w:num w:numId="2" w16cid:durableId="388263945">
+    <w:abstractNumId w:val="17"/>
+  </w:num>
+  <w:num w:numId="3" w16cid:durableId="1031758512">
+    <w:abstractNumId w:val="15"/>
+  </w:num>
+  <w:num w:numId="4" w16cid:durableId="1545676829">
+    <w:abstractNumId w:val="12"/>
+  </w:num>
+  <w:num w:numId="5" w16cid:durableId="998580326">
+    <w:abstractNumId w:val="3"/>
+  </w:num>
+  <w:num w:numId="6" w16cid:durableId="329721162">
+    <w:abstractNumId w:val="5"/>
+  </w:num>
+  <w:num w:numId="7" w16cid:durableId="736781080">
     <w:abstractNumId w:val="10"/>
   </w:num>
-  <w:num w:numId="2" w16cid:durableId="388263945">
+  <w:num w:numId="8" w16cid:durableId="2004625822">
+    <w:abstractNumId w:val="18"/>
+  </w:num>
+  <w:num w:numId="9" w16cid:durableId="394813915">
     <w:abstractNumId w:val="14"/>
   </w:num>
-  <w:num w:numId="3" w16cid:durableId="1031758512">
-    <w:abstractNumId w:val="12"/>
+  <w:num w:numId="10" w16cid:durableId="768309396">
+    <w:abstractNumId w:val="1"/>
   </w:num>
-  <w:num w:numId="4" w16cid:durableId="1545676829">
+  <w:num w:numId="11" w16cid:durableId="235819349">
+    <w:abstractNumId w:val="4"/>
+  </w:num>
+  <w:num w:numId="12" w16cid:durableId="2048019445">
+    <w:abstractNumId w:val="7"/>
+  </w:num>
+  <w:num w:numId="13" w16cid:durableId="457918916">
     <w:abstractNumId w:val="9"/>
   </w:num>
-  <w:num w:numId="5" w16cid:durableId="998580326">
+  <w:num w:numId="14" w16cid:durableId="70467231">
     <w:abstractNumId w:val="2"/>
   </w:num>
-  <w:num w:numId="6" w16cid:durableId="329721162">
-    <w:abstractNumId w:val="4"/>
+  <w:num w:numId="15" w16cid:durableId="28190987">
+    <w:abstractNumId w:val="16"/>
   </w:num>
-  <w:num w:numId="7" w16cid:durableId="736781080">
-    <w:abstractNumId w:val="7"/>
-  </w:num>
-  <w:num w:numId="8" w16cid:durableId="2004625822">
-    <w:abstractNumId w:val="15"/>
-  </w:num>
-  <w:num w:numId="9" w16cid:durableId="394813915">
+  <w:num w:numId="16" w16cid:durableId="1707438971">
     <w:abstractNumId w:val="11"/>
   </w:num>
-  <w:num w:numId="10" w16cid:durableId="768309396">
+  <w:num w:numId="17" w16cid:durableId="1105032999">
+    <w:abstractNumId w:val="6"/>
+  </w:num>
+  <w:num w:numId="18" w16cid:durableId="785777957">
     <w:abstractNumId w:val="0"/>
   </w:num>
-  <w:num w:numId="11" w16cid:durableId="235819349">
-    <w:abstractNumId w:val="3"/>
-  </w:num>
-  <w:num w:numId="12" w16cid:durableId="2048019445">
-    <w:abstractNumId w:val="5"/>
-  </w:num>
-  <w:num w:numId="13" w16cid:durableId="457918916">
-    <w:abstractNumId w:val="6"/>
-  </w:num>
-  <w:num w:numId="14" w16cid:durableId="70467231">
-    <w:abstractNumId w:val="1"/>
-  </w:num>
-  <w:num w:numId="15" w16cid:durableId="28190987">
-    <w:abstractNumId w:val="13"/>
-  </w:num>
-  <w:num w:numId="16" w16cid:durableId="1707438971">
+  <w:num w:numId="19" w16cid:durableId="1268853647">
     <w:abstractNumId w:val="8"/>
+    <w:lvlOverride w:ilvl="0">
+      <w:startOverride w:val="1"/>
+    </w:lvlOverride>
+    <w:lvlOverride w:ilvl="1">
+      <w:startOverride w:val="1"/>
+    </w:lvlOverride>
+    <w:lvlOverride w:ilvl="2">
+      <w:startOverride w:val="1"/>
+    </w:lvlOverride>
+    <w:lvlOverride w:ilvl="3">
+      <w:startOverride w:val="1"/>
+    </w:lvlOverride>
+    <w:lvlOverride w:ilvl="4">
+      <w:startOverride w:val="1"/>
+    </w:lvlOverride>
+    <w:lvlOverride w:ilvl="5">
+      <w:startOverride w:val="1"/>
+    </w:lvlOverride>
+    <w:lvlOverride w:ilvl="6">
+      <w:startOverride w:val="1"/>
+    </w:lvlOverride>
+    <w:lvlOverride w:ilvl="7">
+      <w:startOverride w:val="1"/>
+    </w:lvlOverride>
+    <w:lvlOverride w:ilvl="8">
+      <w:startOverride w:val="1"/>
+    </w:lvlOverride>
   </w:num>
 </w:numbering>
 </file>

</xml_diff>

<commit_message>
Mudei as queires e atualizei o relatorio
</commit_message>
<xml_diff>
--- a/Relatório.docx
+++ b/Relatório.docx
@@ -117,17 +117,8 @@
                 <w:b/>
                 <w:lang w:val="en"/>
               </w:rPr>
-              <w:t xml:space="preserve">Nº </w:t>
+              <w:t>Nº mecanográfico</w:t>
             </w:r>
-            <w:proofErr w:type="spellStart"/>
-            <w:r>
-              <w:rPr>
-                <w:b/>
-                <w:lang w:val="en"/>
-              </w:rPr>
-              <w:t>mecanográfico</w:t>
-            </w:r>
-            <w:proofErr w:type="spellEnd"/>
           </w:p>
         </w:tc>
         <w:tc>
@@ -354,16 +345,8 @@
               <w:rPr>
                 <w:lang w:val="en"/>
               </w:rPr>
-              <w:t xml:space="preserve">Bruno Souza </w:t>
+              <w:t>Bruno Souza Zabot</w:t>
             </w:r>
-            <w:proofErr w:type="spellStart"/>
-            <w:r>
-              <w:rPr>
-                <w:lang w:val="en"/>
-              </w:rPr>
-              <w:t>Zabot</w:t>
-            </w:r>
-            <w:proofErr w:type="spellEnd"/>
           </w:p>
         </w:tc>
       </w:tr>
@@ -600,25 +583,8 @@
           <w:bCs/>
           <w:lang w:val="pt-BR"/>
         </w:rPr>
-        <w:t xml:space="preserve">Após a análise do </w:t>
-      </w:r>
-      <w:proofErr w:type="spellStart"/>
-      <w:r>
-        <w:rPr>
-          <w:bCs/>
-          <w:lang w:val="pt-BR"/>
-        </w:rPr>
-        <w:t>dataset</w:t>
-      </w:r>
-      <w:proofErr w:type="spellEnd"/>
-      <w:r>
-        <w:rPr>
-          <w:bCs/>
-          <w:lang w:val="pt-BR"/>
-        </w:rPr>
-        <w:t xml:space="preserve">, foi decidido modelar classes separadas para </w:t>
-      </w:r>
-      <w:proofErr w:type="spellStart"/>
+        <w:t xml:space="preserve">Após a análise do dataset, foi decidido modelar classes separadas para </w:t>
+      </w:r>
       <w:r>
         <w:rPr>
           <w:b/>
@@ -627,7 +593,6 @@
         </w:rPr>
         <w:t>TipoContrato</w:t>
       </w:r>
-      <w:proofErr w:type="spellEnd"/>
       <w:r>
         <w:rPr>
           <w:bCs/>
@@ -635,7 +600,6 @@
         </w:rPr>
         <w:t xml:space="preserve"> e </w:t>
       </w:r>
-      <w:proofErr w:type="spellStart"/>
       <w:r>
         <w:rPr>
           <w:b/>
@@ -644,7 +608,6 @@
         </w:rPr>
         <w:t>TipoProcedimento</w:t>
       </w:r>
-      <w:proofErr w:type="spellEnd"/>
       <w:r>
         <w:rPr>
           <w:bCs/>
@@ -727,7 +690,6 @@
         </w:rPr>
         <w:t xml:space="preserve">, </w:t>
       </w:r>
-      <w:proofErr w:type="spellStart"/>
       <w:r>
         <w:rPr>
           <w:b/>
@@ -736,7 +698,6 @@
         </w:rPr>
         <w:t>subalínea</w:t>
       </w:r>
-      <w:proofErr w:type="spellEnd"/>
       <w:r>
         <w:rPr>
           <w:bCs/>
@@ -744,7 +705,6 @@
         </w:rPr>
         <w:t xml:space="preserve"> e </w:t>
       </w:r>
-      <w:proofErr w:type="spellStart"/>
       <w:r>
         <w:rPr>
           <w:b/>
@@ -753,7 +713,6 @@
         </w:rPr>
         <w:t>referênciaLegislativa</w:t>
       </w:r>
-      <w:proofErr w:type="spellEnd"/>
       <w:r>
         <w:rPr>
           <w:bCs/>
@@ -792,7 +751,6 @@
         </w:rPr>
         <w:t xml:space="preserve"> foi desmembrado em </w:t>
       </w:r>
-      <w:proofErr w:type="spellStart"/>
       <w:r>
         <w:rPr>
           <w:b/>
@@ -801,7 +759,6 @@
         </w:rPr>
         <w:t>CódigoCPV</w:t>
       </w:r>
-      <w:proofErr w:type="spellEnd"/>
       <w:r>
         <w:rPr>
           <w:bCs/>
@@ -809,7 +766,6 @@
         </w:rPr>
         <w:t xml:space="preserve"> e </w:t>
       </w:r>
-      <w:proofErr w:type="spellStart"/>
       <w:r>
         <w:rPr>
           <w:b/>
@@ -818,7 +774,6 @@
         </w:rPr>
         <w:t>DescriçãoCPV</w:t>
       </w:r>
-      <w:proofErr w:type="spellEnd"/>
       <w:r>
         <w:rPr>
           <w:bCs/>
@@ -914,25 +869,7 @@
           <w:bCs/>
           <w:lang w:val="pt-BR"/>
         </w:rPr>
-        <w:t xml:space="preserve">. O município está conectado ao contrato, pois é a classe mais específica. Assim, é possível determinar o distrito e o país a partir do município, mas não o </w:t>
-      </w:r>
-      <w:proofErr w:type="spellStart"/>
-      <w:proofErr w:type="gramStart"/>
-      <w:r>
-        <w:rPr>
-          <w:bCs/>
-          <w:lang w:val="pt-BR"/>
-        </w:rPr>
-        <w:t>contrário.Essa</w:t>
-      </w:r>
-      <w:proofErr w:type="spellEnd"/>
-      <w:proofErr w:type="gramEnd"/>
-      <w:r>
-        <w:rPr>
-          <w:bCs/>
-          <w:lang w:val="pt-BR"/>
-        </w:rPr>
-        <w:t xml:space="preserve"> abordagem foi escolhida em vez de tratá-las como atributos, pois permite um melhor relacionamento com outras entidades, promovendo escalabilidade e reutilização, além de facilitar a adição de metadados específicos para cada nível geográfico.</w:t>
+        <w:t>. O município está conectado ao contrato, pois é a classe mais específica. Assim, é possível determinar o distrito e o país a partir do município, mas não o contrário.Essa abordagem foi escolhida em vez de tratá-las como atributos, pois permite um melhor relacionamento com outras entidades, promovendo escalabilidade e reutilização, além de facilitar a adição de metadados específicos para cada nível geográfico.</w:t>
       </w:r>
     </w:p>
     <w:p>
@@ -1008,32 +945,7 @@
           <w:bCs/>
           <w:lang w:val="pt-BR"/>
         </w:rPr>
-        <w:t xml:space="preserve"> - Contrato de </w:t>
-      </w:r>
-      <w:proofErr w:type="gramStart"/>
-      <w:r>
-        <w:rPr>
-          <w:bCs/>
-          <w:lang w:val="pt-BR"/>
-        </w:rPr>
-        <w:t xml:space="preserve">Prestação, </w:t>
-      </w:r>
-      <w:proofErr w:type="spellStart"/>
-      <w:r>
-        <w:rPr>
-          <w:bCs/>
-          <w:lang w:val="pt-BR"/>
-        </w:rPr>
-        <w:t>etc</w:t>
-      </w:r>
-      <w:proofErr w:type="spellEnd"/>
-      <w:proofErr w:type="gramEnd"/>
-      <w:r>
-        <w:rPr>
-          <w:bCs/>
-          <w:lang w:val="pt-BR"/>
-        </w:rPr>
-        <w:t xml:space="preserve">), um número sequencial (indicando a ordem de emissão, como </w:t>
+        <w:t xml:space="preserve"> - Contrato de Prestação, etc), um número sequencial (indicando a ordem de emissão, como </w:t>
       </w:r>
       <w:r>
         <w:rPr>
@@ -1229,21 +1141,12 @@
           <w:bCs/>
         </w:rPr>
       </w:pPr>
-      <w:proofErr w:type="spellStart"/>
       <w:r>
         <w:rPr>
           <w:b/>
           <w:bCs/>
         </w:rPr>
-        <w:t>Acordo</w:t>
-      </w:r>
-      <w:proofErr w:type="spellEnd"/>
-      <w:r>
-        <w:rPr>
-          <w:b/>
-          <w:bCs/>
-        </w:rPr>
-        <w:t xml:space="preserve"> Quadro 04/2021</w:t>
+        <w:t>Acordo Quadro 04/2021</w:t>
       </w:r>
     </w:p>
     <w:p>
@@ -1331,95 +1234,13 @@
           <w:bCs/>
           <w:lang w:val="pt-BR"/>
         </w:rPr>
-        <w:t xml:space="preserve">Mesmo que os atributos fossem unificados em um único campo, surgiria outro desafio: muitas descrições incluem informações adicionais separadas por diferentes delimitadores, como </w:t>
-      </w:r>
-      <w:proofErr w:type="spellStart"/>
-      <w:r>
-        <w:rPr>
-          <w:bCs/>
-          <w:lang w:val="pt-BR"/>
-        </w:rPr>
-        <w:t>hífens</w:t>
-      </w:r>
-      <w:proofErr w:type="spellEnd"/>
-      <w:r>
-        <w:rPr>
-          <w:bCs/>
-          <w:lang w:val="pt-BR"/>
-        </w:rPr>
-        <w:t xml:space="preserve"> ("-"), dois-pontos (":"), ou até mesmo o uso de </w:t>
-      </w:r>
-      <w:proofErr w:type="spellStart"/>
-      <w:r>
-        <w:rPr>
-          <w:bCs/>
-          <w:lang w:val="pt-BR"/>
-        </w:rPr>
-        <w:t>hífens</w:t>
-      </w:r>
-      <w:proofErr w:type="spellEnd"/>
-      <w:r>
-        <w:rPr>
-          <w:bCs/>
-          <w:lang w:val="pt-BR"/>
-        </w:rPr>
-        <w:t xml:space="preserve"> em posições que dificultam a separação correta das informações. </w:t>
-      </w:r>
-      <w:proofErr w:type="spellStart"/>
-      <w:r>
-        <w:rPr>
-          <w:bCs/>
-        </w:rPr>
-        <w:t>Exemplos</w:t>
-      </w:r>
-      <w:proofErr w:type="spellEnd"/>
-      <w:r>
-        <w:rPr>
-          <w:bCs/>
-        </w:rPr>
-        <w:t xml:space="preserve"> </w:t>
-      </w:r>
-      <w:proofErr w:type="spellStart"/>
-      <w:r>
-        <w:rPr>
-          <w:bCs/>
-        </w:rPr>
-        <w:t>ilustram</w:t>
-      </w:r>
-      <w:proofErr w:type="spellEnd"/>
-      <w:r>
-        <w:rPr>
-          <w:bCs/>
-        </w:rPr>
-        <w:t xml:space="preserve"> </w:t>
-      </w:r>
-      <w:proofErr w:type="spellStart"/>
-      <w:r>
-        <w:rPr>
-          <w:bCs/>
-        </w:rPr>
-        <w:t>essa</w:t>
-      </w:r>
-      <w:proofErr w:type="spellEnd"/>
-      <w:r>
-        <w:rPr>
-          <w:bCs/>
-        </w:rPr>
-        <w:t xml:space="preserve"> </w:t>
-      </w:r>
-      <w:proofErr w:type="spellStart"/>
-      <w:r>
-        <w:rPr>
-          <w:bCs/>
-        </w:rPr>
-        <w:t>complexidade</w:t>
-      </w:r>
-      <w:proofErr w:type="spellEnd"/>
-      <w:r>
-        <w:rPr>
-          <w:bCs/>
-        </w:rPr>
-        <w:t>:</w:t>
+        <w:t xml:space="preserve">Mesmo que os atributos fossem unificados em um único campo, surgiria outro desafio: muitas descrições incluem informações adicionais separadas por diferentes delimitadores, como hífens ("-"), dois-pontos (":"), ou até mesmo o uso de hífens em posições que dificultam a separação correta das informações. </w:t>
+      </w:r>
+      <w:r>
+        <w:rPr>
+          <w:bCs/>
+        </w:rPr>
+        <w:t>Exemplos ilustram essa complexidade:</w:t>
       </w:r>
     </w:p>
     <w:p>
@@ -1613,23 +1434,7 @@
           <w:bCs/>
           <w:lang w:val="pt-BR"/>
         </w:rPr>
-        <w:t xml:space="preserve">Devido à grande diversidade de formatos, separadores e estruturas, métodos automáticos como o </w:t>
-      </w:r>
-      <w:proofErr w:type="gramStart"/>
-      <w:r>
-        <w:rPr>
-          <w:bCs/>
-          <w:lang w:val="pt-BR"/>
-        </w:rPr>
-        <w:t>split(</w:t>
-      </w:r>
-      <w:proofErr w:type="gramEnd"/>
-      <w:r>
-        <w:rPr>
-          <w:bCs/>
-          <w:lang w:val="pt-BR"/>
-        </w:rPr>
-        <w:t>) (por exemplo, em Python) para separar elementos se mostrariam pouco confiáveis, especialmente em situações como:</w:t>
+        <w:t>Devido à grande diversidade de formatos, separadores e estruturas, métodos automáticos como o split() (por exemplo, em Python) para separar elementos se mostrariam pouco confiáveis, especialmente em situações como:</w:t>
       </w:r>
     </w:p>
     <w:p>
@@ -1689,23 +1494,7 @@
           <w:bCs/>
           <w:lang w:val="pt-BR"/>
         </w:rPr>
-        <w:t xml:space="preserve">Casos </w:t>
-      </w:r>
-      <w:proofErr w:type="gramStart"/>
-      <w:r>
-        <w:rPr>
-          <w:bCs/>
-          <w:lang w:val="pt-BR"/>
-        </w:rPr>
-        <w:t>onde</w:t>
-      </w:r>
-      <w:proofErr w:type="gramEnd"/>
-      <w:r>
-        <w:rPr>
-          <w:bCs/>
-          <w:lang w:val="pt-BR"/>
-        </w:rPr>
-        <w:t xml:space="preserve"> a descrição principal aparece antes ou depois dos dados formais.</w:t>
+        <w:t>Casos onde a descrição principal aparece antes ou depois dos dados formais.</w:t>
       </w:r>
     </w:p>
     <w:p>
@@ -1943,23 +1732,8 @@
         <w:rPr>
           <w:lang w:val="pt-BR"/>
         </w:rPr>
-        <w:t xml:space="preserve">, optamos por </w:t>
-      </w:r>
-      <w:proofErr w:type="gramStart"/>
-      <w:r>
-        <w:rPr>
-          <w:lang w:val="pt-BR"/>
-        </w:rPr>
-        <w:t>criar novas</w:t>
-      </w:r>
-      <w:proofErr w:type="gramEnd"/>
-      <w:r>
-        <w:rPr>
-          <w:lang w:val="pt-BR"/>
-        </w:rPr>
-        <w:t xml:space="preserve"> tabelas para representar essas associações. Exemplos disso são as tabelas </w:t>
-      </w:r>
-      <w:proofErr w:type="spellStart"/>
+        <w:t xml:space="preserve">, optamos por criar novas tabelas para representar essas associações. Exemplos disso são as tabelas </w:t>
+      </w:r>
       <w:r>
         <w:rPr>
           <w:b/>
@@ -1968,14 +1742,12 @@
         </w:rPr>
         <w:t>CPVsContratos</w:t>
       </w:r>
-      <w:proofErr w:type="spellEnd"/>
       <w:r>
         <w:rPr>
           <w:lang w:val="pt-BR"/>
         </w:rPr>
         <w:t xml:space="preserve">, </w:t>
       </w:r>
-      <w:proofErr w:type="spellStart"/>
       <w:r>
         <w:rPr>
           <w:b/>
@@ -1984,14 +1756,12 @@
         </w:rPr>
         <w:t>ClassificacoesContratos</w:t>
       </w:r>
-      <w:proofErr w:type="spellEnd"/>
       <w:r>
         <w:rPr>
           <w:lang w:val="pt-BR"/>
         </w:rPr>
         <w:t xml:space="preserve">, </w:t>
       </w:r>
-      <w:proofErr w:type="spellStart"/>
       <w:r>
         <w:rPr>
           <w:b/>
@@ -2000,14 +1770,12 @@
         </w:rPr>
         <w:t>Fundamentacoes</w:t>
       </w:r>
-      <w:proofErr w:type="spellEnd"/>
       <w:r>
         <w:rPr>
           <w:lang w:val="pt-BR"/>
         </w:rPr>
         <w:t xml:space="preserve">, </w:t>
       </w:r>
-      <w:proofErr w:type="spellStart"/>
       <w:r>
         <w:rPr>
           <w:b/>
@@ -2016,14 +1784,12 @@
         </w:rPr>
         <w:t>LocaisDeExecucao</w:t>
       </w:r>
-      <w:proofErr w:type="spellEnd"/>
       <w:r>
         <w:rPr>
           <w:lang w:val="pt-BR"/>
         </w:rPr>
         <w:t xml:space="preserve"> e </w:t>
       </w:r>
-      <w:proofErr w:type="spellStart"/>
       <w:r>
         <w:rPr>
           <w:b/>
@@ -2032,7 +1798,6 @@
         </w:rPr>
         <w:t>Adjudicatarios</w:t>
       </w:r>
-      <w:proofErr w:type="spellEnd"/>
       <w:r>
         <w:rPr>
           <w:lang w:val="pt-BR"/>
@@ -2109,7 +1874,6 @@
         </w:rPr>
         <w:t xml:space="preserve"> e </w:t>
       </w:r>
-      <w:proofErr w:type="spellStart"/>
       <w:r>
         <w:rPr>
           <w:b/>
@@ -2118,7 +1882,6 @@
         </w:rPr>
         <w:t>TiposProcedimentos</w:t>
       </w:r>
-      <w:proofErr w:type="spellEnd"/>
       <w:r>
         <w:rPr>
           <w:lang w:val="pt-BR"/>
@@ -2194,21 +1957,7 @@
         <w:rPr>
           <w:lang w:val="pt-BR"/>
         </w:rPr>
-        <w:t xml:space="preserve">, a situação é um pouco </w:t>
-      </w:r>
-      <w:proofErr w:type="gramStart"/>
-      <w:r>
-        <w:rPr>
-          <w:lang w:val="pt-BR"/>
-        </w:rPr>
-        <w:t>diferente</w:t>
-      </w:r>
-      <w:proofErr w:type="gramEnd"/>
-      <w:r>
-        <w:rPr>
-          <w:lang w:val="pt-BR"/>
-        </w:rPr>
-        <w:t xml:space="preserve">. Como apenas 30% dos contratos possuem essa descrição, decidimos manter essa informação fora da tabela </w:t>
+        <w:t xml:space="preserve">, a situação é um pouco diferente. Como apenas 30% dos contratos possuem essa descrição, decidimos manter essa informação fora da tabela </w:t>
       </w:r>
       <w:r>
         <w:rPr>
@@ -2435,111 +2184,55 @@
         </w:rPr>
         <w:t xml:space="preserve">. Para garantir a unicidade, a combinação da tupla </w:t>
       </w:r>
-      <w:proofErr w:type="spellStart"/>
       <w:r>
         <w:rPr>
           <w:b/>
           <w:bCs/>
           <w:lang w:val="pt-BR"/>
         </w:rPr>
-        <w:t>idPais</w:t>
-      </w:r>
-      <w:proofErr w:type="spellEnd"/>
+        <w:t>idPais, distrito</w:t>
+      </w:r>
+      <w:r>
+        <w:rPr>
+          <w:lang w:val="pt-BR"/>
+        </w:rPr>
+        <w:t xml:space="preserve"> ou </w:t>
+      </w:r>
       <w:r>
         <w:rPr>
           <w:b/>
           <w:bCs/>
           <w:lang w:val="pt-BR"/>
         </w:rPr>
-        <w:t>, distrito</w:t>
-      </w:r>
-      <w:r>
-        <w:rPr>
-          <w:lang w:val="pt-BR"/>
-        </w:rPr>
-        <w:t xml:space="preserve"> ou </w:t>
-      </w:r>
-      <w:proofErr w:type="spellStart"/>
+        <w:t>idDistrito, município</w:t>
+      </w:r>
+      <w:r>
+        <w:rPr>
+          <w:lang w:val="pt-BR"/>
+        </w:rPr>
+        <w:t xml:space="preserve"> é usada, o que assegura que não haja repetições, pois o </w:t>
+      </w:r>
       <w:r>
         <w:rPr>
           <w:b/>
           <w:bCs/>
           <w:lang w:val="pt-BR"/>
         </w:rPr>
-        <w:t>idDistrito</w:t>
-      </w:r>
-      <w:proofErr w:type="spellEnd"/>
+        <w:t xml:space="preserve">(idDistrito, NULL) </w:t>
+      </w:r>
+      <w:r>
+        <w:rPr>
+          <w:lang w:val="pt-BR"/>
+        </w:rPr>
+        <w:t xml:space="preserve">ou </w:t>
+      </w:r>
       <w:r>
         <w:rPr>
           <w:b/>
           <w:bCs/>
           <w:lang w:val="pt-BR"/>
         </w:rPr>
-        <w:t>, município</w:t>
-      </w:r>
-      <w:r>
-        <w:rPr>
-          <w:lang w:val="pt-BR"/>
-        </w:rPr>
-        <w:t xml:space="preserve"> é usada, o que assegura que não haja repetições, pois o </w:t>
-      </w:r>
-      <w:r>
-        <w:rPr>
-          <w:b/>
-          <w:bCs/>
-          <w:lang w:val="pt-BR"/>
-        </w:rPr>
-        <w:t>(</w:t>
-      </w:r>
-      <w:proofErr w:type="spellStart"/>
-      <w:r>
-        <w:rPr>
-          <w:b/>
-          <w:bCs/>
-          <w:lang w:val="pt-BR"/>
-        </w:rPr>
-        <w:t>idDistrito</w:t>
-      </w:r>
-      <w:proofErr w:type="spellEnd"/>
-      <w:r>
-        <w:rPr>
-          <w:b/>
-          <w:bCs/>
-          <w:lang w:val="pt-BR"/>
-        </w:rPr>
-        <w:t xml:space="preserve">, NULL) </w:t>
-      </w:r>
-      <w:r>
-        <w:rPr>
-          <w:lang w:val="pt-BR"/>
-        </w:rPr>
-        <w:t xml:space="preserve">ou </w:t>
-      </w:r>
-      <w:r>
-        <w:rPr>
-          <w:b/>
-          <w:bCs/>
-          <w:lang w:val="pt-BR"/>
-        </w:rPr>
-        <w:t>(</w:t>
-      </w:r>
-      <w:proofErr w:type="spellStart"/>
-      <w:r>
-        <w:rPr>
-          <w:b/>
-          <w:bCs/>
-          <w:lang w:val="pt-BR"/>
-        </w:rPr>
-        <w:t>idPais</w:t>
-      </w:r>
-      <w:proofErr w:type="spellEnd"/>
-      <w:r>
-        <w:rPr>
-          <w:b/>
-          <w:bCs/>
-          <w:lang w:val="pt-BR"/>
-        </w:rPr>
-        <w:t>, NULL)</w:t>
+        <w:t>(idPais, NULL)</w:t>
       </w:r>
       <w:r>
         <w:rPr>
@@ -2573,21 +2266,7 @@
         <w:rPr>
           <w:lang w:val="pt-BR"/>
         </w:rPr>
-        <w:t xml:space="preserve">Além disso, optamos por diferenciar os nomes dos atributos em cada tabela para que possamos utilizar o natural </w:t>
-      </w:r>
-      <w:proofErr w:type="spellStart"/>
-      <w:r>
-        <w:rPr>
-          <w:lang w:val="pt-BR"/>
-        </w:rPr>
-        <w:t>join</w:t>
-      </w:r>
-      <w:proofErr w:type="spellEnd"/>
-      <w:r>
-        <w:rPr>
-          <w:lang w:val="pt-BR"/>
-        </w:rPr>
-        <w:t xml:space="preserve"> de forma mais intuitiva nas queries, melhorando a legibilidade e facilitando a identificação da tabela a que cada atributo pertence.</w:t>
+        <w:t>Além disso, optamos por diferenciar os nomes dos atributos em cada tabela para que possamos utilizar o natural join de forma mais intuitiva nas queries, melhorando a legibilidade e facilitando a identificação da tabela a que cada atributo pertence.</w:t>
       </w:r>
     </w:p>
     <w:p>
@@ -2747,21 +2426,7 @@
           <w:lang w:val="pt-BR"/>
         </w:rPr>
         <w:lastRenderedPageBreak/>
-        <w:t>Tabelas Associativas: Foram criadas tabelas associativas como CPVsContratos, ClassificacoesContratos, Fundamentacoes, LocaisDeExecucao, e </w:t>
-      </w:r>
-      <w:proofErr w:type="spellStart"/>
-      <w:r>
-        <w:rPr>
-          <w:lang w:val="pt-BR"/>
-        </w:rPr>
-        <w:t>Adjudicatarios</w:t>
-      </w:r>
-      <w:proofErr w:type="spellEnd"/>
-      <w:r>
-        <w:rPr>
-          <w:lang w:val="pt-BR"/>
-        </w:rPr>
-        <w:t> para representar as relações muitos-para-muitos entre contratos e outras entidades. Essa abordagem assegura que a tabela principal (por exemplo, Contratos) não armazene dados redundantes que dependam apenas de parte da chave primária, eliminando dependências parciais.</w:t>
+        <w:t>Tabelas Associativas: Foram criadas tabelas associativas como CPVsContratos, ClassificacoesContratos, Fundamentacoes, LocaisDeExecucao, e Adjudicatarios para representar as relações muitos-para-muitos entre contratos e outras entidades. Essa abordagem assegura que a tabela principal (por exemplo, Contratos) não armazene dados redundantes que dependam apenas de parte da chave primária, eliminando dependências parciais.</w:t>
       </w:r>
     </w:p>
     <w:p>
@@ -2830,21 +2495,7 @@
         <w:rPr>
           <w:lang w:val="pt-BR"/>
         </w:rPr>
-        <w:t>Descrição e Código CPV: A separação entre o Código CPV e a Descrição CPV garante que não haja dependências transitivas dentro da tabela </w:t>
-      </w:r>
-      <w:proofErr w:type="spellStart"/>
-      <w:r>
-        <w:rPr>
-          <w:lang w:val="pt-BR"/>
-        </w:rPr>
-        <w:t>CPVs</w:t>
-      </w:r>
-      <w:proofErr w:type="spellEnd"/>
-      <w:r>
-        <w:rPr>
-          <w:lang w:val="pt-BR"/>
-        </w:rPr>
-        <w:t>. Ambos os atributos dependem diretamente da chave primária, evitando dependências entre atributos não chave.</w:t>
+        <w:t>Descrição e Código CPV: A separação entre o Código CPV e a Descrição CPV garante que não haja dependências transitivas dentro da tabela CPVs. Ambos os atributos dependem diretamente da chave primária, evitando dependências entre atributos não chave.</w:t>
       </w:r>
     </w:p>
     <w:p>
@@ -2880,35 +2531,7 @@
         <w:rPr>
           <w:lang w:val="pt-BR"/>
         </w:rPr>
-        <w:t>Nomes Diferenciados nos Atributos: A escolha de nomes distintos para atributos em diferentes tabelas, como </w:t>
-      </w:r>
-      <w:proofErr w:type="spellStart"/>
-      <w:r>
-        <w:rPr>
-          <w:lang w:val="pt-BR"/>
-        </w:rPr>
-        <w:t>idPais</w:t>
-      </w:r>
-      <w:proofErr w:type="spellEnd"/>
-      <w:r>
-        <w:rPr>
-          <w:lang w:val="pt-BR"/>
-        </w:rPr>
-        <w:t> e </w:t>
-      </w:r>
-      <w:proofErr w:type="spellStart"/>
-      <w:r>
-        <w:rPr>
-          <w:lang w:val="pt-BR"/>
-        </w:rPr>
-        <w:t>idContrato</w:t>
-      </w:r>
-      <w:proofErr w:type="spellEnd"/>
-      <w:r>
-        <w:rPr>
-          <w:lang w:val="pt-BR"/>
-        </w:rPr>
-        <w:t>, ajuda a evitar ambiguidades e facilita a identificação de qual tabela um atributo pertence. Essa prática promove consultas mais precisas e evita dependências transitivas, pois cada tabela tem seus próprios atributos e chaves que são dependentes apenas da chave primária da tabela.</w:t>
+        <w:t>Nomes Diferenciados nos Atributos: A escolha de nomes distintos para atributos em diferentes tabelas, como idPais e idContrato, ajuda a evitar ambiguidades e facilita a identificação de qual tabela um atributo pertence. Essa prática promove consultas mais precisas e evita dependências transitivas, pois cada tabela tem seus próprios atributos e chaves que são dependentes apenas da chave primária da tabela.</w:t>
       </w:r>
     </w:p>
     <w:p>
@@ -3233,7 +2856,6 @@
         </w:rPr>
         <w:t xml:space="preserve">, </w:t>
       </w:r>
-      <w:proofErr w:type="spellStart"/>
       <w:r>
         <w:rPr>
           <w:b/>
@@ -3242,14 +2864,12 @@
         </w:rPr>
         <w:t>openpyxl</w:t>
       </w:r>
-      <w:proofErr w:type="spellEnd"/>
       <w:r>
         <w:rPr>
           <w:lang w:val="pt-BR"/>
         </w:rPr>
         <w:t xml:space="preserve"> e </w:t>
       </w:r>
-      <w:proofErr w:type="spellStart"/>
       <w:r>
         <w:rPr>
           <w:b/>
@@ -3258,7 +2878,6 @@
         </w:rPr>
         <w:t>re</w:t>
       </w:r>
-      <w:proofErr w:type="spellEnd"/>
       <w:r>
         <w:rPr>
           <w:lang w:val="pt-BR"/>
@@ -3293,7 +2912,6 @@
         </w:rPr>
         <w:t xml:space="preserve"> da disciplina. Para ler e manipular os dados deste arquivo, utilizamos a biblioteca </w:t>
       </w:r>
-      <w:proofErr w:type="spellStart"/>
       <w:r>
         <w:rPr>
           <w:b/>
@@ -3302,7 +2920,6 @@
         </w:rPr>
         <w:t>openpyxl</w:t>
       </w:r>
-      <w:proofErr w:type="spellEnd"/>
       <w:r>
         <w:rPr>
           <w:lang w:val="pt-BR"/>
@@ -3446,21 +3063,7 @@
         <w:rPr>
           <w:lang w:val="pt-BR"/>
         </w:rPr>
-        <w:t xml:space="preserve"> Antes de inserir qualquer dado, é realizada uma verificação para garantir que não exista registros duplicados. Para isso, foi criado um processo de checagem que verifica a existência de um determinado valor na tabela antes de adicionar o novo valor. Caso o dado já exista na tabela, o código pega o id correspondente a esse valor. Caso contrário, o valor </w:t>
-      </w:r>
-      <w:proofErr w:type="gramStart"/>
-      <w:r>
-        <w:rPr>
-          <w:lang w:val="pt-BR"/>
-        </w:rPr>
-        <w:t>é  inserido</w:t>
-      </w:r>
-      <w:proofErr w:type="gramEnd"/>
-      <w:r>
-        <w:rPr>
-          <w:lang w:val="pt-BR"/>
-        </w:rPr>
-        <w:t xml:space="preserve"> na tabela e o id gerado é recuperado. Esse processo é essencial para garantir a integridade dos dados e permitir a associação entre as tabelas utilizando o id obtido.</w:t>
+        <w:t xml:space="preserve"> Antes de inserir qualquer dado, é realizada uma verificação para garantir que não exista registros duplicados. Para isso, foi criado um processo de checagem que verifica a existência de um determinado valor na tabela antes de adicionar o novo valor. Caso o dado já exista na tabela, o código pega o id correspondente a esse valor. Caso contrário, o valor é  inserido na tabela e o id gerado é recuperado. Esse processo é essencial para garantir a integridade dos dados e permitir a associação entre as tabelas utilizando o id obtido.</w:t>
       </w:r>
     </w:p>
     <w:p>
@@ -3474,21 +3077,7 @@
         <w:rPr>
           <w:lang w:val="pt-BR"/>
         </w:rPr>
-        <w:t xml:space="preserve">Por exemplo, formos verificar a existência de um tipo de contrato antes de inseri-lo na tabela </w:t>
-      </w:r>
-      <w:proofErr w:type="spellStart"/>
-      <w:r>
-        <w:rPr>
-          <w:lang w:val="pt-BR"/>
-        </w:rPr>
-        <w:t>TiposContratos</w:t>
-      </w:r>
-      <w:proofErr w:type="spellEnd"/>
-      <w:r>
-        <w:rPr>
-          <w:lang w:val="pt-BR"/>
-        </w:rPr>
-        <w:t>, utilizamos as seguintes funções:</w:t>
+        <w:t>Por exemplo, formos verificar a existência de um tipo de contrato antes de inseri-lo na tabela TiposContratos, utilizamos as seguintes funções:</w:t>
       </w:r>
       <w:r>
         <w:rPr>
@@ -3927,23 +3516,7 @@
           <w:bCs/>
           <w:lang w:val="pt-BR"/>
         </w:rPr>
-        <w:t xml:space="preserve">. Para isso criamos funções especificas para cada situação, com a mesma justificação do tópico anterior, </w:t>
-      </w:r>
-      <w:proofErr w:type="spellStart"/>
-      <w:r>
-        <w:rPr>
-          <w:bCs/>
-          <w:lang w:val="pt-BR"/>
-        </w:rPr>
-        <w:t>facilidar</w:t>
-      </w:r>
-      <w:proofErr w:type="spellEnd"/>
-      <w:r>
-        <w:rPr>
-          <w:bCs/>
-          <w:lang w:val="pt-BR"/>
-        </w:rPr>
-        <w:t xml:space="preserve"> a legibilidade e manutenção do código.</w:t>
+        <w:t>. Para isso criamos funções especificas para cada situação, com a mesma justificação do tópico anterior, facilidar a legibilidade e manutenção do código.</w:t>
       </w:r>
     </w:p>
     <w:p>
@@ -3974,23 +3547,7 @@
           <w:bCs/>
           <w:lang w:val="pt-BR"/>
         </w:rPr>
-        <w:t xml:space="preserve"> do contrato com um atributo pode ser a função </w:t>
-      </w:r>
-      <w:proofErr w:type="spellStart"/>
-      <w:r>
-        <w:rPr>
-          <w:bCs/>
-          <w:lang w:val="pt-BR"/>
-        </w:rPr>
-        <w:t>associate_contract_types</w:t>
-      </w:r>
-      <w:proofErr w:type="spellEnd"/>
-      <w:r>
-        <w:rPr>
-          <w:bCs/>
-          <w:lang w:val="pt-BR"/>
-        </w:rPr>
-        <w:t xml:space="preserve">. Esta função é responsável por associar o </w:t>
+        <w:t xml:space="preserve"> do contrato com um atributo pode ser a função associate_contract_types. Esta função é responsável por associar o </w:t>
       </w:r>
       <w:r>
         <w:rPr>
@@ -4013,25 +3570,8 @@
           <w:lang w:val="pt-BR"/>
         </w:rPr>
         <w:lastRenderedPageBreak/>
-        <w:t xml:space="preserve">contrato com o tipo de contrato correspondente. Ela chama uma função específica para processar os tipos de contrato (como a </w:t>
-      </w:r>
-      <w:proofErr w:type="spellStart"/>
-      <w:r>
-        <w:rPr>
-          <w:bCs/>
-          <w:lang w:val="pt-BR"/>
-        </w:rPr>
-        <w:t>process_contract_types</w:t>
-      </w:r>
-      <w:proofErr w:type="spellEnd"/>
-      <w:r>
-        <w:rPr>
-          <w:bCs/>
-          <w:lang w:val="pt-BR"/>
-        </w:rPr>
-        <w:t xml:space="preserve"> mostrada anteriormente) para garantir que o tipo seja adicionado à tabela </w:t>
-      </w:r>
-      <w:proofErr w:type="spellStart"/>
+        <w:t xml:space="preserve">contrato com o tipo de contrato correspondente. Ela chama uma função específica para processar os tipos de contrato (como a process_contract_types mostrada anteriormente) para garantir que o tipo seja adicionado à tabela </w:t>
+      </w:r>
       <w:r>
         <w:rPr>
           <w:b/>
@@ -4040,7 +3580,6 @@
         </w:rPr>
         <w:t>TiposContratos</w:t>
       </w:r>
-      <w:proofErr w:type="spellEnd"/>
       <w:r>
         <w:rPr>
           <w:bCs/>
@@ -4199,7 +3738,6 @@
         </w:rPr>
         <w:t xml:space="preserve">: Um dos casos mais complexo de povoamento foi o da tabela </w:t>
       </w:r>
-      <w:proofErr w:type="spellStart"/>
       <w:r>
         <w:rPr>
           <w:b/>
@@ -4208,7 +3746,6 @@
         </w:rPr>
         <w:t>LocaisDeExecucao</w:t>
       </w:r>
-      <w:proofErr w:type="spellEnd"/>
       <w:r>
         <w:rPr>
           <w:bCs/>
@@ -4365,7 +3902,6 @@
         </w:rPr>
         <w:t xml:space="preserve">, utilizamos a biblioteca </w:t>
       </w:r>
-      <w:proofErr w:type="spellStart"/>
       <w:r>
         <w:rPr>
           <w:b/>
@@ -4374,7 +3910,6 @@
         </w:rPr>
         <w:t>re</w:t>
       </w:r>
-      <w:proofErr w:type="spellEnd"/>
       <w:r>
         <w:rPr>
           <w:bCs/>
@@ -4720,9 +4255,15 @@
           <w:bCs/>
           <w:lang w:val="pt-BR"/>
         </w:rPr>
-        <w:t xml:space="preserve">8. Representação do atributo </w:t>
-      </w:r>
-      <w:proofErr w:type="spellStart"/>
+        <w:t>8. Representação do atributo ProcedimentoCentralizado</w:t>
+      </w:r>
+      <w:r>
+        <w:rPr>
+          <w:bCs/>
+          <w:lang w:val="pt-BR"/>
+        </w:rPr>
+        <w:t xml:space="preserve">: A única diferença em relação à representação dos dados fornecidos foi no atributo </w:t>
+      </w:r>
       <w:r>
         <w:rPr>
           <w:b/>
@@ -4731,30 +4272,27 @@
         </w:rPr>
         <w:t>ProcedimentoCentralizado</w:t>
       </w:r>
-      <w:proofErr w:type="spellEnd"/>
-      <w:r>
-        <w:rPr>
-          <w:bCs/>
-          <w:lang w:val="pt-BR"/>
-        </w:rPr>
-        <w:t xml:space="preserve">: A única diferença em relação à representação dos dados fornecidos foi no atributo </w:t>
-      </w:r>
-      <w:proofErr w:type="spellStart"/>
+      <w:r>
+        <w:rPr>
+          <w:bCs/>
+          <w:lang w:val="pt-BR"/>
+        </w:rPr>
+        <w:t xml:space="preserve">. Embora os valores para este atributo sejam </w:t>
+      </w:r>
       <w:r>
         <w:rPr>
           <w:b/>
           <w:bCs/>
           <w:lang w:val="pt-BR"/>
         </w:rPr>
-        <w:t>ProcedimentoCentralizado</w:t>
-      </w:r>
-      <w:proofErr w:type="spellEnd"/>
-      <w:r>
-        <w:rPr>
-          <w:bCs/>
-          <w:lang w:val="pt-BR"/>
-        </w:rPr>
-        <w:t xml:space="preserve">. Embora os valores para este atributo sejam </w:t>
+        <w:t>Sim</w:t>
+      </w:r>
+      <w:r>
+        <w:rPr>
+          <w:bCs/>
+          <w:lang w:val="pt-BR"/>
+        </w:rPr>
+        <w:t xml:space="preserve"> ou </w:t>
       </w:r>
       <w:r>
         <w:rPr>
@@ -4762,14 +4300,14 @@
           <w:bCs/>
           <w:lang w:val="pt-BR"/>
         </w:rPr>
-        <w:t>Sim</w:t>
-      </w:r>
-      <w:r>
-        <w:rPr>
-          <w:bCs/>
-          <w:lang w:val="pt-BR"/>
-        </w:rPr>
-        <w:t xml:space="preserve"> ou </w:t>
+        <w:t>Não</w:t>
+      </w:r>
+      <w:r>
+        <w:rPr>
+          <w:bCs/>
+          <w:lang w:val="pt-BR"/>
+        </w:rPr>
+        <w:t xml:space="preserve">, optamos por não foi possivel representa-lo como tipo </w:t>
       </w:r>
       <w:r>
         <w:rPr>
@@ -4777,63 +4315,14 @@
           <w:bCs/>
           <w:lang w:val="pt-BR"/>
         </w:rPr>
-        <w:t>Não</w:t>
-      </w:r>
-      <w:r>
-        <w:rPr>
-          <w:bCs/>
-          <w:lang w:val="pt-BR"/>
-        </w:rPr>
-        <w:t xml:space="preserve">, optamos por não foi </w:t>
-      </w:r>
-      <w:proofErr w:type="spellStart"/>
-      <w:r>
-        <w:rPr>
-          <w:bCs/>
-          <w:lang w:val="pt-BR"/>
-        </w:rPr>
-        <w:t>possivel</w:t>
-      </w:r>
-      <w:proofErr w:type="spellEnd"/>
-      <w:r>
-        <w:rPr>
-          <w:bCs/>
-          <w:lang w:val="pt-BR"/>
-        </w:rPr>
-        <w:t xml:space="preserve"> representa-lo como tipo </w:t>
-      </w:r>
-      <w:proofErr w:type="spellStart"/>
-      <w:r>
-        <w:rPr>
-          <w:b/>
-          <w:bCs/>
-          <w:lang w:val="pt-BR"/>
-        </w:rPr>
         <w:t>bool</w:t>
       </w:r>
-      <w:proofErr w:type="spellEnd"/>
-      <w:r>
-        <w:rPr>
-          <w:bCs/>
-          <w:lang w:val="pt-BR"/>
-        </w:rPr>
-        <w:t xml:space="preserve">, uma vez que o </w:t>
-      </w:r>
-      <w:proofErr w:type="spellStart"/>
-      <w:r>
-        <w:rPr>
-          <w:bCs/>
-          <w:lang w:val="pt-BR"/>
-        </w:rPr>
-        <w:t>SQLite</w:t>
-      </w:r>
-      <w:proofErr w:type="spellEnd"/>
-      <w:r>
-        <w:rPr>
-          <w:bCs/>
-          <w:lang w:val="pt-BR"/>
-        </w:rPr>
-        <w:t xml:space="preserve"> não oferece suporte nativo a esse tipo de dado </w:t>
+      <w:r>
+        <w:rPr>
+          <w:bCs/>
+          <w:lang w:val="pt-BR"/>
+        </w:rPr>
+        <w:t xml:space="preserve">, uma vez que o SQLite não oferece suporte nativo a esse tipo de dado </w:t>
       </w:r>
       <w:hyperlink r:id="rId35" w:anchor="boolean_datatype" w:tooltip="https://www.sqlite.org/datatype3.html#boolean_datatype" w:history="1">
         <w:r>
@@ -4852,7 +4341,6 @@
         </w:rPr>
         <w:t xml:space="preserve">. Em vez disso, decidimos representá-lo como um </w:t>
       </w:r>
-      <w:proofErr w:type="spellStart"/>
       <w:r>
         <w:rPr>
           <w:b/>
@@ -4861,7 +4349,6 @@
         </w:rPr>
         <w:t>integer</w:t>
       </w:r>
-      <w:proofErr w:type="spellEnd"/>
       <w:r>
         <w:rPr>
           <w:bCs/>
@@ -4882,15 +4369,7 @@
           <w:bCs/>
           <w:lang w:val="pt-BR"/>
         </w:rPr>
-        <w:t xml:space="preserve"> </w:t>
-      </w:r>
-      <w:proofErr w:type="gramStart"/>
-      <w:r>
-        <w:rPr>
-          <w:bCs/>
-          <w:lang w:val="pt-BR"/>
-        </w:rPr>
-        <w:t xml:space="preserve">para </w:t>
+        <w:t xml:space="preserve"> para </w:t>
       </w:r>
       <w:r>
         <w:rPr>
@@ -4900,7 +4379,6 @@
         </w:rPr>
         <w:t>Não</w:t>
       </w:r>
-      <w:proofErr w:type="gramEnd"/>
       <w:r>
         <w:rPr>
           <w:bCs/>
@@ -5019,17 +4497,8 @@
                 <w:b/>
                 <w:lang w:val="en"/>
               </w:rPr>
-              <w:t xml:space="preserve">Nome da </w:t>
+              <w:t>Nome da tabela</w:t>
             </w:r>
-            <w:proofErr w:type="spellStart"/>
-            <w:r>
-              <w:rPr>
-                <w:b/>
-                <w:lang w:val="en"/>
-              </w:rPr>
-              <w:t>tabela</w:t>
-            </w:r>
-            <w:proofErr w:type="spellEnd"/>
           </w:p>
         </w:tc>
         <w:tc>
@@ -5093,14 +4562,12 @@
                 <w:lang w:val="en"/>
               </w:rPr>
             </w:pPr>
-            <w:proofErr w:type="spellStart"/>
             <w:r>
               <w:rPr>
                 <w:lang w:val="en"/>
               </w:rPr>
               <w:t>Contratos</w:t>
             </w:r>
-            <w:proofErr w:type="spellEnd"/>
           </w:p>
         </w:tc>
         <w:tc>
@@ -5159,14 +4626,12 @@
                 <w:lang w:val="en"/>
               </w:rPr>
             </w:pPr>
-            <w:proofErr w:type="spellStart"/>
             <w:r>
               <w:rPr>
                 <w:lang w:val="en"/>
               </w:rPr>
               <w:t>Entidades</w:t>
             </w:r>
-            <w:proofErr w:type="spellEnd"/>
           </w:p>
         </w:tc>
         <w:tc>
@@ -5225,7 +4690,6 @@
                 <w:lang w:val="en"/>
               </w:rPr>
             </w:pPr>
-            <w:proofErr w:type="spellStart"/>
             <w:r>
               <w:rPr>
                 <w:lang w:val="en"/>
@@ -5233,7 +4697,6 @@
               <w:lastRenderedPageBreak/>
               <w:t>Adjudicatarios</w:t>
             </w:r>
-            <w:proofErr w:type="spellEnd"/>
           </w:p>
         </w:tc>
         <w:tc>
@@ -5356,14 +4819,12 @@
                 <w:lang w:val="en"/>
               </w:rPr>
             </w:pPr>
-            <w:proofErr w:type="spellStart"/>
             <w:r>
               <w:rPr>
                 <w:lang w:val="en"/>
               </w:rPr>
               <w:t>CPVContratos</w:t>
             </w:r>
-            <w:proofErr w:type="spellEnd"/>
           </w:p>
         </w:tc>
         <w:tc>
@@ -5422,14 +4883,12 @@
                 <w:lang w:val="en"/>
               </w:rPr>
             </w:pPr>
-            <w:proofErr w:type="spellStart"/>
             <w:r>
               <w:rPr>
                 <w:lang w:val="en"/>
               </w:rPr>
               <w:t>DescrAcordoQuadro</w:t>
             </w:r>
-            <w:proofErr w:type="spellEnd"/>
           </w:p>
         </w:tc>
         <w:tc>
@@ -5488,14 +4947,12 @@
                 <w:lang w:val="en"/>
               </w:rPr>
             </w:pPr>
-            <w:proofErr w:type="spellStart"/>
             <w:r>
               <w:rPr>
                 <w:lang w:val="en"/>
               </w:rPr>
               <w:t>AcordoQuadroContratos</w:t>
             </w:r>
-            <w:proofErr w:type="spellEnd"/>
           </w:p>
         </w:tc>
         <w:tc>
@@ -5554,14 +5011,12 @@
                 <w:lang w:val="en"/>
               </w:rPr>
             </w:pPr>
-            <w:proofErr w:type="spellStart"/>
             <w:r>
               <w:rPr>
                 <w:lang w:val="en"/>
               </w:rPr>
               <w:t>TiposContratos</w:t>
             </w:r>
-            <w:proofErr w:type="spellEnd"/>
           </w:p>
         </w:tc>
         <w:tc>
@@ -5620,14 +5075,12 @@
                 <w:lang w:val="en"/>
               </w:rPr>
             </w:pPr>
-            <w:proofErr w:type="spellStart"/>
             <w:r>
               <w:rPr>
                 <w:lang w:val="en"/>
               </w:rPr>
               <w:t>ClassificacaoContratos</w:t>
             </w:r>
-            <w:proofErr w:type="spellEnd"/>
           </w:p>
         </w:tc>
         <w:tc>
@@ -5750,14 +5203,12 @@
                 <w:lang w:val="en"/>
               </w:rPr>
             </w:pPr>
-            <w:proofErr w:type="spellStart"/>
             <w:r>
               <w:rPr>
                 <w:lang w:val="en"/>
               </w:rPr>
               <w:t>Distritos</w:t>
             </w:r>
-            <w:proofErr w:type="spellEnd"/>
           </w:p>
         </w:tc>
         <w:tc>
@@ -5880,14 +5331,12 @@
                 <w:lang w:val="en"/>
               </w:rPr>
             </w:pPr>
-            <w:proofErr w:type="spellStart"/>
             <w:r>
               <w:rPr>
                 <w:lang w:val="en"/>
               </w:rPr>
               <w:t>LocaisDeExecucao</w:t>
             </w:r>
-            <w:proofErr w:type="spellEnd"/>
           </w:p>
         </w:tc>
         <w:tc>
@@ -5946,14 +5395,12 @@
                 <w:lang w:val="en"/>
               </w:rPr>
             </w:pPr>
-            <w:proofErr w:type="spellStart"/>
             <w:r>
               <w:rPr>
                 <w:lang w:val="en"/>
               </w:rPr>
               <w:t>TiposProcedimentos</w:t>
             </w:r>
-            <w:proofErr w:type="spellEnd"/>
           </w:p>
         </w:tc>
         <w:tc>
@@ -6013,7 +5460,6 @@
                 <w:lang w:val="en"/>
               </w:rPr>
             </w:pPr>
-            <w:proofErr w:type="spellStart"/>
             <w:r>
               <w:rPr>
                 <w:highlight w:val="yellow"/>
@@ -6021,7 +5467,6 @@
               </w:rPr>
               <w:t>Fundamentacoes</w:t>
             </w:r>
-            <w:proofErr w:type="spellEnd"/>
           </w:p>
         </w:tc>
         <w:tc>
@@ -6075,7 +5520,6 @@
                 <w:lang w:val="en"/>
               </w:rPr>
             </w:pPr>
-            <w:proofErr w:type="spellStart"/>
             <w:r>
               <w:rPr>
                 <w:highlight w:val="yellow"/>
@@ -6083,7 +5527,6 @@
               </w:rPr>
               <w:t>FundamentacaoContratos</w:t>
             </w:r>
-            <w:proofErr w:type="spellEnd"/>
           </w:p>
         </w:tc>
         <w:tc>
@@ -6793,221 +6236,19 @@
         <w:rPr>
           <w:lang w:val="pt-PT"/>
         </w:rPr>
-        <w:t>Q4.</w:t>
-      </w:r>
-      <w:r>
-        <w:rPr>
-          <w:lang w:val="pt-BR"/>
-        </w:rPr>
-        <w:t xml:space="preserve"> Qual é o valor total dos contratos?</w:t>
-      </w:r>
-    </w:p>
-    <w:p>
-      <w:pPr>
-        <w:jc w:val="both"/>
-        <w:rPr>
-          <w:lang w:val="pt-BR"/>
-        </w:rPr>
-      </w:pPr>
-      <w:r>
-        <w:rPr>
-          <w:lang w:val="pt-BR"/>
-        </w:rPr>
-        <w:t>Código SQL:</w:t>
-      </w:r>
-    </w:p>
-    <w:p>
-      <w:pPr>
-        <w:jc w:val="both"/>
-        <w:rPr>
-          <w:lang w:val="pt-BR"/>
-        </w:rPr>
-      </w:pPr>
-      <w:r>
-        <w:rPr>
-          <w:noProof/>
-          <w:lang w:val="pt-BR"/>
-        </w:rPr>
-        <mc:AlternateContent>
-          <mc:Choice Requires="wpg">
-            <w:drawing>
-              <wp:inline distT="0" distB="0" distL="0" distR="0" wp14:anchorId="23F1268D" wp14:editId="7560BFC5">
-                <wp:extent cx="3530600" cy="500042"/>
-                <wp:effectExtent l="0" t="0" r="0" b="0"/>
-                <wp:docPr id="20" name="Picture 1" descr="A close up of words&#10;&#10;Description automatically generated"/>
-                <wp:cNvGraphicFramePr>
-                  <a:graphicFrameLocks xmlns:a="http://schemas.openxmlformats.org/drawingml/2006/main" noChangeAspect="1"/>
-                </wp:cNvGraphicFramePr>
-                <a:graphic xmlns:a="http://schemas.openxmlformats.org/drawingml/2006/main">
-                  <a:graphicData uri="http://schemas.openxmlformats.org/drawingml/2006/picture">
-                    <pic:pic xmlns:pic="http://schemas.openxmlformats.org/drawingml/2006/picture">
-                      <pic:nvPicPr>
-                        <pic:cNvPr id="1132461892" name="Picture 1" descr="A close up of words&#10;&#10;Description automatically generated"/>
-                        <pic:cNvPicPr>
-                          <a:picLocks noChangeAspect="1"/>
-                        </pic:cNvPicPr>
-                      </pic:nvPicPr>
-                      <pic:blipFill>
-                        <a:blip r:embed="rId48"/>
-                        <a:stretch/>
-                      </pic:blipFill>
-                      <pic:spPr bwMode="auto">
-                        <a:xfrm>
-                          <a:off x="0" y="0"/>
-                          <a:ext cx="3555306" cy="503541"/>
-                        </a:xfrm>
-                        <a:prstGeom prst="rect">
-                          <a:avLst/>
-                        </a:prstGeom>
-                      </pic:spPr>
-                    </pic:pic>
-                  </a:graphicData>
-                </a:graphic>
-              </wp:inline>
-            </w:drawing>
-          </mc:Choice>
-          <mc:Fallback xmlns:a="http://schemas.openxmlformats.org/drawingml/2006/main">
-            <w:pict>
-              <v:shapetype id="_x0000_t75" coordsize="21600,21600" o:spt="75" o:preferrelative="t" path="m@4@5l@4@11@9@11@9@5xe" filled="f" stroked="f">
-                <v:stroke joinstyle="miter"/>
-                <v:formulas>
-                  <v:f eqn="if lineDrawn pixelLineWidth 0"/>
-                  <v:f eqn="sum @0 1 0"/>
-                  <v:f eqn="sum 0 0 @1"/>
-                  <v:f eqn="prod @2 1 2"/>
-                  <v:f eqn="prod @3 21600 pixelWidth"/>
-                  <v:f eqn="prod @3 21600 pixelHeight"/>
-                  <v:f eqn="sum @0 0 1"/>
-                  <v:f eqn="prod @6 1 2"/>
-                  <v:f eqn="prod @7 21600 pixelWidth"/>
-                  <v:f eqn="sum @8 21600 0"/>
-                  <v:f eqn="prod @7 21600 pixelHeight"/>
-                  <v:f eqn="sum @10 21600 0"/>
-                </v:formulas>
-                <v:path o:extrusionok="f" gradientshapeok="t" o:connecttype="rect"/>
-                <o:lock v:ext="edit" aspectratio="t"/>
-              </v:shapetype>
-              <v:shape id="_x0000_i19" o:spid="_x0000_s19" type="#_x0000_t75" style="width:278.00pt;height:39.37pt;mso-wrap-distance-left:0.00pt;mso-wrap-distance-top:0.00pt;mso-wrap-distance-right:0.00pt;mso-wrap-distance-bottom:0.00pt;z-index:1;" stroked="false">
-                <v:imagedata r:id="rId49" o:title=""/>
-                <o:lock v:ext="edit" rotation="t"/>
-              </v:shape>
-            </w:pict>
-          </mc:Fallback>
-        </mc:AlternateContent>
-      </w:r>
-    </w:p>
-    <w:p>
-      <w:pPr>
-        <w:jc w:val="both"/>
-        <w:rPr>
-          <w:lang w:val="pt-BR"/>
-        </w:rPr>
-      </w:pPr>
-      <w:r>
-        <w:rPr>
-          <w:lang w:val="pt-BR"/>
-        </w:rPr>
-        <w:t>Extrato do resultado:</w:t>
-      </w:r>
-    </w:p>
-    <w:p>
-      <w:pPr>
-        <w:jc w:val="both"/>
-        <w:rPr>
-          <w:lang w:val="pt-BR"/>
-        </w:rPr>
-      </w:pPr>
-      <w:r>
-        <w:rPr>
-          <w:noProof/>
-          <w:lang w:val="pt-BR"/>
-        </w:rPr>
-        <mc:AlternateContent>
-          <mc:Choice Requires="wpg">
-            <w:drawing>
-              <wp:inline distT="0" distB="0" distL="0" distR="0" wp14:anchorId="1BA9CC86" wp14:editId="5C17F024">
-                <wp:extent cx="1735667" cy="426304"/>
-                <wp:effectExtent l="0" t="0" r="0" b="0"/>
-                <wp:docPr id="21" name="Picture 1" descr="A close up of numbers&#10;&#10;Description automatically generated"/>
-                <wp:cNvGraphicFramePr>
-                  <a:graphicFrameLocks xmlns:a="http://schemas.openxmlformats.org/drawingml/2006/main" noChangeAspect="1"/>
-                </wp:cNvGraphicFramePr>
-                <a:graphic xmlns:a="http://schemas.openxmlformats.org/drawingml/2006/main">
-                  <a:graphicData uri="http://schemas.openxmlformats.org/drawingml/2006/picture">
-                    <pic:pic xmlns:pic="http://schemas.openxmlformats.org/drawingml/2006/picture">
-                      <pic:nvPicPr>
-                        <pic:cNvPr id="1833682931" name="Picture 1" descr="A close up of numbers&#10;&#10;Description automatically generated"/>
-                        <pic:cNvPicPr>
-                          <a:picLocks noChangeAspect="1"/>
-                        </pic:cNvPicPr>
-                      </pic:nvPicPr>
-                      <pic:blipFill>
-                        <a:blip r:embed="rId50"/>
-                        <a:stretch/>
-                      </pic:blipFill>
-                      <pic:spPr bwMode="auto">
-                        <a:xfrm>
-                          <a:off x="0" y="0"/>
-                          <a:ext cx="1747549" cy="429222"/>
-                        </a:xfrm>
-                        <a:prstGeom prst="rect">
-                          <a:avLst/>
-                        </a:prstGeom>
-                      </pic:spPr>
-                    </pic:pic>
-                  </a:graphicData>
-                </a:graphic>
-              </wp:inline>
-            </w:drawing>
-          </mc:Choice>
-          <mc:Fallback xmlns:a="http://schemas.openxmlformats.org/drawingml/2006/main">
-            <w:pict>
-              <v:shapetype id="_x0000_t75" coordsize="21600,21600" o:spt="75" o:preferrelative="t" path="m@4@5l@4@11@9@11@9@5xe" filled="f" stroked="f">
-                <v:stroke joinstyle="miter"/>
-                <v:formulas>
-                  <v:f eqn="if lineDrawn pixelLineWidth 0"/>
-                  <v:f eqn="sum @0 1 0"/>
-                  <v:f eqn="sum 0 0 @1"/>
-                  <v:f eqn="prod @2 1 2"/>
-                  <v:f eqn="prod @3 21600 pixelWidth"/>
-                  <v:f eqn="prod @3 21600 pixelHeight"/>
-                  <v:f eqn="sum @0 0 1"/>
-                  <v:f eqn="prod @6 1 2"/>
-                  <v:f eqn="prod @7 21600 pixelWidth"/>
-                  <v:f eqn="sum @8 21600 0"/>
-                  <v:f eqn="prod @7 21600 pixelHeight"/>
-                  <v:f eqn="sum @10 21600 0"/>
-                </v:formulas>
-                <v:path o:extrusionok="f" gradientshapeok="t" o:connecttype="rect"/>
-                <o:lock v:ext="edit" aspectratio="t"/>
-              </v:shapetype>
-              <v:shape id="_x0000_i20" o:spid="_x0000_s20" type="#_x0000_t75" style="width:136.67pt;height:33.57pt;mso-wrap-distance-left:0.00pt;mso-wrap-distance-top:0.00pt;mso-wrap-distance-right:0.00pt;mso-wrap-distance-bottom:0.00pt;z-index:1;" stroked="false">
-                <v:imagedata r:id="rId51" o:title=""/>
-                <o:lock v:ext="edit" rotation="t"/>
-              </v:shape>
-            </w:pict>
-          </mc:Fallback>
-        </mc:AlternateContent>
-      </w:r>
-    </w:p>
-    <w:p>
-      <w:pPr>
-        <w:jc w:val="both"/>
-        <w:rPr>
-          <w:lang w:val="pt-BR"/>
-        </w:rPr>
-      </w:pPr>
-      <w:r>
-        <w:rPr>
-          <w:lang w:val="pt-PT"/>
-        </w:rPr>
         <w:t>Q</w:t>
       </w:r>
       <w:r>
         <w:rPr>
           <w:lang w:val="pt-BR"/>
         </w:rPr>
-        <w:t xml:space="preserve">5.Qual é o </w:t>
+        <w:t>4</w:t>
+      </w:r>
+      <w:r>
+        <w:rPr>
+          <w:lang w:val="pt-BR"/>
+        </w:rPr>
+        <w:t xml:space="preserve">.Qual é o </w:t>
       </w:r>
       <w:r>
         <w:rPr>
@@ -7080,7 +6321,7 @@
                         </pic:cNvPicPr>
                       </pic:nvPicPr>
                       <pic:blipFill>
-                        <a:blip r:embed="rId52"/>
+                        <a:blip r:embed="rId48"/>
                         <a:stretch/>
                       </pic:blipFill>
                       <pic:spPr bwMode="auto">
@@ -7154,7 +6395,6 @@
           <w:noProof/>
           <w:lang w:val="pt-BR"/>
         </w:rPr>
-        <w:lastRenderedPageBreak/>
         <mc:AlternateContent>
           <mc:Choice Requires="wpg">
             <w:drawing>
@@ -7234,7 +6474,19 @@
         <w:rPr>
           <w:lang w:val="pt-BR"/>
         </w:rPr>
-        <w:t>Q6. Quais são os adjudicatários que começam com a letra ‘M’?</w:t>
+        <w:t>Q</w:t>
+      </w:r>
+      <w:r>
+        <w:rPr>
+          <w:lang w:val="pt-BR"/>
+        </w:rPr>
+        <w:t>5</w:t>
+      </w:r>
+      <w:r>
+        <w:rPr>
+          <w:lang w:val="pt-BR"/>
+        </w:rPr>
+        <w:t>. Quais são os adjudicatários que começam com a letra ‘M’?</w:t>
       </w:r>
     </w:p>
     <w:p>
@@ -7263,6 +6515,7 @@
           <w:noProof/>
           <w:lang w:val="pt-BR"/>
         </w:rPr>
+        <w:lastRenderedPageBreak/>
         <mc:AlternateContent>
           <mc:Choice Requires="wpg">
             <w:drawing>
@@ -7462,8 +6715,31 @@
         <w:rPr>
           <w:lang w:val="pt-BR"/>
         </w:rPr>
-        <w:lastRenderedPageBreak/>
-        <w:t>Q7. Qual é a quantidade de contratos em cada tipo diferente de procedimento?</w:t>
+        <w:t>Q</w:t>
+      </w:r>
+      <w:r>
+        <w:rPr>
+          <w:lang w:val="pt-BR"/>
+        </w:rPr>
+        <w:t>6</w:t>
+      </w:r>
+      <w:r>
+        <w:rPr>
+          <w:lang w:val="pt-BR"/>
+        </w:rPr>
+        <w:t xml:space="preserve">. Qual é </w:t>
+      </w:r>
+      <w:r>
+        <w:rPr>
+          <w:lang w:val="pt-BR"/>
+        </w:rPr>
+        <w:t>o número</w:t>
+      </w:r>
+      <w:r>
+        <w:rPr>
+          <w:lang w:val="pt-BR"/>
+        </w:rPr>
+        <w:t xml:space="preserve"> de contratos em cada tipo diferente de procedimento?</w:t>
       </w:r>
     </w:p>
     <w:p>
@@ -7586,6 +6862,7 @@
           <w:noProof/>
           <w:lang w:val="pt-PT"/>
         </w:rPr>
+        <w:lastRenderedPageBreak/>
         <mc:AlternateContent>
           <mc:Choice Requires="wpg">
             <w:drawing>
@@ -7665,7 +6942,19 @@
         <w:rPr>
           <w:lang w:val="pt-BR"/>
         </w:rPr>
-        <w:t>Q8. Qual o nome do adjudicatário que tem o maior número de contratos realizados?</w:t>
+        <w:t>Q</w:t>
+      </w:r>
+      <w:r>
+        <w:rPr>
+          <w:lang w:val="pt-BR"/>
+        </w:rPr>
+        <w:t>7</w:t>
+      </w:r>
+      <w:r>
+        <w:rPr>
+          <w:lang w:val="pt-BR"/>
+        </w:rPr>
+        <w:t>. Qual o nome do adjudicatário que tem o maior número de contratos realizados?</w:t>
       </w:r>
     </w:p>
     <w:p>
@@ -7873,7 +7162,13 @@
         <w:rPr>
           <w:lang w:val="pt-BR"/>
         </w:rPr>
-        <w:t>9. Qual</w:t>
+        <w:t>8</w:t>
+      </w:r>
+      <w:r>
+        <w:rPr>
+          <w:lang w:val="pt-BR"/>
+        </w:rPr>
+        <w:t>. Qual</w:t>
       </w:r>
       <w:r>
         <w:rPr>
@@ -7908,7 +7203,6 @@
           <w:noProof/>
           <w:lang w:val="pt-BR"/>
         </w:rPr>
-        <w:lastRenderedPageBreak/>
         <mc:AlternateContent>
           <mc:Choice Requires="wpg">
             <w:drawing>
@@ -8003,6 +7297,7 @@
           <w:noProof/>
           <w:lang w:val="pt-BR"/>
         </w:rPr>
+        <w:lastRenderedPageBreak/>
         <mc:AlternateContent>
           <mc:Choice Requires="wpg">
             <w:drawing>
@@ -8073,25 +7368,34 @@
     </w:p>
     <w:p>
       <w:pPr>
-        <w:jc w:val="both"/>
-        <w:rPr>
-          <w:lang w:val="pt-BR"/>
-        </w:rPr>
-      </w:pPr>
-      <w:r>
-        <w:rPr>
-          <w:lang w:val="pt-BR"/>
-        </w:rPr>
-        <w:t xml:space="preserve">Q10. Quais municípios cadastrados não possuem contratos que sejam procedimentos centralizados, ordene os </w:t>
-      </w:r>
-      <w:proofErr w:type="spellStart"/>
-      <w:r>
-        <w:rPr>
-          <w:lang w:val="pt-BR"/>
-        </w:rPr>
-        <w:t>municipios</w:t>
-      </w:r>
-      <w:proofErr w:type="spellEnd"/>
+        <w:rPr>
+          <w:lang w:val="pt-BR"/>
+        </w:rPr>
+      </w:pPr>
+      <w:r>
+        <w:rPr>
+          <w:lang w:val="pt-BR"/>
+        </w:rPr>
+        <w:t>Q</w:t>
+      </w:r>
+      <w:r>
+        <w:rPr>
+          <w:lang w:val="pt-BR"/>
+        </w:rPr>
+        <w:t>9</w:t>
+      </w:r>
+      <w:r>
+        <w:rPr>
+          <w:lang w:val="pt-BR"/>
+        </w:rPr>
+        <w:t xml:space="preserve">. Quais municípios cadastrados não possuem contratos que sejam procedimentos centralizados, ordene os </w:t>
+      </w:r>
+      <w:r>
+        <w:rPr>
+          <w:lang w:val="pt-BR"/>
+        </w:rPr>
+        <w:t>municípios</w:t>
+      </w:r>
       <w:r>
         <w:rPr>
           <w:lang w:val="pt-BR"/>
@@ -8305,7 +7609,19 @@
         <w:rPr>
           <w:lang w:val="pt-PT"/>
         </w:rPr>
-        <w:t xml:space="preserve">Q11. </w:t>
+        <w:t>Q1</w:t>
+      </w:r>
+      <w:r>
+        <w:rPr>
+          <w:lang w:val="pt-PT"/>
+        </w:rPr>
+        <w:t>0</w:t>
+      </w:r>
+      <w:r>
+        <w:rPr>
+          <w:lang w:val="pt-PT"/>
+        </w:rPr>
+        <w:t xml:space="preserve">. </w:t>
       </w:r>
       <w:r>
         <w:rPr>
@@ -8337,14 +7653,12 @@
         </w:rPr>
         <w:t xml:space="preserve"> 5 contratos, e quais são </w:t>
       </w:r>
-      <w:proofErr w:type="spellStart"/>
       <w:r>
         <w:rPr>
           <w:lang w:val="pt-BR"/>
         </w:rPr>
         <w:t>objectos</w:t>
       </w:r>
-      <w:proofErr w:type="spellEnd"/>
       <w:r>
         <w:rPr>
           <w:lang w:val="pt-BR"/>
@@ -8592,7 +7906,19 @@
         <w:rPr>
           <w:lang w:val="pt-PT"/>
         </w:rPr>
-        <w:t xml:space="preserve">Q12. </w:t>
+        <w:t>Q1</w:t>
+      </w:r>
+      <w:r>
+        <w:rPr>
+          <w:lang w:val="pt-PT"/>
+        </w:rPr>
+        <w:t>1</w:t>
+      </w:r>
+      <w:r>
+        <w:rPr>
+          <w:lang w:val="pt-PT"/>
+        </w:rPr>
+        <w:t xml:space="preserve">. </w:t>
       </w:r>
       <w:r>
         <w:rPr>
@@ -8622,75 +7948,43 @@
       </w:pPr>
       <w:r>
         <w:rPr>
-          <w:noProof/>
-          <w:lang w:val="pt-BR"/>
-        </w:rPr>
-        <mc:AlternateContent>
-          <mc:Choice Requires="wpg">
-            <w:drawing>
-              <wp:inline distT="0" distB="0" distL="0" distR="0" wp14:anchorId="7E6B9E77" wp14:editId="01AB384A">
-                <wp:extent cx="4363059" cy="3019846"/>
-                <wp:effectExtent l="0" t="0" r="0" b="0"/>
-                <wp:docPr id="36" name="Imagem 1" descr="Texto&#10;&#10;Descrição gerada automaticamente"/>
-                <wp:cNvGraphicFramePr>
-                  <a:graphicFrameLocks xmlns:a="http://schemas.openxmlformats.org/drawingml/2006/main" noChangeAspect="1"/>
-                </wp:cNvGraphicFramePr>
-                <a:graphic xmlns:a="http://schemas.openxmlformats.org/drawingml/2006/main">
-                  <a:graphicData uri="http://schemas.openxmlformats.org/drawingml/2006/picture">
-                    <pic:pic xmlns:pic="http://schemas.openxmlformats.org/drawingml/2006/picture">
-                      <pic:nvPicPr>
-                        <pic:cNvPr id="698763982" name="Imagem 1" descr="Texto&#10;&#10;Descrição gerada automaticamente"/>
-                        <pic:cNvPicPr>
-                          <a:picLocks noChangeAspect="1"/>
-                        </pic:cNvPicPr>
-                      </pic:nvPicPr>
-                      <pic:blipFill>
-                        <a:blip r:embed="rId80"/>
-                        <a:stretch/>
-                      </pic:blipFill>
-                      <pic:spPr bwMode="auto">
-                        <a:xfrm>
-                          <a:off x="0" y="0"/>
-                          <a:ext cx="4363059" cy="3019846"/>
-                        </a:xfrm>
-                        <a:prstGeom prst="rect">
-                          <a:avLst/>
-                        </a:prstGeom>
-                      </pic:spPr>
-                    </pic:pic>
-                  </a:graphicData>
-                </a:graphic>
-              </wp:inline>
-            </w:drawing>
-          </mc:Choice>
-          <mc:Fallback xmlns:a="http://schemas.openxmlformats.org/drawingml/2006/main">
-            <w:pict>
-              <v:shapetype id="_x0000_t75" coordsize="21600,21600" o:spt="75" o:preferrelative="t" path="m@4@5l@4@11@9@11@9@5xe" filled="f" stroked="f">
-                <v:stroke joinstyle="miter"/>
-                <v:formulas>
-                  <v:f eqn="if lineDrawn pixelLineWidth 0"/>
-                  <v:f eqn="sum @0 1 0"/>
-                  <v:f eqn="sum 0 0 @1"/>
-                  <v:f eqn="prod @2 1 2"/>
-                  <v:f eqn="prod @3 21600 pixelWidth"/>
-                  <v:f eqn="prod @3 21600 pixelHeight"/>
-                  <v:f eqn="sum @0 0 1"/>
-                  <v:f eqn="prod @6 1 2"/>
-                  <v:f eqn="prod @7 21600 pixelWidth"/>
-                  <v:f eqn="sum @8 21600 0"/>
-                  <v:f eqn="prod @7 21600 pixelHeight"/>
-                  <v:f eqn="sum @10 21600 0"/>
-                </v:formulas>
-                <v:path o:extrusionok="f" gradientshapeok="t" o:connecttype="rect"/>
-                <o:lock v:ext="edit" aspectratio="t"/>
-              </v:shapetype>
-              <v:shape id="_x0000_i35" o:spid="_x0000_s35" type="#_x0000_t75" style="width:343.55pt;height:237.78pt;mso-wrap-distance-left:0.00pt;mso-wrap-distance-top:0.00pt;mso-wrap-distance-right:0.00pt;mso-wrap-distance-bottom:0.00pt;z-index:1;" stroked="false">
-                <v:imagedata r:id="rId81" o:title=""/>
-                <o:lock v:ext="edit" rotation="t"/>
-              </v:shape>
-            </w:pict>
-          </mc:Fallback>
-        </mc:AlternateContent>
+          <w:lang w:val="pt-BR"/>
+        </w:rPr>
+        <w:drawing>
+          <wp:inline distT="0" distB="0" distL="0" distR="0" wp14:anchorId="05F8EE1E" wp14:editId="39D3A5FA">
+            <wp:extent cx="4001058" cy="3191320"/>
+            <wp:effectExtent l="0" t="0" r="0" b="9525"/>
+            <wp:docPr id="1198643257" name="Imagem 1"/>
+            <wp:cNvGraphicFramePr>
+              <a:graphicFrameLocks xmlns:a="http://schemas.openxmlformats.org/drawingml/2006/main" noChangeAspect="1"/>
+            </wp:cNvGraphicFramePr>
+            <a:graphic xmlns:a="http://schemas.openxmlformats.org/drawingml/2006/main">
+              <a:graphicData uri="http://schemas.openxmlformats.org/drawingml/2006/picture">
+                <pic:pic xmlns:pic="http://schemas.openxmlformats.org/drawingml/2006/picture">
+                  <pic:nvPicPr>
+                    <pic:cNvPr id="1198643257" name=""/>
+                    <pic:cNvPicPr/>
+                  </pic:nvPicPr>
+                  <pic:blipFill>
+                    <a:blip r:embed="rId80"/>
+                    <a:stretch>
+                      <a:fillRect/>
+                    </a:stretch>
+                  </pic:blipFill>
+                  <pic:spPr>
+                    <a:xfrm>
+                      <a:off x="0" y="0"/>
+                      <a:ext cx="4001058" cy="3191320"/>
+                    </a:xfrm>
+                    <a:prstGeom prst="rect">
+                      <a:avLst/>
+                    </a:prstGeom>
+                  </pic:spPr>
+                </pic:pic>
+              </a:graphicData>
+            </a:graphic>
+          </wp:inline>
+        </w:drawing>
       </w:r>
     </w:p>
     <w:p>
@@ -8715,76 +8009,44 @@
       </w:pPr>
       <w:r>
         <w:rPr>
-          <w:noProof/>
           <w:lang w:val="pt-BR"/>
         </w:rPr>
         <w:lastRenderedPageBreak/>
-        <mc:AlternateContent>
-          <mc:Choice Requires="wpg">
-            <w:drawing>
-              <wp:inline distT="0" distB="0" distL="0" distR="0" wp14:anchorId="209B2881" wp14:editId="7B6DAA7D">
-                <wp:extent cx="1790700" cy="2345342"/>
-                <wp:effectExtent l="0" t="0" r="0" b="0"/>
-                <wp:docPr id="37" name="Imagem 1" descr="Tabela&#10;&#10;Descrição gerada automaticamente"/>
-                <wp:cNvGraphicFramePr>
-                  <a:graphicFrameLocks xmlns:a="http://schemas.openxmlformats.org/drawingml/2006/main" noChangeAspect="1"/>
-                </wp:cNvGraphicFramePr>
-                <a:graphic xmlns:a="http://schemas.openxmlformats.org/drawingml/2006/main">
-                  <a:graphicData uri="http://schemas.openxmlformats.org/drawingml/2006/picture">
-                    <pic:pic xmlns:pic="http://schemas.openxmlformats.org/drawingml/2006/picture">
-                      <pic:nvPicPr>
-                        <pic:cNvPr id="1953959977" name="Imagem 1" descr="Tabela&#10;&#10;Descrição gerada automaticamente"/>
-                        <pic:cNvPicPr>
-                          <a:picLocks noChangeAspect="1"/>
-                        </pic:cNvPicPr>
-                      </pic:nvPicPr>
-                      <pic:blipFill>
-                        <a:blip r:embed="rId82"/>
-                        <a:stretch/>
-                      </pic:blipFill>
-                      <pic:spPr bwMode="auto">
-                        <a:xfrm>
-                          <a:off x="0" y="0"/>
-                          <a:ext cx="1795805" cy="2352029"/>
-                        </a:xfrm>
-                        <a:prstGeom prst="rect">
-                          <a:avLst/>
-                        </a:prstGeom>
-                      </pic:spPr>
-                    </pic:pic>
-                  </a:graphicData>
-                </a:graphic>
-              </wp:inline>
-            </w:drawing>
-          </mc:Choice>
-          <mc:Fallback xmlns:a="http://schemas.openxmlformats.org/drawingml/2006/main">
-            <w:pict>
-              <v:shapetype id="_x0000_t75" coordsize="21600,21600" o:spt="75" o:preferrelative="t" path="m@4@5l@4@11@9@11@9@5xe" filled="f" stroked="f">
-                <v:stroke joinstyle="miter"/>
-                <v:formulas>
-                  <v:f eqn="if lineDrawn pixelLineWidth 0"/>
-                  <v:f eqn="sum @0 1 0"/>
-                  <v:f eqn="sum 0 0 @1"/>
-                  <v:f eqn="prod @2 1 2"/>
-                  <v:f eqn="prod @3 21600 pixelWidth"/>
-                  <v:f eqn="prod @3 21600 pixelHeight"/>
-                  <v:f eqn="sum @0 0 1"/>
-                  <v:f eqn="prod @6 1 2"/>
-                  <v:f eqn="prod @7 21600 pixelWidth"/>
-                  <v:f eqn="sum @8 21600 0"/>
-                  <v:f eqn="prod @7 21600 pixelHeight"/>
-                  <v:f eqn="sum @10 21600 0"/>
-                </v:formulas>
-                <v:path o:extrusionok="f" gradientshapeok="t" o:connecttype="rect"/>
-                <o:lock v:ext="edit" aspectratio="t"/>
-              </v:shapetype>
-              <v:shape id="_x0000_i36" o:spid="_x0000_s36" type="#_x0000_t75" style="width:141.00pt;height:184.67pt;mso-wrap-distance-left:0.00pt;mso-wrap-distance-top:0.00pt;mso-wrap-distance-right:0.00pt;mso-wrap-distance-bottom:0.00pt;z-index:1;" stroked="false">
-                <v:imagedata r:id="rId83" o:title=""/>
-                <o:lock v:ext="edit" rotation="t"/>
-              </v:shape>
-            </w:pict>
-          </mc:Fallback>
-        </mc:AlternateContent>
+        <w:drawing>
+          <wp:inline distT="0" distB="0" distL="0" distR="0" wp14:anchorId="2FDB5A2B" wp14:editId="7251941B">
+            <wp:extent cx="3880902" cy="3177540"/>
+            <wp:effectExtent l="0" t="0" r="5715" b="3810"/>
+            <wp:docPr id="549497666" name="Imagem 1"/>
+            <wp:cNvGraphicFramePr>
+              <a:graphicFrameLocks xmlns:a="http://schemas.openxmlformats.org/drawingml/2006/main" noChangeAspect="1"/>
+            </wp:cNvGraphicFramePr>
+            <a:graphic xmlns:a="http://schemas.openxmlformats.org/drawingml/2006/main">
+              <a:graphicData uri="http://schemas.openxmlformats.org/drawingml/2006/picture">
+                <pic:pic xmlns:pic="http://schemas.openxmlformats.org/drawingml/2006/picture">
+                  <pic:nvPicPr>
+                    <pic:cNvPr id="549497666" name=""/>
+                    <pic:cNvPicPr/>
+                  </pic:nvPicPr>
+                  <pic:blipFill>
+                    <a:blip r:embed="rId81"/>
+                    <a:stretch>
+                      <a:fillRect/>
+                    </a:stretch>
+                  </pic:blipFill>
+                  <pic:spPr>
+                    <a:xfrm>
+                      <a:off x="0" y="0"/>
+                      <a:ext cx="3883977" cy="3180058"/>
+                    </a:xfrm>
+                    <a:prstGeom prst="rect">
+                      <a:avLst/>
+                    </a:prstGeom>
+                  </pic:spPr>
+                </pic:pic>
+              </a:graphicData>
+            </a:graphic>
+          </wp:inline>
+        </w:drawing>
       </w:r>
     </w:p>
     <w:p>
@@ -8797,7 +8059,19 @@
         <w:rPr>
           <w:lang w:val="pt-BR"/>
         </w:rPr>
-        <w:t>Q13. Quais são os tipos de contrato que tiveram a data de celebração no dia 15/01/2024, com a contagem de contratos por município?</w:t>
+        <w:t>Q1</w:t>
+      </w:r>
+      <w:r>
+        <w:rPr>
+          <w:lang w:val="pt-BR"/>
+        </w:rPr>
+        <w:t>2</w:t>
+      </w:r>
+      <w:r>
+        <w:rPr>
+          <w:lang w:val="pt-BR"/>
+        </w:rPr>
+        <w:t>. Quais são os tipos de contrato que tiveram a data de celebração no dia 15/01/2024, com a contagem de contratos por município?</w:t>
       </w:r>
     </w:p>
     <w:p>
@@ -8845,7 +8119,7 @@
                         </pic:cNvPicPr>
                       </pic:nvPicPr>
                       <pic:blipFill>
-                        <a:blip r:embed="rId84"/>
+                        <a:blip r:embed="rId82"/>
                         <a:stretch/>
                       </pic:blipFill>
                       <pic:spPr bwMode="auto">
@@ -8917,6 +8191,7 @@
         <w:rPr>
           <w:noProof/>
         </w:rPr>
+        <w:lastRenderedPageBreak/>
         <mc:AlternateContent>
           <mc:Choice Requires="wpg">
             <w:drawing>
@@ -8994,79 +8269,26 @@
         <w:rPr>
           <w:lang w:val="pt-BR"/>
         </w:rPr>
-        <w:t xml:space="preserve">Q.14 </w:t>
-      </w:r>
-      <w:r>
-        <w:t xml:space="preserve">Qual é o valor </w:t>
-      </w:r>
-      <w:proofErr w:type="spellStart"/>
-      <w:r>
-        <w:t>médio</w:t>
-      </w:r>
-      <w:proofErr w:type="spellEnd"/>
-      <w:r>
-        <w:t xml:space="preserve"> dos </w:t>
-      </w:r>
-      <w:proofErr w:type="spellStart"/>
-      <w:r>
-        <w:t>contratos</w:t>
-      </w:r>
-      <w:proofErr w:type="spellEnd"/>
-      <w:r>
-        <w:t xml:space="preserve"> para </w:t>
-      </w:r>
-      <w:proofErr w:type="spellStart"/>
-      <w:r>
-        <w:t>cada</w:t>
-      </w:r>
-      <w:proofErr w:type="spellEnd"/>
-      <w:r>
+        <w:t>Q.1</w:t>
+      </w:r>
+      <w:r>
+        <w:rPr>
+          <w:lang w:val="pt-BR"/>
+        </w:rPr>
+        <w:t>3</w:t>
+      </w:r>
+      <w:r>
+        <w:rPr>
+          <w:lang w:val="pt-BR"/>
+        </w:rPr>
         <w:t xml:space="preserve"> </w:t>
       </w:r>
-      <w:proofErr w:type="spellStart"/>
-      <w:r>
-        <w:t>tipo</w:t>
-      </w:r>
-      <w:proofErr w:type="spellEnd"/>
-      <w:r>
-        <w:t xml:space="preserve"> de </w:t>
-      </w:r>
-      <w:proofErr w:type="spellStart"/>
-      <w:r>
-        <w:t>procedimento</w:t>
-      </w:r>
-      <w:proofErr w:type="spellEnd"/>
-      <w:r>
-        <w:t xml:space="preserve"> </w:t>
-      </w:r>
-      <w:proofErr w:type="spellStart"/>
-      <w:r>
-        <w:t>em</w:t>
-      </w:r>
-      <w:proofErr w:type="spellEnd"/>
-      <w:r>
-        <w:t xml:space="preserve"> </w:t>
-      </w:r>
-      <w:proofErr w:type="spellStart"/>
-      <w:r>
-        <w:t>cada</w:t>
-      </w:r>
-      <w:proofErr w:type="spellEnd"/>
-      <w:r>
-        <w:t xml:space="preserve"> </w:t>
-      </w:r>
-      <w:proofErr w:type="spellStart"/>
-      <w:r>
-        <w:t>distrito</w:t>
-      </w:r>
-      <w:proofErr w:type="spellEnd"/>
-      <w:r>
-        <w:t>?</w:t>
+      <w:r>
+        <w:t>Qual é o valor médio dos contratos para cada tipo de procedimento em cada distrito?</w:t>
       </w:r>
     </w:p>
     <w:p>
       <w:r>
-        <w:lastRenderedPageBreak/>
         <w:t>Código SQL:</w:t>
       </w:r>
     </w:p>
@@ -9176,6 +8398,7 @@
           <w:noProof/>
           <w:lang w:val="pt-BR"/>
         </w:rPr>
+        <w:lastRenderedPageBreak/>
         <mc:AlternateContent>
           <mc:Choice Requires="wpg">
             <w:drawing>
@@ -9254,7 +8477,19 @@
         <w:rPr>
           <w:lang w:val="pt-BR"/>
         </w:rPr>
-        <w:t xml:space="preserve">Q.15 </w:t>
+        <w:t>Q.1</w:t>
+      </w:r>
+      <w:r>
+        <w:rPr>
+          <w:lang w:val="pt-BR"/>
+        </w:rPr>
+        <w:t>4</w:t>
+      </w:r>
+      <w:r>
+        <w:rPr>
+          <w:lang w:val="pt-BR"/>
+        </w:rPr>
+        <w:t xml:space="preserve"> </w:t>
       </w:r>
       <w:r>
         <w:rPr>
@@ -9266,91 +8501,13 @@
         <w:rPr>
           <w:rFonts w:asciiTheme="majorHAnsi" w:hAnsiTheme="majorHAnsi"/>
         </w:rPr>
-        <w:t xml:space="preserve">a </w:t>
-      </w:r>
-      <w:proofErr w:type="spellStart"/>
+        <w:t>a fundamentação</w:t>
+      </w:r>
       <w:r>
         <w:rPr>
           <w:rFonts w:asciiTheme="majorHAnsi" w:hAnsiTheme="majorHAnsi"/>
         </w:rPr>
-        <w:t>fundamentação</w:t>
-      </w:r>
-      <w:proofErr w:type="spellEnd"/>
-      <w:r>
-        <w:rPr>
-          <w:rFonts w:asciiTheme="majorHAnsi" w:hAnsiTheme="majorHAnsi"/>
-        </w:rPr>
-        <w:t xml:space="preserve"> que </w:t>
-      </w:r>
-      <w:proofErr w:type="spellStart"/>
-      <w:r>
-        <w:rPr>
-          <w:rFonts w:asciiTheme="majorHAnsi" w:hAnsiTheme="majorHAnsi"/>
-        </w:rPr>
-        <w:t>mais</w:t>
-      </w:r>
-      <w:proofErr w:type="spellEnd"/>
-      <w:r>
-        <w:rPr>
-          <w:rFonts w:asciiTheme="majorHAnsi" w:hAnsiTheme="majorHAnsi"/>
-        </w:rPr>
-        <w:t xml:space="preserve"> </w:t>
-      </w:r>
-      <w:proofErr w:type="spellStart"/>
-      <w:r>
-        <w:rPr>
-          <w:rFonts w:asciiTheme="majorHAnsi" w:hAnsiTheme="majorHAnsi"/>
-        </w:rPr>
-        <w:t>aparece</w:t>
-      </w:r>
-      <w:proofErr w:type="spellEnd"/>
-      <w:r>
-        <w:rPr>
-          <w:rFonts w:asciiTheme="majorHAnsi" w:hAnsiTheme="majorHAnsi"/>
-        </w:rPr>
-        <w:t xml:space="preserve"> </w:t>
-      </w:r>
-      <w:proofErr w:type="spellStart"/>
-      <w:r>
-        <w:rPr>
-          <w:rFonts w:asciiTheme="majorHAnsi" w:hAnsiTheme="majorHAnsi"/>
-        </w:rPr>
-        <w:t>em</w:t>
-      </w:r>
-      <w:proofErr w:type="spellEnd"/>
-      <w:r>
-        <w:rPr>
-          <w:rFonts w:asciiTheme="majorHAnsi" w:hAnsiTheme="majorHAnsi"/>
-        </w:rPr>
-        <w:t xml:space="preserve"> </w:t>
-      </w:r>
-      <w:proofErr w:type="spellStart"/>
-      <w:r>
-        <w:rPr>
-          <w:rFonts w:asciiTheme="majorHAnsi" w:hAnsiTheme="majorHAnsi"/>
-        </w:rPr>
-        <w:t>cada</w:t>
-      </w:r>
-      <w:proofErr w:type="spellEnd"/>
-      <w:r>
-        <w:rPr>
-          <w:rFonts w:asciiTheme="majorHAnsi" w:hAnsiTheme="majorHAnsi"/>
-        </w:rPr>
-        <w:t xml:space="preserve"> </w:t>
-      </w:r>
-      <w:proofErr w:type="spellStart"/>
-      <w:r>
-        <w:rPr>
-          <w:rFonts w:asciiTheme="majorHAnsi" w:hAnsiTheme="majorHAnsi"/>
-        </w:rPr>
-        <w:t>distrito</w:t>
-      </w:r>
-      <w:proofErr w:type="spellEnd"/>
-      <w:r>
-        <w:rPr>
-          <w:rFonts w:asciiTheme="majorHAnsi" w:hAnsiTheme="majorHAnsi"/>
-        </w:rPr>
-        <w:t>?</w:t>
+        <w:t xml:space="preserve"> que mais aparece em cada distrito?</w:t>
       </w:r>
     </w:p>
     <w:p>
@@ -9381,8 +8538,8 @@
       <w:r>
         <w:rPr>
           <w:rFonts w:asciiTheme="majorHAnsi" w:hAnsiTheme="majorHAnsi"/>
-        </w:rPr>
-        <w:lastRenderedPageBreak/>
+          <w:noProof/>
+        </w:rPr>
         <w:drawing>
           <wp:inline distT="0" distB="0" distL="0" distR="0" wp14:anchorId="00C2662B" wp14:editId="7546E2F3">
             <wp:extent cx="4259580" cy="2618740"/>
@@ -9429,7 +8586,9 @@
       <w:r>
         <w:rPr>
           <w:rFonts w:asciiTheme="majorHAnsi" w:hAnsiTheme="majorHAnsi"/>
-        </w:rPr>
+          <w:noProof/>
+        </w:rPr>
+        <w:lastRenderedPageBreak/>
         <w:drawing>
           <wp:inline distT="0" distB="0" distL="0" distR="0" wp14:anchorId="063C3097" wp14:editId="308CCA1E">
             <wp:extent cx="4305300" cy="2247900"/>
@@ -9490,6 +8649,7 @@
       </w:pPr>
       <w:r>
         <w:rPr>
+          <w:noProof/>
           <w:lang w:val="pt-BR"/>
         </w:rPr>
         <w:drawing>
@@ -9537,289 +8697,62 @@
       </w:pPr>
       <w:r>
         <w:rPr>
-          <w:lang w:val="pt-BR"/>
-        </w:rPr>
-        <w:t xml:space="preserve">Q.16 </w:t>
-      </w:r>
-      <w:r>
-        <w:rPr>
           <w:rFonts w:asciiTheme="majorHAnsi" w:hAnsiTheme="majorHAnsi"/>
         </w:rPr>
+        <w:t>Q.1</w:t>
+      </w:r>
+      <w:r>
+        <w:rPr>
+          <w:rFonts w:asciiTheme="majorHAnsi" w:hAnsiTheme="majorHAnsi"/>
+        </w:rPr>
+        <w:t>5</w:t>
+      </w:r>
+      <w:r>
+        <w:rPr>
+          <w:rFonts w:asciiTheme="majorHAnsi" w:hAnsiTheme="majorHAnsi"/>
+        </w:rPr>
+        <w:t xml:space="preserve"> </w:t>
+      </w:r>
+      <w:r>
+        <w:rPr>
+          <w:rFonts w:asciiTheme="majorHAnsi" w:hAnsiTheme="majorHAnsi"/>
+        </w:rPr>
         <w:t xml:space="preserve">Quais </w:t>
       </w:r>
-      <w:proofErr w:type="spellStart"/>
       <w:r>
         <w:rPr>
           <w:rFonts w:asciiTheme="majorHAnsi" w:hAnsiTheme="majorHAnsi"/>
         </w:rPr>
-        <w:t>são</w:t>
-      </w:r>
-      <w:proofErr w:type="spellEnd"/>
+        <w:t>municípios</w:t>
+      </w:r>
       <w:r>
         <w:rPr>
           <w:rFonts w:asciiTheme="majorHAnsi" w:hAnsiTheme="majorHAnsi"/>
         </w:rPr>
-        <w:t xml:space="preserve"> </w:t>
-      </w:r>
-      <w:proofErr w:type="spellStart"/>
+        <w:t xml:space="preserve"> não possuem contratos cujo valor contratual seja superior 1.000.000 euros?</w:t>
+      </w:r>
       <w:r>
         <w:rPr>
           <w:rFonts w:asciiTheme="majorHAnsi" w:hAnsiTheme="majorHAnsi"/>
         </w:rPr>
-        <w:t>os</w:t>
-      </w:r>
-      <w:proofErr w:type="spellEnd"/>
-      <w:r>
-        <w:rPr>
-          <w:rFonts w:asciiTheme="majorHAnsi" w:hAnsiTheme="majorHAnsi"/>
-        </w:rPr>
-        <w:t xml:space="preserve"> pares </w:t>
-      </w:r>
-      <w:proofErr w:type="spellStart"/>
-      <w:r>
-        <w:rPr>
-          <w:rFonts w:asciiTheme="majorHAnsi" w:hAnsiTheme="majorHAnsi"/>
-        </w:rPr>
-        <w:t>distrito-</w:t>
-      </w:r>
-      <w:r>
-        <w:rPr>
-          <w:rFonts w:asciiTheme="majorHAnsi" w:hAnsiTheme="majorHAnsi"/>
-          <w:u w:val="single"/>
-        </w:rPr>
-        <w:t>procedimentocentralizados</w:t>
-      </w:r>
-      <w:proofErr w:type="spellEnd"/>
-      <w:r>
-        <w:rPr>
-          <w:rFonts w:asciiTheme="majorHAnsi" w:hAnsiTheme="majorHAnsi"/>
-        </w:rPr>
-        <w:t xml:space="preserve"> tais que no </w:t>
-      </w:r>
-      <w:proofErr w:type="spellStart"/>
-      <w:r>
-        <w:rPr>
-          <w:rFonts w:asciiTheme="majorHAnsi" w:hAnsiTheme="majorHAnsi"/>
-        </w:rPr>
-        <w:t>distrito</w:t>
-      </w:r>
-      <w:proofErr w:type="spellEnd"/>
-      <w:r>
-        <w:rPr>
-          <w:rFonts w:asciiTheme="majorHAnsi" w:hAnsiTheme="majorHAnsi"/>
-        </w:rPr>
-        <w:t xml:space="preserve"> </w:t>
-      </w:r>
-      <w:proofErr w:type="spellStart"/>
-      <w:r>
-        <w:rPr>
-          <w:rFonts w:asciiTheme="majorHAnsi" w:hAnsiTheme="majorHAnsi"/>
-        </w:rPr>
-        <w:t>não</w:t>
-      </w:r>
-      <w:proofErr w:type="spellEnd"/>
-      <w:r>
-        <w:rPr>
-          <w:rFonts w:asciiTheme="majorHAnsi" w:hAnsiTheme="majorHAnsi"/>
-        </w:rPr>
-        <w:t xml:space="preserve"> </w:t>
-      </w:r>
-      <w:proofErr w:type="spellStart"/>
-      <w:r>
-        <w:rPr>
-          <w:rFonts w:asciiTheme="majorHAnsi" w:hAnsiTheme="majorHAnsi"/>
-        </w:rPr>
-        <w:t>exista</w:t>
-      </w:r>
-      <w:proofErr w:type="spellEnd"/>
-      <w:r>
-        <w:rPr>
-          <w:rFonts w:asciiTheme="majorHAnsi" w:hAnsiTheme="majorHAnsi"/>
-        </w:rPr>
-        <w:t xml:space="preserve"> </w:t>
-      </w:r>
-      <w:proofErr w:type="spellStart"/>
-      <w:r>
-        <w:rPr>
-          <w:rFonts w:asciiTheme="majorHAnsi" w:hAnsiTheme="majorHAnsi"/>
-        </w:rPr>
-        <w:t>nenhum</w:t>
-      </w:r>
-      <w:proofErr w:type="spellEnd"/>
-      <w:r>
-        <w:rPr>
-          <w:rFonts w:asciiTheme="majorHAnsi" w:hAnsiTheme="majorHAnsi"/>
-        </w:rPr>
-        <w:t xml:space="preserve"> </w:t>
-      </w:r>
-      <w:proofErr w:type="spellStart"/>
-      <w:r>
-        <w:rPr>
-          <w:rFonts w:asciiTheme="majorHAnsi" w:hAnsiTheme="majorHAnsi"/>
-        </w:rPr>
-        <w:t>município</w:t>
-      </w:r>
-      <w:proofErr w:type="spellEnd"/>
-      <w:r>
-        <w:rPr>
-          <w:rFonts w:asciiTheme="majorHAnsi" w:hAnsiTheme="majorHAnsi"/>
-        </w:rPr>
-        <w:t xml:space="preserve"> com </w:t>
-      </w:r>
-      <w:proofErr w:type="spellStart"/>
-      <w:r>
-        <w:rPr>
-          <w:rFonts w:asciiTheme="majorHAnsi" w:hAnsiTheme="majorHAnsi"/>
-        </w:rPr>
-        <w:t>procedimentocentralizado</w:t>
-      </w:r>
-      <w:proofErr w:type="spellEnd"/>
-      <w:r>
-        <w:rPr>
-          <w:rFonts w:asciiTheme="majorHAnsi" w:hAnsiTheme="majorHAnsi"/>
-        </w:rPr>
-        <w:t xml:space="preserve"> </w:t>
-      </w:r>
-      <w:r>
-        <w:rPr>
-          <w:rFonts w:asciiTheme="majorHAnsi" w:hAnsiTheme="majorHAnsi"/>
-        </w:rPr>
-        <w:t>com</w:t>
-      </w:r>
-      <w:r>
-        <w:rPr>
-          <w:rFonts w:asciiTheme="majorHAnsi" w:hAnsiTheme="majorHAnsi"/>
-        </w:rPr>
-        <w:t xml:space="preserve"> ‘Sim’.</w:t>
+        <w:t xml:space="preserve"> E para cada um desses municípios mostre o contrato de maior valor. </w:t>
       </w:r>
     </w:p>
     <w:p>
       <w:pPr>
-        <w:jc w:val="both"/>
-        <w:rPr>
-          <w:lang w:val="pt-BR"/>
-        </w:rPr>
-      </w:pPr>
-      <w:r>
-        <w:rPr>
-          <w:lang w:val="pt-BR"/>
+        <w:rPr>
+          <w:rFonts w:asciiTheme="majorHAnsi" w:hAnsiTheme="majorHAnsi"/>
+        </w:rPr>
+      </w:pPr>
+      <w:r>
+        <w:rPr>
+          <w:rFonts w:asciiTheme="majorHAnsi" w:hAnsiTheme="majorHAnsi"/>
         </w:rPr>
         <w:t>Código SQL:</w:t>
       </w:r>
     </w:p>
     <w:p>
       <w:pPr>
-        <w:jc w:val="both"/>
-        <w:rPr>
-          <w:lang w:val="pt-BR"/>
-        </w:rPr>
-      </w:pPr>
-      <w:r>
-        <w:rPr>
-          <w:lang w:val="pt-BR"/>
-        </w:rPr>
-        <w:lastRenderedPageBreak/>
-        <w:drawing>
-          <wp:inline distT="0" distB="0" distL="0" distR="0" wp14:anchorId="09D1A60C" wp14:editId="3E74CFCB">
-            <wp:extent cx="5943600" cy="2672080"/>
-            <wp:effectExtent l="0" t="0" r="0" b="0"/>
-            <wp:docPr id="1616383006" name="Imagem 1" descr="Interface gráfica do usuário, Texto, Aplicativo, Email&#10;&#10;Descrição gerada automaticamente"/>
-            <wp:cNvGraphicFramePr>
-              <a:graphicFrameLocks xmlns:a="http://schemas.openxmlformats.org/drawingml/2006/main" noChangeAspect="1"/>
-            </wp:cNvGraphicFramePr>
-            <a:graphic xmlns:a="http://schemas.openxmlformats.org/drawingml/2006/main">
-              <a:graphicData uri="http://schemas.openxmlformats.org/drawingml/2006/picture">
-                <pic:pic xmlns:pic="http://schemas.openxmlformats.org/drawingml/2006/picture">
-                  <pic:nvPicPr>
-                    <pic:cNvPr id="1616383006" name="Imagem 1" descr="Interface gráfica do usuário, Texto, Aplicativo, Email&#10;&#10;Descrição gerada automaticamente"/>
-                    <pic:cNvPicPr/>
-                  </pic:nvPicPr>
-                  <pic:blipFill>
-                    <a:blip r:embed="rId95"/>
-                    <a:stretch>
-                      <a:fillRect/>
-                    </a:stretch>
-                  </pic:blipFill>
-                  <pic:spPr>
-                    <a:xfrm>
-                      <a:off x="0" y="0"/>
-                      <a:ext cx="5943600" cy="2672080"/>
-                    </a:xfrm>
-                    <a:prstGeom prst="rect">
-                      <a:avLst/>
-                    </a:prstGeom>
-                  </pic:spPr>
-                </pic:pic>
-              </a:graphicData>
-            </a:graphic>
-          </wp:inline>
-        </w:drawing>
-      </w:r>
-    </w:p>
-    <w:p>
-      <w:pPr>
-        <w:jc w:val="both"/>
-        <w:rPr>
-          <w:lang w:val="pt-BR"/>
-        </w:rPr>
-      </w:pPr>
-      <w:r>
-        <w:rPr>
-          <w:lang w:val="pt-BR"/>
-        </w:rPr>
-        <w:t xml:space="preserve">Extrato do resultado: </w:t>
-      </w:r>
-    </w:p>
-    <w:p>
-      <w:pPr>
-        <w:jc w:val="both"/>
-        <w:rPr>
-          <w:lang w:val="pt-BR"/>
-        </w:rPr>
-      </w:pPr>
-      <w:r>
-        <w:rPr>
-          <w:lang w:val="pt-BR"/>
-        </w:rPr>
-        <w:drawing>
-          <wp:inline distT="0" distB="0" distL="0" distR="0" wp14:anchorId="225C8FD3" wp14:editId="1065CB5A">
-            <wp:extent cx="4267796" cy="1390844"/>
-            <wp:effectExtent l="0" t="0" r="0" b="0"/>
-            <wp:docPr id="128196810" name="Imagem 1" descr="Tabela&#10;&#10;Descrição gerada automaticamente"/>
-            <wp:cNvGraphicFramePr>
-              <a:graphicFrameLocks xmlns:a="http://schemas.openxmlformats.org/drawingml/2006/main" noChangeAspect="1"/>
-            </wp:cNvGraphicFramePr>
-            <a:graphic xmlns:a="http://schemas.openxmlformats.org/drawingml/2006/main">
-              <a:graphicData uri="http://schemas.openxmlformats.org/drawingml/2006/picture">
-                <pic:pic xmlns:pic="http://schemas.openxmlformats.org/drawingml/2006/picture">
-                  <pic:nvPicPr>
-                    <pic:cNvPr id="128196810" name="Imagem 1" descr="Tabela&#10;&#10;Descrição gerada automaticamente"/>
-                    <pic:cNvPicPr/>
-                  </pic:nvPicPr>
-                  <pic:blipFill>
-                    <a:blip r:embed="rId96"/>
-                    <a:stretch>
-                      <a:fillRect/>
-                    </a:stretch>
-                  </pic:blipFill>
-                  <pic:spPr>
-                    <a:xfrm>
-                      <a:off x="0" y="0"/>
-                      <a:ext cx="4267796" cy="1390844"/>
-                    </a:xfrm>
-                    <a:prstGeom prst="rect">
-                      <a:avLst/>
-                    </a:prstGeom>
-                  </pic:spPr>
-                </pic:pic>
-              </a:graphicData>
-            </a:graphic>
-          </wp:inline>
-        </w:drawing>
-      </w:r>
-    </w:p>
-    <w:p>
-      <w:pPr>
         <w:rPr>
           <w:rFonts w:asciiTheme="majorHAnsi" w:hAnsiTheme="majorHAnsi"/>
         </w:rPr>
@@ -9827,224 +8760,7 @@
       <w:r>
         <w:rPr>
           <w:rFonts w:asciiTheme="majorHAnsi" w:hAnsiTheme="majorHAnsi"/>
-        </w:rPr>
-        <w:t xml:space="preserve">Q.17 </w:t>
-      </w:r>
-      <w:r>
-        <w:rPr>
-          <w:rFonts w:asciiTheme="majorHAnsi" w:hAnsiTheme="majorHAnsi"/>
-        </w:rPr>
-        <w:t xml:space="preserve">Quais </w:t>
-      </w:r>
-      <w:proofErr w:type="spellStart"/>
-      <w:r>
-        <w:rPr>
-          <w:rFonts w:asciiTheme="majorHAnsi" w:hAnsiTheme="majorHAnsi"/>
-        </w:rPr>
-        <w:t>municípios</w:t>
-      </w:r>
-      <w:proofErr w:type="spellEnd"/>
-      <w:r>
-        <w:rPr>
-          <w:rFonts w:asciiTheme="majorHAnsi" w:hAnsiTheme="majorHAnsi"/>
-        </w:rPr>
-        <w:t xml:space="preserve"> não </w:t>
-      </w:r>
-      <w:proofErr w:type="spellStart"/>
-      <w:r>
-        <w:rPr>
-          <w:rFonts w:asciiTheme="majorHAnsi" w:hAnsiTheme="majorHAnsi"/>
-        </w:rPr>
-        <w:t>possuem</w:t>
-      </w:r>
-      <w:proofErr w:type="spellEnd"/>
-      <w:r>
-        <w:rPr>
-          <w:rFonts w:asciiTheme="majorHAnsi" w:hAnsiTheme="majorHAnsi"/>
-        </w:rPr>
-        <w:t xml:space="preserve"> </w:t>
-      </w:r>
-      <w:proofErr w:type="spellStart"/>
-      <w:r>
-        <w:rPr>
-          <w:rFonts w:asciiTheme="majorHAnsi" w:hAnsiTheme="majorHAnsi"/>
-        </w:rPr>
-        <w:t>contratos</w:t>
-      </w:r>
-      <w:proofErr w:type="spellEnd"/>
-      <w:r>
-        <w:rPr>
-          <w:rFonts w:asciiTheme="majorHAnsi" w:hAnsiTheme="majorHAnsi"/>
-        </w:rPr>
-        <w:t xml:space="preserve"> </w:t>
-      </w:r>
-      <w:proofErr w:type="spellStart"/>
-      <w:r>
-        <w:rPr>
-          <w:rFonts w:asciiTheme="majorHAnsi" w:hAnsiTheme="majorHAnsi"/>
-        </w:rPr>
-        <w:t>cujo</w:t>
-      </w:r>
-      <w:proofErr w:type="spellEnd"/>
-      <w:r>
-        <w:rPr>
-          <w:rFonts w:asciiTheme="majorHAnsi" w:hAnsiTheme="majorHAnsi"/>
-        </w:rPr>
-        <w:t xml:space="preserve"> valor </w:t>
-      </w:r>
-      <w:proofErr w:type="spellStart"/>
-      <w:r>
-        <w:rPr>
-          <w:rFonts w:asciiTheme="majorHAnsi" w:hAnsiTheme="majorHAnsi"/>
-        </w:rPr>
-        <w:t>contratual</w:t>
-      </w:r>
-      <w:proofErr w:type="spellEnd"/>
-      <w:r>
-        <w:rPr>
-          <w:rFonts w:asciiTheme="majorHAnsi" w:hAnsiTheme="majorHAnsi"/>
-        </w:rPr>
-        <w:t xml:space="preserve"> </w:t>
-      </w:r>
-      <w:proofErr w:type="spellStart"/>
-      <w:r>
-        <w:rPr>
-          <w:rFonts w:asciiTheme="majorHAnsi" w:hAnsiTheme="majorHAnsi"/>
-        </w:rPr>
-        <w:t>seja</w:t>
-      </w:r>
-      <w:proofErr w:type="spellEnd"/>
-      <w:r>
-        <w:rPr>
-          <w:rFonts w:asciiTheme="majorHAnsi" w:hAnsiTheme="majorHAnsi"/>
-        </w:rPr>
-        <w:t xml:space="preserve"> superior </w:t>
-      </w:r>
-      <w:r>
-        <w:rPr>
-          <w:rFonts w:asciiTheme="majorHAnsi" w:hAnsiTheme="majorHAnsi"/>
-        </w:rPr>
-        <w:t>1.000.000 euros</w:t>
-      </w:r>
-      <w:r>
-        <w:rPr>
-          <w:rFonts w:asciiTheme="majorHAnsi" w:hAnsiTheme="majorHAnsi"/>
-        </w:rPr>
-        <w:t>?</w:t>
-      </w:r>
-      <w:r>
-        <w:rPr>
-          <w:rFonts w:asciiTheme="majorHAnsi" w:hAnsiTheme="majorHAnsi"/>
-        </w:rPr>
-        <w:t xml:space="preserve"> E para </w:t>
-      </w:r>
-      <w:proofErr w:type="spellStart"/>
-      <w:r>
-        <w:rPr>
-          <w:rFonts w:asciiTheme="majorHAnsi" w:hAnsiTheme="majorHAnsi"/>
-        </w:rPr>
-        <w:t>cada</w:t>
-      </w:r>
-      <w:proofErr w:type="spellEnd"/>
-      <w:r>
-        <w:rPr>
-          <w:rFonts w:asciiTheme="majorHAnsi" w:hAnsiTheme="majorHAnsi"/>
-        </w:rPr>
-        <w:t xml:space="preserve"> um </w:t>
-      </w:r>
-      <w:proofErr w:type="spellStart"/>
-      <w:r>
-        <w:rPr>
-          <w:rFonts w:asciiTheme="majorHAnsi" w:hAnsiTheme="majorHAnsi"/>
-        </w:rPr>
-        <w:t>desses</w:t>
-      </w:r>
-      <w:proofErr w:type="spellEnd"/>
-      <w:r>
-        <w:rPr>
-          <w:rFonts w:asciiTheme="majorHAnsi" w:hAnsiTheme="majorHAnsi"/>
-        </w:rPr>
-        <w:t xml:space="preserve"> </w:t>
-      </w:r>
-      <w:proofErr w:type="spellStart"/>
-      <w:r>
-        <w:rPr>
-          <w:rFonts w:asciiTheme="majorHAnsi" w:hAnsiTheme="majorHAnsi"/>
-        </w:rPr>
-        <w:t>municípios</w:t>
-      </w:r>
-      <w:proofErr w:type="spellEnd"/>
-      <w:r>
-        <w:rPr>
-          <w:rFonts w:asciiTheme="majorHAnsi" w:hAnsiTheme="majorHAnsi"/>
-        </w:rPr>
-        <w:t xml:space="preserve"> </w:t>
-      </w:r>
-      <w:proofErr w:type="spellStart"/>
-      <w:r>
-        <w:rPr>
-          <w:rFonts w:asciiTheme="majorHAnsi" w:hAnsiTheme="majorHAnsi"/>
-        </w:rPr>
-        <w:t>mostre</w:t>
-      </w:r>
-      <w:proofErr w:type="spellEnd"/>
-      <w:r>
-        <w:rPr>
-          <w:rFonts w:asciiTheme="majorHAnsi" w:hAnsiTheme="majorHAnsi"/>
-        </w:rPr>
-        <w:t xml:space="preserve"> o </w:t>
-      </w:r>
-      <w:proofErr w:type="spellStart"/>
-      <w:r>
-        <w:rPr>
-          <w:rFonts w:asciiTheme="majorHAnsi" w:hAnsiTheme="majorHAnsi"/>
-        </w:rPr>
-        <w:t>contrato</w:t>
-      </w:r>
-      <w:proofErr w:type="spellEnd"/>
-      <w:r>
-        <w:rPr>
-          <w:rFonts w:asciiTheme="majorHAnsi" w:hAnsiTheme="majorHAnsi"/>
-        </w:rPr>
-        <w:t xml:space="preserve"> de </w:t>
-      </w:r>
-      <w:proofErr w:type="spellStart"/>
-      <w:r>
-        <w:rPr>
-          <w:rFonts w:asciiTheme="majorHAnsi" w:hAnsiTheme="majorHAnsi"/>
-        </w:rPr>
-        <w:t>maior</w:t>
-      </w:r>
-      <w:proofErr w:type="spellEnd"/>
-      <w:r>
-        <w:rPr>
-          <w:rFonts w:asciiTheme="majorHAnsi" w:hAnsiTheme="majorHAnsi"/>
-        </w:rPr>
-        <w:t xml:space="preserve"> valor. </w:t>
-      </w:r>
-    </w:p>
-    <w:p>
-      <w:pPr>
-        <w:rPr>
-          <w:rFonts w:asciiTheme="majorHAnsi" w:hAnsiTheme="majorHAnsi"/>
-        </w:rPr>
-      </w:pPr>
-      <w:r>
-        <w:rPr>
-          <w:rFonts w:asciiTheme="majorHAnsi" w:hAnsiTheme="majorHAnsi"/>
-        </w:rPr>
-        <w:t>Código SQL:</w:t>
-      </w:r>
-    </w:p>
-    <w:p>
-      <w:pPr>
-        <w:rPr>
-          <w:rFonts w:asciiTheme="majorHAnsi" w:hAnsiTheme="majorHAnsi"/>
-        </w:rPr>
-      </w:pPr>
-      <w:r>
-        <w:rPr>
-          <w:rFonts w:asciiTheme="majorHAnsi" w:hAnsiTheme="majorHAnsi"/>
+          <w:noProof/>
         </w:rPr>
         <w:lastRenderedPageBreak/>
         <w:drawing>
@@ -10063,7 +8779,7 @@
                     <pic:cNvPicPr/>
                   </pic:nvPicPr>
                   <pic:blipFill>
-                    <a:blip r:embed="rId97"/>
+                    <a:blip r:embed="rId95"/>
                     <a:stretch>
                       <a:fillRect/>
                     </a:stretch>
@@ -10090,33 +8806,11 @@
           <w:rFonts w:asciiTheme="majorHAnsi" w:hAnsiTheme="majorHAnsi"/>
         </w:rPr>
       </w:pPr>
-      <w:proofErr w:type="spellStart"/>
       <w:r>
         <w:rPr>
           <w:rFonts w:asciiTheme="majorHAnsi" w:hAnsiTheme="majorHAnsi"/>
         </w:rPr>
-        <w:t>Extrato</w:t>
-      </w:r>
-      <w:proofErr w:type="spellEnd"/>
-      <w:r>
-        <w:rPr>
-          <w:rFonts w:asciiTheme="majorHAnsi" w:hAnsiTheme="majorHAnsi"/>
-        </w:rPr>
-        <w:t xml:space="preserve"> da </w:t>
-      </w:r>
-      <w:proofErr w:type="spellStart"/>
-      <w:r>
-        <w:rPr>
-          <w:rFonts w:asciiTheme="majorHAnsi" w:hAnsiTheme="majorHAnsi"/>
-        </w:rPr>
-        <w:t>resposta</w:t>
-      </w:r>
-      <w:proofErr w:type="spellEnd"/>
-      <w:r>
-        <w:rPr>
-          <w:rFonts w:asciiTheme="majorHAnsi" w:hAnsiTheme="majorHAnsi"/>
-        </w:rPr>
-        <w:t>:</w:t>
+        <w:t>Extrato da resposta:</w:t>
       </w:r>
     </w:p>
     <w:p>
@@ -10128,6 +8822,7 @@
       <w:r>
         <w:rPr>
           <w:rFonts w:asciiTheme="majorHAnsi" w:hAnsiTheme="majorHAnsi"/>
+          <w:noProof/>
         </w:rPr>
         <w:drawing>
           <wp:inline distT="0" distB="0" distL="0" distR="0" wp14:anchorId="77B4233D" wp14:editId="51825F04">
@@ -10145,7 +8840,7 @@
                     <pic:cNvPicPr/>
                   </pic:nvPicPr>
                   <pic:blipFill>
-                    <a:blip r:embed="rId98"/>
+                    <a:blip r:embed="rId96"/>
                     <a:stretch>
                       <a:fillRect/>
                     </a:stretch>
@@ -10333,7 +9028,6 @@
                 <w:lang w:val="en"/>
               </w:rPr>
             </w:pPr>
-            <w:proofErr w:type="spellStart"/>
             <w:r>
               <w:rPr>
                 <w:b/>
@@ -10341,7 +9035,6 @@
               </w:rPr>
               <w:t>Funcionalidade</w:t>
             </w:r>
-            <w:proofErr w:type="spellEnd"/>
           </w:p>
         </w:tc>
       </w:tr>
@@ -10603,7 +9296,6 @@
         </w:rPr>
         <w:t>, </w:t>
       </w:r>
-      <w:proofErr w:type="spellStart"/>
       <w:r>
         <w:rPr>
           <w:b/>
@@ -10611,7 +9303,6 @@
         </w:rPr>
         <w:t>openpyxl</w:t>
       </w:r>
-      <w:proofErr w:type="spellEnd"/>
       <w:r>
         <w:rPr>
           <w:bCs/>
@@ -10619,7 +9310,6 @@
         </w:rPr>
         <w:t> e </w:t>
       </w:r>
-      <w:proofErr w:type="spellStart"/>
       <w:r>
         <w:rPr>
           <w:b/>
@@ -10627,7 +9317,6 @@
         </w:rPr>
         <w:t>re</w:t>
       </w:r>
-      <w:proofErr w:type="spellEnd"/>
       <w:r>
         <w:rPr>
           <w:bCs/>
@@ -10674,7 +9363,7 @@
           <w:lang w:val="pt-PT"/>
         </w:rPr>
       </w:pPr>
-      <w:hyperlink r:id="rId99" w:anchor="boolean_datatype" w:tooltip="https://www.sqlite.org/datatype3.html#boolean_datatype" w:history="1">
+      <w:hyperlink r:id="rId97" w:anchor="boolean_datatype" w:tooltip="https://www.sqlite.org/datatype3.html#boolean_datatype" w:history="1">
         <w:r>
           <w:rPr>
             <w:rStyle w:val="Hyperlink"/>
@@ -10687,65 +9376,9 @@
         <w:rPr>
           <w:lang w:val="pt-BR"/>
         </w:rPr>
-        <w:t xml:space="preserve"> </w:t>
-      </w:r>
-      <w:proofErr w:type="spellStart"/>
-      <w:r>
-        <w:rPr>
-          <w:lang w:val="pt-BR"/>
-        </w:rPr>
-        <w:t>SQLite</w:t>
-      </w:r>
-      <w:proofErr w:type="spellEnd"/>
-      <w:r>
-        <w:rPr>
-          <w:lang w:val="pt-BR"/>
-        </w:rPr>
-        <w:t xml:space="preserve"> </w:t>
-      </w:r>
-      <w:proofErr w:type="spellStart"/>
-      <w:r>
-        <w:rPr>
-          <w:lang w:val="pt-BR"/>
-        </w:rPr>
-        <w:t>Documentation</w:t>
-      </w:r>
-      <w:proofErr w:type="spellEnd"/>
-      <w:r>
-        <w:rPr>
-          <w:lang w:val="pt-BR"/>
-        </w:rPr>
-        <w:t xml:space="preserve">. </w:t>
-      </w:r>
-      <w:proofErr w:type="spellStart"/>
-      <w:r>
-        <w:rPr>
-          <w:lang w:val="pt-BR"/>
-        </w:rPr>
-        <w:t>Boolean</w:t>
-      </w:r>
-      <w:proofErr w:type="spellEnd"/>
-      <w:r>
-        <w:rPr>
-          <w:lang w:val="pt-BR"/>
-        </w:rPr>
-        <w:t xml:space="preserve"> </w:t>
-      </w:r>
-      <w:proofErr w:type="spellStart"/>
-      <w:r>
-        <w:rPr>
-          <w:lang w:val="pt-BR"/>
-        </w:rPr>
-        <w:t>Datatype</w:t>
-      </w:r>
-      <w:proofErr w:type="spellEnd"/>
-      <w:r>
-        <w:rPr>
-          <w:lang w:val="pt-BR"/>
-        </w:rPr>
-        <w:t xml:space="preserve">. Disponível em: </w:t>
-      </w:r>
-      <w:hyperlink r:id="rId100" w:anchor="boolean_datatype" w:tooltip="https://www.sqlite.org/datatype3.html#boolean_datatype" w:history="1">
+        <w:t xml:space="preserve"> SQLite Documentation. Boolean Datatype. Disponível em: </w:t>
+      </w:r>
+      <w:hyperlink r:id="rId98" w:anchor="boolean_datatype" w:tooltip="https://www.sqlite.org/datatype3.html#boolean_datatype" w:history="1">
         <w:r>
           <w:rPr>
             <w:rStyle w:val="Hyperlink"/>
@@ -10760,29 +9393,8 @@
         </w:rPr>
         <w:t xml:space="preserve">. </w:t>
       </w:r>
-      <w:proofErr w:type="spellStart"/>
-      <w:r>
-        <w:t>Acesso</w:t>
-      </w:r>
-      <w:proofErr w:type="spellEnd"/>
-      <w:r>
-        <w:t xml:space="preserve"> </w:t>
-      </w:r>
-      <w:proofErr w:type="spellStart"/>
-      <w:r>
-        <w:t>em</w:t>
-      </w:r>
-      <w:proofErr w:type="spellEnd"/>
-      <w:r>
-        <w:t xml:space="preserve">: 7 </w:t>
-      </w:r>
-      <w:proofErr w:type="spellStart"/>
-      <w:r>
-        <w:t>dez</w:t>
-      </w:r>
-      <w:proofErr w:type="spellEnd"/>
-      <w:r>
-        <w:t>. 2024.</w:t>
+      <w:r>
+        <w:t>Acesso em: 7 dez. 2024.</w:t>
       </w:r>
     </w:p>
     <w:p>

</xml_diff>